<commit_message>
Completed Crafting a Health Potion project
</commit_message>
<xml_diff>
--- a/Help files/The Python Bible.docx
+++ b/Help files/The Python Bible.docx
@@ -109,6 +109,15 @@
     <w:p/>
     <w:sdt>
       <w:sdtPr>
+        <w:rPr>
+          <w:rFonts w:asciiTheme="minorHAnsi" w:eastAsiaTheme="minorHAnsi" w:hAnsiTheme="minorHAnsi" w:cstheme="minorBidi"/>
+          <w:b w:val="0"/>
+          <w:bCs w:val="0"/>
+          <w:color w:val="auto"/>
+          <w:sz w:val="24"/>
+          <w:szCs w:val="24"/>
+          <w:lang w:val="en-GB"/>
+        </w:rPr>
         <w:id w:val="1539699790"/>
         <w:docPartObj>
           <w:docPartGallery w:val="Table of Contents"/>
@@ -117,12 +126,7 @@
       </w:sdtPr>
       <w:sdtEndPr>
         <w:rPr>
-          <w:rFonts w:asciiTheme="minorHAnsi" w:eastAsiaTheme="minorHAnsi" w:hAnsiTheme="minorHAnsi" w:cstheme="minorBidi"/>
           <w:noProof/>
-          <w:color w:val="auto"/>
-          <w:sz w:val="24"/>
-          <w:szCs w:val="24"/>
-          <w:lang w:val="en-GB"/>
         </w:rPr>
       </w:sdtEndPr>
       <w:sdtContent>
@@ -166,7 +170,7 @@
             </w:rPr>
             <w:fldChar w:fldCharType="separate"/>
           </w:r>
-          <w:hyperlink w:anchor="_Toc60599414" w:history="1">
+          <w:hyperlink w:anchor="_Toc60602216" w:history="1">
             <w:r>
               <w:rPr>
                 <w:rStyle w:val="Hyperlink"/>
@@ -193,7 +197,7 @@
                 <w:noProof/>
                 <w:webHidden/>
               </w:rPr>
-              <w:instrText xml:space="preserve"> PAGEREF _Toc60599414 \h </w:instrText>
+              <w:instrText xml:space="preserve"> PAGEREF _Toc60602216 \h </w:instrText>
             </w:r>
             <w:r>
               <w:rPr>
@@ -239,7 +243,7 @@
               <w:noProof/>
             </w:rPr>
           </w:pPr>
-          <w:hyperlink w:anchor="_Toc60599415" w:history="1">
+          <w:hyperlink w:anchor="_Toc60602217" w:history="1">
             <w:r>
               <w:rPr>
                 <w:rStyle w:val="Hyperlink"/>
@@ -266,7 +270,7 @@
                 <w:noProof/>
                 <w:webHidden/>
               </w:rPr>
-              <w:instrText xml:space="preserve"> PAGEREF _Toc60599415 \h </w:instrText>
+              <w:instrText xml:space="preserve"> PAGEREF _Toc60602217 \h </w:instrText>
             </w:r>
             <w:r>
               <w:rPr>
@@ -312,7 +316,7 @@
               <w:noProof/>
             </w:rPr>
           </w:pPr>
-          <w:hyperlink w:anchor="_Toc60599416" w:history="1">
+          <w:hyperlink w:anchor="_Toc60602218" w:history="1">
             <w:r>
               <w:rPr>
                 <w:rStyle w:val="Hyperlink"/>
@@ -339,7 +343,7 @@
                 <w:noProof/>
                 <w:webHidden/>
               </w:rPr>
-              <w:instrText xml:space="preserve"> PAGEREF _Toc60599416 \h </w:instrText>
+              <w:instrText xml:space="preserve"> PAGEREF _Toc60602218 \h </w:instrText>
             </w:r>
             <w:r>
               <w:rPr>
@@ -360,6 +364,225 @@
                 <w:webHidden/>
               </w:rPr>
               <w:t>2</w:t>
+            </w:r>
+            <w:r>
+              <w:rPr>
+                <w:noProof/>
+                <w:webHidden/>
+              </w:rPr>
+              <w:fldChar w:fldCharType="end"/>
+            </w:r>
+          </w:hyperlink>
+        </w:p>
+        <w:p>
+          <w:pPr>
+            <w:pStyle w:val="TOC1"/>
+            <w:tabs>
+              <w:tab w:val="right" w:leader="dot" w:pos="9010"/>
+            </w:tabs>
+            <w:rPr>
+              <w:rFonts w:eastAsiaTheme="minorEastAsia" w:cstheme="minorBidi"/>
+              <w:b w:val="0"/>
+              <w:bCs w:val="0"/>
+              <w:i w:val="0"/>
+              <w:iCs w:val="0"/>
+              <w:noProof/>
+            </w:rPr>
+          </w:pPr>
+          <w:hyperlink w:anchor="_Toc60602219" w:history="1">
+            <w:r>
+              <w:rPr>
+                <w:rStyle w:val="Hyperlink"/>
+                <w:noProof/>
+              </w:rPr>
+              <w:t>Variable Quiz</w:t>
+            </w:r>
+            <w:r>
+              <w:rPr>
+                <w:noProof/>
+                <w:webHidden/>
+              </w:rPr>
+              <w:tab/>
+            </w:r>
+            <w:r>
+              <w:rPr>
+                <w:noProof/>
+                <w:webHidden/>
+              </w:rPr>
+              <w:fldChar w:fldCharType="begin"/>
+            </w:r>
+            <w:r>
+              <w:rPr>
+                <w:noProof/>
+                <w:webHidden/>
+              </w:rPr>
+              <w:instrText xml:space="preserve"> PAGEREF _Toc60602219 \h </w:instrText>
+            </w:r>
+            <w:r>
+              <w:rPr>
+                <w:noProof/>
+                <w:webHidden/>
+              </w:rPr>
+            </w:r>
+            <w:r>
+              <w:rPr>
+                <w:noProof/>
+                <w:webHidden/>
+              </w:rPr>
+              <w:fldChar w:fldCharType="separate"/>
+            </w:r>
+            <w:r>
+              <w:rPr>
+                <w:noProof/>
+                <w:webHidden/>
+              </w:rPr>
+              <w:t>2</w:t>
+            </w:r>
+            <w:r>
+              <w:rPr>
+                <w:noProof/>
+                <w:webHidden/>
+              </w:rPr>
+              <w:fldChar w:fldCharType="end"/>
+            </w:r>
+          </w:hyperlink>
+        </w:p>
+        <w:p>
+          <w:pPr>
+            <w:pStyle w:val="TOC1"/>
+            <w:tabs>
+              <w:tab w:val="right" w:leader="dot" w:pos="9010"/>
+            </w:tabs>
+            <w:rPr>
+              <w:rFonts w:eastAsiaTheme="minorEastAsia" w:cstheme="minorBidi"/>
+              <w:b w:val="0"/>
+              <w:bCs w:val="0"/>
+              <w:i w:val="0"/>
+              <w:iCs w:val="0"/>
+              <w:noProof/>
+            </w:rPr>
+          </w:pPr>
+          <w:hyperlink w:anchor="_Toc60602220" w:history="1">
+            <w:r>
+              <w:rPr>
+                <w:rStyle w:val="Hyperlink"/>
+                <w:noProof/>
+              </w:rPr>
+              <w:t>Arithmetic, Floats and Modulo</w:t>
+            </w:r>
+            <w:r>
+              <w:rPr>
+                <w:noProof/>
+                <w:webHidden/>
+              </w:rPr>
+              <w:tab/>
+            </w:r>
+            <w:r>
+              <w:rPr>
+                <w:noProof/>
+                <w:webHidden/>
+              </w:rPr>
+              <w:fldChar w:fldCharType="begin"/>
+            </w:r>
+            <w:r>
+              <w:rPr>
+                <w:noProof/>
+                <w:webHidden/>
+              </w:rPr>
+              <w:instrText xml:space="preserve"> PAGEREF _Toc60602220 \h </w:instrText>
+            </w:r>
+            <w:r>
+              <w:rPr>
+                <w:noProof/>
+                <w:webHidden/>
+              </w:rPr>
+            </w:r>
+            <w:r>
+              <w:rPr>
+                <w:noProof/>
+                <w:webHidden/>
+              </w:rPr>
+              <w:fldChar w:fldCharType="separate"/>
+            </w:r>
+            <w:r>
+              <w:rPr>
+                <w:noProof/>
+                <w:webHidden/>
+              </w:rPr>
+              <w:t>3</w:t>
+            </w:r>
+            <w:r>
+              <w:rPr>
+                <w:noProof/>
+                <w:webHidden/>
+              </w:rPr>
+              <w:fldChar w:fldCharType="end"/>
+            </w:r>
+          </w:hyperlink>
+        </w:p>
+        <w:p>
+          <w:pPr>
+            <w:pStyle w:val="TOC1"/>
+            <w:tabs>
+              <w:tab w:val="right" w:leader="dot" w:pos="9010"/>
+            </w:tabs>
+            <w:rPr>
+              <w:rFonts w:eastAsiaTheme="minorEastAsia" w:cstheme="minorBidi"/>
+              <w:b w:val="0"/>
+              <w:bCs w:val="0"/>
+              <w:i w:val="0"/>
+              <w:iCs w:val="0"/>
+              <w:noProof/>
+            </w:rPr>
+          </w:pPr>
+          <w:hyperlink w:anchor="_Toc60602221" w:history="1">
+            <w:r>
+              <w:rPr>
+                <w:rStyle w:val="Hyperlink"/>
+                <w:noProof/>
+              </w:rPr>
+              <w:t>Ordering Operations using Brackets</w:t>
+            </w:r>
+            <w:r>
+              <w:rPr>
+                <w:noProof/>
+                <w:webHidden/>
+              </w:rPr>
+              <w:tab/>
+            </w:r>
+            <w:r>
+              <w:rPr>
+                <w:noProof/>
+                <w:webHidden/>
+              </w:rPr>
+              <w:fldChar w:fldCharType="begin"/>
+            </w:r>
+            <w:r>
+              <w:rPr>
+                <w:noProof/>
+                <w:webHidden/>
+              </w:rPr>
+              <w:instrText xml:space="preserve"> PAGEREF _Toc60602221 \h </w:instrText>
+            </w:r>
+            <w:r>
+              <w:rPr>
+                <w:noProof/>
+                <w:webHidden/>
+              </w:rPr>
+            </w:r>
+            <w:r>
+              <w:rPr>
+                <w:noProof/>
+                <w:webHidden/>
+              </w:rPr>
+              <w:fldChar w:fldCharType="separate"/>
+            </w:r>
+            <w:r>
+              <w:rPr>
+                <w:noProof/>
+                <w:webHidden/>
+              </w:rPr>
+              <w:t>3</w:t>
             </w:r>
             <w:r>
               <w:rPr>
@@ -400,7 +623,7 @@
           <w:color w:val="000000" w:themeColor="text1"/>
         </w:rPr>
       </w:pPr>
-      <w:bookmarkStart w:id="0" w:name="_Toc60599414"/>
+      <w:bookmarkStart w:id="0" w:name="_Toc60602216"/>
       <w:r>
         <w:rPr>
           <w:b/>
@@ -442,7 +665,7 @@
           <w:color w:val="000000" w:themeColor="text1"/>
         </w:rPr>
       </w:pPr>
-      <w:bookmarkStart w:id="1" w:name="_Toc60599415"/>
+      <w:bookmarkStart w:id="1" w:name="_Toc60602217"/>
       <w:r>
         <w:rPr>
           <w:b/>
@@ -478,7 +701,7 @@
           <w:color w:val="000000" w:themeColor="text1"/>
         </w:rPr>
       </w:pPr>
-      <w:bookmarkStart w:id="2" w:name="_Toc60599416"/>
+      <w:bookmarkStart w:id="2" w:name="_Toc60602218"/>
       <w:r>
         <w:rPr>
           <w:b/>
@@ -592,6 +815,7 @@
           <w:color w:val="000000" w:themeColor="text1"/>
         </w:rPr>
       </w:pPr>
+      <w:bookmarkStart w:id="3" w:name="_Toc60602219"/>
       <w:r>
         <w:rPr>
           <w:b/>
@@ -599,6 +823,7 @@
         </w:rPr>
         <w:t>Variable Quiz</w:t>
       </w:r>
+      <w:bookmarkEnd w:id="3"/>
     </w:p>
     <w:p>
       <w:pPr>
@@ -744,14 +969,298 @@
         <w:t>Type ()</w:t>
       </w:r>
     </w:p>
-    <w:p>
-      <w:bookmarkStart w:id="3" w:name="_GoBack"/>
-      <w:bookmarkEnd w:id="3"/>
-    </w:p>
     <w:p/>
+    <w:p>
+      <w:pPr>
+        <w:pStyle w:val="Heading1"/>
+        <w:rPr>
+          <w:b/>
+          <w:color w:val="000000" w:themeColor="text1"/>
+        </w:rPr>
+      </w:pPr>
+      <w:bookmarkStart w:id="4" w:name="_Toc60602220"/>
+      <w:r>
+        <w:rPr>
+          <w:b/>
+          <w:color w:val="000000" w:themeColor="text1"/>
+        </w:rPr>
+        <w:lastRenderedPageBreak/>
+        <w:t>Arithmetic, Floats and Modulo</w:t>
+      </w:r>
+      <w:bookmarkEnd w:id="4"/>
+      <w:r>
+        <w:rPr>
+          <w:b/>
+          <w:color w:val="000000" w:themeColor="text1"/>
+        </w:rPr>
+        <w:t xml:space="preserve"> </w:t>
+      </w:r>
+    </w:p>
+    <w:p>
+      <w:pPr>
+        <w:pStyle w:val="ListParagraph"/>
+        <w:numPr>
+          <w:ilvl w:val="0"/>
+          <w:numId w:val="1"/>
+        </w:numPr>
+      </w:pPr>
+      <w:r>
+        <w:t xml:space="preserve">Operators </w:t>
+      </w:r>
+    </w:p>
+    <w:p>
+      <w:pPr>
+        <w:pStyle w:val="ListParagraph"/>
+        <w:numPr>
+          <w:ilvl w:val="1"/>
+          <w:numId w:val="1"/>
+        </w:numPr>
+      </w:pPr>
+      <w:r>
+        <w:t>+ - * /</w:t>
+      </w:r>
+    </w:p>
+    <w:p>
+      <w:pPr>
+        <w:pStyle w:val="ListParagraph"/>
+        <w:numPr>
+          <w:ilvl w:val="0"/>
+          <w:numId w:val="1"/>
+        </w:numPr>
+      </w:pPr>
+      <w:r>
+        <w:t xml:space="preserve">Float </w:t>
+      </w:r>
+      <w:r>
+        <w:t xml:space="preserve">– decimal points </w:t>
+      </w:r>
+      <w:r>
+        <w:t xml:space="preserve">– take more space than integers </w:t>
+      </w:r>
+    </w:p>
+    <w:p>
+      <w:pPr>
+        <w:pStyle w:val="ListParagraph"/>
+        <w:numPr>
+          <w:ilvl w:val="0"/>
+          <w:numId w:val="1"/>
+        </w:numPr>
+      </w:pPr>
+      <w:r>
+        <w:t xml:space="preserve">Modulo – % symbol – prints out the remainder of a sum </w:t>
+      </w:r>
+    </w:p>
     <w:p/>
+    <w:p>
+      <w:pPr>
+        <w:pStyle w:val="Heading1"/>
+        <w:rPr>
+          <w:b/>
+          <w:color w:val="000000" w:themeColor="text1"/>
+        </w:rPr>
+      </w:pPr>
+      <w:bookmarkStart w:id="5" w:name="_Toc60602221"/>
+      <w:r>
+        <w:rPr>
+          <w:b/>
+          <w:color w:val="000000" w:themeColor="text1"/>
+        </w:rPr>
+        <w:t>Ordering Operations using Brackets</w:t>
+      </w:r>
+      <w:bookmarkEnd w:id="5"/>
+    </w:p>
+    <w:p>
+      <w:pPr>
+        <w:pStyle w:val="ListParagraph"/>
+        <w:numPr>
+          <w:ilvl w:val="0"/>
+          <w:numId w:val="1"/>
+        </w:numPr>
+      </w:pPr>
+      <w:r>
+        <w:t>BODMAS – Brackets, Order, Division, Multiplication, Addition, Subtraction</w:t>
+      </w:r>
+    </w:p>
+    <w:p>
+      <w:pPr>
+        <w:pStyle w:val="ListParagraph"/>
+        <w:numPr>
+          <w:ilvl w:val="0"/>
+          <w:numId w:val="1"/>
+        </w:numPr>
+        <w:rPr>
+          <w:color w:val="FF0000"/>
+        </w:rPr>
+      </w:pPr>
+      <w:r>
+        <w:rPr>
+          <w:color w:val="FF0000"/>
+        </w:rPr>
+        <w:t xml:space="preserve">2 * (5 – </w:t>
+      </w:r>
+      <w:proofErr w:type="gramStart"/>
+      <w:r>
+        <w:rPr>
+          <w:color w:val="FF0000"/>
+        </w:rPr>
+        <w:t>1 )</w:t>
+      </w:r>
+      <w:proofErr w:type="gramEnd"/>
+      <w:r>
+        <w:rPr>
+          <w:color w:val="FF0000"/>
+        </w:rPr>
+        <w:t xml:space="preserve"> = 8</w:t>
+      </w:r>
+    </w:p>
+    <w:p>
+      <w:pPr>
+        <w:pStyle w:val="Heading1"/>
+        <w:rPr>
+          <w:b/>
+          <w:color w:val="000000" w:themeColor="text1"/>
+        </w:rPr>
+      </w:pPr>
+      <w:r>
+        <w:rPr>
+          <w:b/>
+          <w:color w:val="000000" w:themeColor="text1"/>
+        </w:rPr>
+        <w:t xml:space="preserve">Random Module </w:t>
+      </w:r>
+    </w:p>
+    <w:p>
+      <w:pPr>
+        <w:pStyle w:val="ListParagraph"/>
+        <w:numPr>
+          <w:ilvl w:val="0"/>
+          <w:numId w:val="1"/>
+        </w:numPr>
+      </w:pPr>
+      <w:r>
+        <w:t xml:space="preserve">Usual done at the top of the script </w:t>
+      </w:r>
+    </w:p>
+    <w:p>
+      <w:pPr>
+        <w:pStyle w:val="ListParagraph"/>
+        <w:numPr>
+          <w:ilvl w:val="0"/>
+          <w:numId w:val="1"/>
+        </w:numPr>
+      </w:pPr>
+      <w:r>
+        <w:rPr>
+          <w:color w:val="FF0000"/>
+        </w:rPr>
+        <w:t>Import random</w:t>
+      </w:r>
+    </w:p>
+    <w:p>
+      <w:pPr>
+        <w:pStyle w:val="ListParagraph"/>
+        <w:numPr>
+          <w:ilvl w:val="0"/>
+          <w:numId w:val="1"/>
+        </w:numPr>
+      </w:pPr>
+      <w:proofErr w:type="spellStart"/>
+      <w:r>
+        <w:rPr>
+          <w:color w:val="FF0000"/>
+        </w:rPr>
+        <w:t>Random.randint</w:t>
+      </w:r>
+      <w:proofErr w:type="spellEnd"/>
+      <w:r>
+        <w:rPr>
+          <w:color w:val="FF0000"/>
+        </w:rPr>
+        <w:t>(1,50)</w:t>
+      </w:r>
+    </w:p>
     <w:p/>
+    <w:p>
+      <w:pPr>
+        <w:pStyle w:val="Heading1"/>
+        <w:rPr>
+          <w:b/>
+          <w:color w:val="000000" w:themeColor="text1"/>
+        </w:rPr>
+      </w:pPr>
+      <w:r>
+        <w:rPr>
+          <w:b/>
+          <w:color w:val="000000" w:themeColor="text1"/>
+        </w:rPr>
+        <w:t xml:space="preserve">Force a float to become an integer </w:t>
+      </w:r>
+    </w:p>
+    <w:p>
+      <w:pPr>
+        <w:pStyle w:val="ListParagraph"/>
+        <w:numPr>
+          <w:ilvl w:val="0"/>
+          <w:numId w:val="2"/>
+        </w:numPr>
+      </w:pPr>
+      <w:proofErr w:type="spellStart"/>
+      <w:r>
+        <w:rPr>
+          <w:color w:val="FF0000"/>
+        </w:rPr>
+        <w:t>Potion_health</w:t>
+      </w:r>
+      <w:proofErr w:type="spellEnd"/>
+      <w:r>
+        <w:rPr>
+          <w:color w:val="FF0000"/>
+        </w:rPr>
+        <w:t xml:space="preserve"> = </w:t>
+      </w:r>
+      <w:proofErr w:type="spellStart"/>
+      <w:proofErr w:type="gramStart"/>
+      <w:r>
+        <w:rPr>
+          <w:color w:val="FF0000"/>
+        </w:rPr>
+        <w:t>int</w:t>
+      </w:r>
+      <w:proofErr w:type="spellEnd"/>
+      <w:r>
+        <w:rPr>
+          <w:color w:val="FF0000"/>
+        </w:rPr>
+        <w:t>(</w:t>
+      </w:r>
+      <w:proofErr w:type="spellStart"/>
+      <w:proofErr w:type="gramEnd"/>
+      <w:r>
+        <w:rPr>
+          <w:color w:val="FF0000"/>
+        </w:rPr>
+        <w:t>random.randint</w:t>
+      </w:r>
+      <w:proofErr w:type="spellEnd"/>
+      <w:r>
+        <w:rPr>
+          <w:color w:val="FF0000"/>
+        </w:rPr>
+        <w:t>(25, 50) / difficulty)</w:t>
+      </w:r>
+    </w:p>
+    <w:p>
+      <w:pPr>
+        <w:rPr>
+          <w:color w:val="000000" w:themeColor="text1"/>
+        </w:rPr>
+      </w:pPr>
+    </w:p>
     <w:p/>
+    <w:p>
+      <w:bookmarkStart w:id="6" w:name="_GoBack"/>
+      <w:bookmarkEnd w:id="6"/>
+    </w:p>
     <w:p/>
     <w:p/>
     <w:p/>
@@ -771,6 +1280,118 @@
 <file path=word/numbering.xml><?xml version="1.0" encoding="utf-8"?>
 <w:numbering xmlns:wpc="http://schemas.microsoft.com/office/word/2010/wordprocessingCanvas" xmlns:cx="http://schemas.microsoft.com/office/drawing/2014/chartex" xmlns:cx1="http://schemas.microsoft.com/office/drawing/2015/9/8/chartex" xmlns:cx2="http://schemas.microsoft.com/office/drawing/2015/10/21/chartex" xmlns:cx3="http://schemas.microsoft.com/office/drawing/2016/5/9/chartex" xmlns:cx4="http://schemas.microsoft.com/office/drawing/2016/5/10/chartex" xmlns:cx5="http://schemas.microsoft.com/office/drawing/2016/5/11/chartex" xmlns:cx6="http://schemas.microsoft.com/office/drawing/2016/5/12/chartex" xmlns:cx7="http://schemas.microsoft.com/office/drawing/2016/5/13/chartex" xmlns:cx8="http://schemas.microsoft.com/office/drawing/2016/5/14/chartex" xmlns:mc="http://schemas.openxmlformats.org/markup-compatibility/2006" xmlns:aink="http://schemas.microsoft.com/office/drawing/2016/ink" xmlns:am3d="http://schemas.microsoft.com/office/drawing/2017/model3d" xmlns:o="urn:schemas-microsoft-com:office:office" xmlns:r="http://schemas.openxmlformats.org/officeDocument/2006/relationships" xmlns:m="http://schemas.openxmlformats.org/officeDocument/2006/math" xmlns:v="urn:schemas-microsoft-com:vml" xmlns:wp14="http://schemas.microsoft.com/office/word/2010/wordprocessingDrawing" xmlns:wp="http://schemas.openxmlformats.org/drawingml/2006/wordprocessingDrawing" xmlns:w10="urn:schemas-microsoft-com:office:word" xmlns:w="http://schemas.openxmlformats.org/wordprocessingml/2006/main" xmlns:w14="http://schemas.microsoft.com/office/word/2010/wordml" xmlns:w15="http://schemas.microsoft.com/office/word/2012/wordml" xmlns:w16cid="http://schemas.microsoft.com/office/word/2016/wordml/cid" xmlns:w16se="http://schemas.microsoft.com/office/word/2015/wordml/symex" xmlns:wpg="http://schemas.microsoft.com/office/word/2010/wordprocessingGroup" xmlns:wpi="http://schemas.microsoft.com/office/word/2010/wordprocessingInk" xmlns:wne="http://schemas.microsoft.com/office/word/2006/wordml" xmlns:wps="http://schemas.microsoft.com/office/word/2010/wordprocessingShape" mc:Ignorable="w14 w15 w16se w16cid wp14">
   <w:abstractNum w:abstractNumId="0" w15:restartNumberingAfterBreak="0">
+    <w:nsid w:val="675027C3"/>
+    <w:multiLevelType w:val="hybridMultilevel"/>
+    <w:tmpl w:val="340AB4E8"/>
+    <w:lvl w:ilvl="0" w:tplc="038C7E48">
+      <w:numFmt w:val="bullet"/>
+      <w:lvlText w:val="-"/>
+      <w:lvlJc w:val="left"/>
+      <w:pPr>
+        <w:ind w:left="720" w:hanging="360"/>
+      </w:pPr>
+      <w:rPr>
+        <w:rFonts w:ascii="Calibri" w:eastAsiaTheme="minorHAnsi" w:hAnsi="Calibri" w:cs="Calibri" w:hint="default"/>
+      </w:rPr>
+    </w:lvl>
+    <w:lvl w:ilvl="1" w:tplc="04090003" w:tentative="1">
+      <w:start w:val="1"/>
+      <w:numFmt w:val="bullet"/>
+      <w:lvlText w:val="o"/>
+      <w:lvlJc w:val="left"/>
+      <w:pPr>
+        <w:ind w:left="1440" w:hanging="360"/>
+      </w:pPr>
+      <w:rPr>
+        <w:rFonts w:ascii="Courier New" w:hAnsi="Courier New" w:cs="Courier New" w:hint="default"/>
+      </w:rPr>
+    </w:lvl>
+    <w:lvl w:ilvl="2" w:tplc="04090005" w:tentative="1">
+      <w:start w:val="1"/>
+      <w:numFmt w:val="bullet"/>
+      <w:lvlText w:val=""/>
+      <w:lvlJc w:val="left"/>
+      <w:pPr>
+        <w:ind w:left="2160" w:hanging="360"/>
+      </w:pPr>
+      <w:rPr>
+        <w:rFonts w:ascii="Wingdings" w:hAnsi="Wingdings" w:hint="default"/>
+      </w:rPr>
+    </w:lvl>
+    <w:lvl w:ilvl="3" w:tplc="04090001" w:tentative="1">
+      <w:start w:val="1"/>
+      <w:numFmt w:val="bullet"/>
+      <w:lvlText w:val=""/>
+      <w:lvlJc w:val="left"/>
+      <w:pPr>
+        <w:ind w:left="2880" w:hanging="360"/>
+      </w:pPr>
+      <w:rPr>
+        <w:rFonts w:ascii="Symbol" w:hAnsi="Symbol" w:hint="default"/>
+      </w:rPr>
+    </w:lvl>
+    <w:lvl w:ilvl="4" w:tplc="04090003" w:tentative="1">
+      <w:start w:val="1"/>
+      <w:numFmt w:val="bullet"/>
+      <w:lvlText w:val="o"/>
+      <w:lvlJc w:val="left"/>
+      <w:pPr>
+        <w:ind w:left="3600" w:hanging="360"/>
+      </w:pPr>
+      <w:rPr>
+        <w:rFonts w:ascii="Courier New" w:hAnsi="Courier New" w:cs="Courier New" w:hint="default"/>
+      </w:rPr>
+    </w:lvl>
+    <w:lvl w:ilvl="5" w:tplc="04090005" w:tentative="1">
+      <w:start w:val="1"/>
+      <w:numFmt w:val="bullet"/>
+      <w:lvlText w:val=""/>
+      <w:lvlJc w:val="left"/>
+      <w:pPr>
+        <w:ind w:left="4320" w:hanging="360"/>
+      </w:pPr>
+      <w:rPr>
+        <w:rFonts w:ascii="Wingdings" w:hAnsi="Wingdings" w:hint="default"/>
+      </w:rPr>
+    </w:lvl>
+    <w:lvl w:ilvl="6" w:tplc="04090001" w:tentative="1">
+      <w:start w:val="1"/>
+      <w:numFmt w:val="bullet"/>
+      <w:lvlText w:val=""/>
+      <w:lvlJc w:val="left"/>
+      <w:pPr>
+        <w:ind w:left="5040" w:hanging="360"/>
+      </w:pPr>
+      <w:rPr>
+        <w:rFonts w:ascii="Symbol" w:hAnsi="Symbol" w:hint="default"/>
+      </w:rPr>
+    </w:lvl>
+    <w:lvl w:ilvl="7" w:tplc="04090003" w:tentative="1">
+      <w:start w:val="1"/>
+      <w:numFmt w:val="bullet"/>
+      <w:lvlText w:val="o"/>
+      <w:lvlJc w:val="left"/>
+      <w:pPr>
+        <w:ind w:left="5760" w:hanging="360"/>
+      </w:pPr>
+      <w:rPr>
+        <w:rFonts w:ascii="Courier New" w:hAnsi="Courier New" w:cs="Courier New" w:hint="default"/>
+      </w:rPr>
+    </w:lvl>
+    <w:lvl w:ilvl="8" w:tplc="04090005" w:tentative="1">
+      <w:start w:val="1"/>
+      <w:numFmt w:val="bullet"/>
+      <w:lvlText w:val=""/>
+      <w:lvlJc w:val="left"/>
+      <w:pPr>
+        <w:ind w:left="6480" w:hanging="360"/>
+      </w:pPr>
+      <w:rPr>
+        <w:rFonts w:ascii="Wingdings" w:hAnsi="Wingdings" w:hint="default"/>
+      </w:rPr>
+    </w:lvl>
+  </w:abstractNum>
+  <w:abstractNum w:abstractNumId="1" w15:restartNumberingAfterBreak="0">
     <w:nsid w:val="70BE6E6D"/>
     <w:multiLevelType w:val="hybridMultilevel"/>
     <w:tmpl w:val="FA66DEA6"/>
@@ -883,6 +1504,9 @@
     </w:lvl>
   </w:abstractNum>
   <w:num w:numId="1">
+    <w:abstractNumId w:val="1"/>
+  </w:num>
+  <w:num w:numId="2">
     <w:abstractNumId w:val="0"/>
   </w:num>
 </w:numbering>
@@ -1854,7 +2478,7 @@
 </file>
 
 <file path=customXml/itemProps1.xml><?xml version="1.0" encoding="utf-8"?>
-<ds:datastoreItem xmlns:ds="http://schemas.openxmlformats.org/officeDocument/2006/customXml" ds:itemID="{0349BD85-D247-4C49-9CCB-24CED82CB658}">
+<ds:datastoreItem xmlns:ds="http://schemas.openxmlformats.org/officeDocument/2006/customXml" ds:itemID="{6402CF43-83FE-5146-A4DD-734E5C3099CA}">
   <ds:schemaRefs>
     <ds:schemaRef ds:uri="http://schemas.openxmlformats.org/officeDocument/2006/bibliography"/>
   </ds:schemaRefs>

</xml_diff>

<commit_message>
Completed more of the course and moved onto strings
</commit_message>
<xml_diff>
--- a/Help files/The Python Bible.docx
+++ b/Help files/The Python Bible.docx
@@ -135,7 +135,12 @@
             <w:pStyle w:val="TOCHeading"/>
           </w:pPr>
           <w:r>
-            <w:t>Table of Contents</w:t>
+            <w:t>Table of Con</w:t>
+          </w:r>
+          <w:bookmarkStart w:id="0" w:name="_GoBack"/>
+          <w:bookmarkEnd w:id="0"/>
+          <w:r>
+            <w:t>tents</w:t>
           </w:r>
         </w:p>
         <w:p>
@@ -170,7 +175,7 @@
             </w:rPr>
             <w:fldChar w:fldCharType="separate"/>
           </w:r>
-          <w:hyperlink w:anchor="_Toc60602216" w:history="1">
+          <w:hyperlink w:anchor="_Toc60695966" w:history="1">
             <w:r>
               <w:rPr>
                 <w:rStyle w:val="Hyperlink"/>
@@ -197,7 +202,7 @@
                 <w:noProof/>
                 <w:webHidden/>
               </w:rPr>
-              <w:instrText xml:space="preserve"> PAGEREF _Toc60602216 \h </w:instrText>
+              <w:instrText xml:space="preserve"> PAGEREF _Toc60695966 \h </w:instrText>
             </w:r>
             <w:r>
               <w:rPr>
@@ -243,7 +248,7 @@
               <w:noProof/>
             </w:rPr>
           </w:pPr>
-          <w:hyperlink w:anchor="_Toc60602217" w:history="1">
+          <w:hyperlink w:anchor="_Toc60695967" w:history="1">
             <w:r>
               <w:rPr>
                 <w:rStyle w:val="Hyperlink"/>
@@ -270,7 +275,7 @@
                 <w:noProof/>
                 <w:webHidden/>
               </w:rPr>
-              <w:instrText xml:space="preserve"> PAGEREF _Toc60602217 \h </w:instrText>
+              <w:instrText xml:space="preserve"> PAGEREF _Toc60695967 \h </w:instrText>
             </w:r>
             <w:r>
               <w:rPr>
@@ -316,7 +321,7 @@
               <w:noProof/>
             </w:rPr>
           </w:pPr>
-          <w:hyperlink w:anchor="_Toc60602218" w:history="1">
+          <w:hyperlink w:anchor="_Toc60695968" w:history="1">
             <w:r>
               <w:rPr>
                 <w:rStyle w:val="Hyperlink"/>
@@ -343,7 +348,7 @@
                 <w:noProof/>
                 <w:webHidden/>
               </w:rPr>
-              <w:instrText xml:space="preserve"> PAGEREF _Toc60602218 \h </w:instrText>
+              <w:instrText xml:space="preserve"> PAGEREF _Toc60695968 \h </w:instrText>
             </w:r>
             <w:r>
               <w:rPr>
@@ -389,7 +394,7 @@
               <w:noProof/>
             </w:rPr>
           </w:pPr>
-          <w:hyperlink w:anchor="_Toc60602219" w:history="1">
+          <w:hyperlink w:anchor="_Toc60695969" w:history="1">
             <w:r>
               <w:rPr>
                 <w:rStyle w:val="Hyperlink"/>
@@ -416,7 +421,7 @@
                 <w:noProof/>
                 <w:webHidden/>
               </w:rPr>
-              <w:instrText xml:space="preserve"> PAGEREF _Toc60602219 \h </w:instrText>
+              <w:instrText xml:space="preserve"> PAGEREF _Toc60695969 \h </w:instrText>
             </w:r>
             <w:r>
               <w:rPr>
@@ -436,7 +441,7 @@
                 <w:noProof/>
                 <w:webHidden/>
               </w:rPr>
-              <w:t>2</w:t>
+              <w:t>3</w:t>
             </w:r>
             <w:r>
               <w:rPr>
@@ -462,7 +467,7 @@
               <w:noProof/>
             </w:rPr>
           </w:pPr>
-          <w:hyperlink w:anchor="_Toc60602220" w:history="1">
+          <w:hyperlink w:anchor="_Toc60695970" w:history="1">
             <w:r>
               <w:rPr>
                 <w:rStyle w:val="Hyperlink"/>
@@ -489,7 +494,7 @@
                 <w:noProof/>
                 <w:webHidden/>
               </w:rPr>
-              <w:instrText xml:space="preserve"> PAGEREF _Toc60602220 \h </w:instrText>
+              <w:instrText xml:space="preserve"> PAGEREF _Toc60695970 \h </w:instrText>
             </w:r>
             <w:r>
               <w:rPr>
@@ -535,7 +540,7 @@
               <w:noProof/>
             </w:rPr>
           </w:pPr>
-          <w:hyperlink w:anchor="_Toc60602221" w:history="1">
+          <w:hyperlink w:anchor="_Toc60695971" w:history="1">
             <w:r>
               <w:rPr>
                 <w:rStyle w:val="Hyperlink"/>
@@ -562,7 +567,7 @@
                 <w:noProof/>
                 <w:webHidden/>
               </w:rPr>
-              <w:instrText xml:space="preserve"> PAGEREF _Toc60602221 \h </w:instrText>
+              <w:instrText xml:space="preserve"> PAGEREF _Toc60695971 \h </w:instrText>
             </w:r>
             <w:r>
               <w:rPr>
@@ -583,6 +588,663 @@
                 <w:webHidden/>
               </w:rPr>
               <w:t>3</w:t>
+            </w:r>
+            <w:r>
+              <w:rPr>
+                <w:noProof/>
+                <w:webHidden/>
+              </w:rPr>
+              <w:fldChar w:fldCharType="end"/>
+            </w:r>
+          </w:hyperlink>
+        </w:p>
+        <w:p>
+          <w:pPr>
+            <w:pStyle w:val="TOC1"/>
+            <w:tabs>
+              <w:tab w:val="right" w:leader="dot" w:pos="9010"/>
+            </w:tabs>
+            <w:rPr>
+              <w:rFonts w:eastAsiaTheme="minorEastAsia" w:cstheme="minorBidi"/>
+              <w:b w:val="0"/>
+              <w:bCs w:val="0"/>
+              <w:i w:val="0"/>
+              <w:iCs w:val="0"/>
+              <w:noProof/>
+            </w:rPr>
+          </w:pPr>
+          <w:hyperlink w:anchor="_Toc60695972" w:history="1">
+            <w:r>
+              <w:rPr>
+                <w:rStyle w:val="Hyperlink"/>
+                <w:noProof/>
+              </w:rPr>
+              <w:t>Random Module</w:t>
+            </w:r>
+            <w:r>
+              <w:rPr>
+                <w:noProof/>
+                <w:webHidden/>
+              </w:rPr>
+              <w:tab/>
+            </w:r>
+            <w:r>
+              <w:rPr>
+                <w:noProof/>
+                <w:webHidden/>
+              </w:rPr>
+              <w:fldChar w:fldCharType="begin"/>
+            </w:r>
+            <w:r>
+              <w:rPr>
+                <w:noProof/>
+                <w:webHidden/>
+              </w:rPr>
+              <w:instrText xml:space="preserve"> PAGEREF _Toc60695972 \h </w:instrText>
+            </w:r>
+            <w:r>
+              <w:rPr>
+                <w:noProof/>
+                <w:webHidden/>
+              </w:rPr>
+            </w:r>
+            <w:r>
+              <w:rPr>
+                <w:noProof/>
+                <w:webHidden/>
+              </w:rPr>
+              <w:fldChar w:fldCharType="separate"/>
+            </w:r>
+            <w:r>
+              <w:rPr>
+                <w:noProof/>
+                <w:webHidden/>
+              </w:rPr>
+              <w:t>3</w:t>
+            </w:r>
+            <w:r>
+              <w:rPr>
+                <w:noProof/>
+                <w:webHidden/>
+              </w:rPr>
+              <w:fldChar w:fldCharType="end"/>
+            </w:r>
+          </w:hyperlink>
+        </w:p>
+        <w:p>
+          <w:pPr>
+            <w:pStyle w:val="TOC1"/>
+            <w:tabs>
+              <w:tab w:val="right" w:leader="dot" w:pos="9010"/>
+            </w:tabs>
+            <w:rPr>
+              <w:rFonts w:eastAsiaTheme="minorEastAsia" w:cstheme="minorBidi"/>
+              <w:b w:val="0"/>
+              <w:bCs w:val="0"/>
+              <w:i w:val="0"/>
+              <w:iCs w:val="0"/>
+              <w:noProof/>
+            </w:rPr>
+          </w:pPr>
+          <w:hyperlink w:anchor="_Toc60695973" w:history="1">
+            <w:r>
+              <w:rPr>
+                <w:rStyle w:val="Hyperlink"/>
+                <w:noProof/>
+              </w:rPr>
+              <w:t>Force a float to become an integer</w:t>
+            </w:r>
+            <w:r>
+              <w:rPr>
+                <w:noProof/>
+                <w:webHidden/>
+              </w:rPr>
+              <w:tab/>
+            </w:r>
+            <w:r>
+              <w:rPr>
+                <w:noProof/>
+                <w:webHidden/>
+              </w:rPr>
+              <w:fldChar w:fldCharType="begin"/>
+            </w:r>
+            <w:r>
+              <w:rPr>
+                <w:noProof/>
+                <w:webHidden/>
+              </w:rPr>
+              <w:instrText xml:space="preserve"> PAGEREF _Toc60695973 \h </w:instrText>
+            </w:r>
+            <w:r>
+              <w:rPr>
+                <w:noProof/>
+                <w:webHidden/>
+              </w:rPr>
+            </w:r>
+            <w:r>
+              <w:rPr>
+                <w:noProof/>
+                <w:webHidden/>
+              </w:rPr>
+              <w:fldChar w:fldCharType="separate"/>
+            </w:r>
+            <w:r>
+              <w:rPr>
+                <w:noProof/>
+                <w:webHidden/>
+              </w:rPr>
+              <w:t>3</w:t>
+            </w:r>
+            <w:r>
+              <w:rPr>
+                <w:noProof/>
+                <w:webHidden/>
+              </w:rPr>
+              <w:fldChar w:fldCharType="end"/>
+            </w:r>
+          </w:hyperlink>
+        </w:p>
+        <w:p>
+          <w:pPr>
+            <w:pStyle w:val="TOC1"/>
+            <w:tabs>
+              <w:tab w:val="right" w:leader="dot" w:pos="9010"/>
+            </w:tabs>
+            <w:rPr>
+              <w:rFonts w:eastAsiaTheme="minorEastAsia" w:cstheme="minorBidi"/>
+              <w:b w:val="0"/>
+              <w:bCs w:val="0"/>
+              <w:i w:val="0"/>
+              <w:iCs w:val="0"/>
+              <w:noProof/>
+            </w:rPr>
+          </w:pPr>
+          <w:hyperlink w:anchor="_Toc60695974" w:history="1">
+            <w:r>
+              <w:rPr>
+                <w:rStyle w:val="Hyperlink"/>
+                <w:noProof/>
+              </w:rPr>
+              <w:t>How to round numbers</w:t>
+            </w:r>
+            <w:r>
+              <w:rPr>
+                <w:noProof/>
+                <w:webHidden/>
+              </w:rPr>
+              <w:tab/>
+            </w:r>
+            <w:r>
+              <w:rPr>
+                <w:noProof/>
+                <w:webHidden/>
+              </w:rPr>
+              <w:fldChar w:fldCharType="begin"/>
+            </w:r>
+            <w:r>
+              <w:rPr>
+                <w:noProof/>
+                <w:webHidden/>
+              </w:rPr>
+              <w:instrText xml:space="preserve"> PAGEREF _Toc60695974 \h </w:instrText>
+            </w:r>
+            <w:r>
+              <w:rPr>
+                <w:noProof/>
+                <w:webHidden/>
+              </w:rPr>
+            </w:r>
+            <w:r>
+              <w:rPr>
+                <w:noProof/>
+                <w:webHidden/>
+              </w:rPr>
+              <w:fldChar w:fldCharType="separate"/>
+            </w:r>
+            <w:r>
+              <w:rPr>
+                <w:noProof/>
+                <w:webHidden/>
+              </w:rPr>
+              <w:t>3</w:t>
+            </w:r>
+            <w:r>
+              <w:rPr>
+                <w:noProof/>
+                <w:webHidden/>
+              </w:rPr>
+              <w:fldChar w:fldCharType="end"/>
+            </w:r>
+          </w:hyperlink>
+        </w:p>
+        <w:p>
+          <w:pPr>
+            <w:pStyle w:val="TOC1"/>
+            <w:tabs>
+              <w:tab w:val="right" w:leader="dot" w:pos="9010"/>
+            </w:tabs>
+            <w:rPr>
+              <w:rFonts w:eastAsiaTheme="minorEastAsia" w:cstheme="minorBidi"/>
+              <w:b w:val="0"/>
+              <w:bCs w:val="0"/>
+              <w:i w:val="0"/>
+              <w:iCs w:val="0"/>
+              <w:noProof/>
+            </w:rPr>
+          </w:pPr>
+          <w:hyperlink w:anchor="_Toc60695975" w:history="1">
+            <w:r>
+              <w:rPr>
+                <w:rStyle w:val="Hyperlink"/>
+                <w:noProof/>
+              </w:rPr>
+              <w:t>Python Number Quiz</w:t>
+            </w:r>
+            <w:r>
+              <w:rPr>
+                <w:noProof/>
+                <w:webHidden/>
+              </w:rPr>
+              <w:tab/>
+            </w:r>
+            <w:r>
+              <w:rPr>
+                <w:noProof/>
+                <w:webHidden/>
+              </w:rPr>
+              <w:fldChar w:fldCharType="begin"/>
+            </w:r>
+            <w:r>
+              <w:rPr>
+                <w:noProof/>
+                <w:webHidden/>
+              </w:rPr>
+              <w:instrText xml:space="preserve"> PAGEREF _Toc60695975 \h </w:instrText>
+            </w:r>
+            <w:r>
+              <w:rPr>
+                <w:noProof/>
+                <w:webHidden/>
+              </w:rPr>
+            </w:r>
+            <w:r>
+              <w:rPr>
+                <w:noProof/>
+                <w:webHidden/>
+              </w:rPr>
+              <w:fldChar w:fldCharType="separate"/>
+            </w:r>
+            <w:r>
+              <w:rPr>
+                <w:noProof/>
+                <w:webHidden/>
+              </w:rPr>
+              <w:t>3</w:t>
+            </w:r>
+            <w:r>
+              <w:rPr>
+                <w:noProof/>
+                <w:webHidden/>
+              </w:rPr>
+              <w:fldChar w:fldCharType="end"/>
+            </w:r>
+          </w:hyperlink>
+        </w:p>
+        <w:p>
+          <w:pPr>
+            <w:pStyle w:val="TOC1"/>
+            <w:tabs>
+              <w:tab w:val="right" w:leader="dot" w:pos="9010"/>
+            </w:tabs>
+            <w:rPr>
+              <w:rFonts w:eastAsiaTheme="minorEastAsia" w:cstheme="minorBidi"/>
+              <w:b w:val="0"/>
+              <w:bCs w:val="0"/>
+              <w:i w:val="0"/>
+              <w:iCs w:val="0"/>
+              <w:noProof/>
+            </w:rPr>
+          </w:pPr>
+          <w:hyperlink w:anchor="_Toc60695976" w:history="1">
+            <w:r>
+              <w:rPr>
+                <w:rStyle w:val="Hyperlink"/>
+                <w:noProof/>
+              </w:rPr>
+              <w:t>Storing Strings</w:t>
+            </w:r>
+            <w:r>
+              <w:rPr>
+                <w:noProof/>
+                <w:webHidden/>
+              </w:rPr>
+              <w:tab/>
+            </w:r>
+            <w:r>
+              <w:rPr>
+                <w:noProof/>
+                <w:webHidden/>
+              </w:rPr>
+              <w:fldChar w:fldCharType="begin"/>
+            </w:r>
+            <w:r>
+              <w:rPr>
+                <w:noProof/>
+                <w:webHidden/>
+              </w:rPr>
+              <w:instrText xml:space="preserve"> PAGEREF _Toc60695976 \h </w:instrText>
+            </w:r>
+            <w:r>
+              <w:rPr>
+                <w:noProof/>
+                <w:webHidden/>
+              </w:rPr>
+            </w:r>
+            <w:r>
+              <w:rPr>
+                <w:noProof/>
+                <w:webHidden/>
+              </w:rPr>
+              <w:fldChar w:fldCharType="separate"/>
+            </w:r>
+            <w:r>
+              <w:rPr>
+                <w:noProof/>
+                <w:webHidden/>
+              </w:rPr>
+              <w:t>4</w:t>
+            </w:r>
+            <w:r>
+              <w:rPr>
+                <w:noProof/>
+                <w:webHidden/>
+              </w:rPr>
+              <w:fldChar w:fldCharType="end"/>
+            </w:r>
+          </w:hyperlink>
+        </w:p>
+        <w:p>
+          <w:pPr>
+            <w:pStyle w:val="TOC1"/>
+            <w:tabs>
+              <w:tab w:val="right" w:leader="dot" w:pos="9010"/>
+            </w:tabs>
+            <w:rPr>
+              <w:rFonts w:eastAsiaTheme="minorEastAsia" w:cstheme="minorBidi"/>
+              <w:b w:val="0"/>
+              <w:bCs w:val="0"/>
+              <w:i w:val="0"/>
+              <w:iCs w:val="0"/>
+              <w:noProof/>
+            </w:rPr>
+          </w:pPr>
+          <w:hyperlink w:anchor="_Toc60695977" w:history="1">
+            <w:r>
+              <w:rPr>
+                <w:rStyle w:val="Hyperlink"/>
+                <w:noProof/>
+              </w:rPr>
+              <w:t>Python Comments</w:t>
+            </w:r>
+            <w:r>
+              <w:rPr>
+                <w:noProof/>
+                <w:webHidden/>
+              </w:rPr>
+              <w:tab/>
+            </w:r>
+            <w:r>
+              <w:rPr>
+                <w:noProof/>
+                <w:webHidden/>
+              </w:rPr>
+              <w:fldChar w:fldCharType="begin"/>
+            </w:r>
+            <w:r>
+              <w:rPr>
+                <w:noProof/>
+                <w:webHidden/>
+              </w:rPr>
+              <w:instrText xml:space="preserve"> PAGEREF _Toc60695977 \h </w:instrText>
+            </w:r>
+            <w:r>
+              <w:rPr>
+                <w:noProof/>
+                <w:webHidden/>
+              </w:rPr>
+            </w:r>
+            <w:r>
+              <w:rPr>
+                <w:noProof/>
+                <w:webHidden/>
+              </w:rPr>
+              <w:fldChar w:fldCharType="separate"/>
+            </w:r>
+            <w:r>
+              <w:rPr>
+                <w:noProof/>
+                <w:webHidden/>
+              </w:rPr>
+              <w:t>4</w:t>
+            </w:r>
+            <w:r>
+              <w:rPr>
+                <w:noProof/>
+                <w:webHidden/>
+              </w:rPr>
+              <w:fldChar w:fldCharType="end"/>
+            </w:r>
+          </w:hyperlink>
+        </w:p>
+        <w:p>
+          <w:pPr>
+            <w:pStyle w:val="TOC1"/>
+            <w:tabs>
+              <w:tab w:val="right" w:leader="dot" w:pos="9010"/>
+            </w:tabs>
+            <w:rPr>
+              <w:rFonts w:eastAsiaTheme="minorEastAsia" w:cstheme="minorBidi"/>
+              <w:b w:val="0"/>
+              <w:bCs w:val="0"/>
+              <w:i w:val="0"/>
+              <w:iCs w:val="0"/>
+              <w:noProof/>
+            </w:rPr>
+          </w:pPr>
+          <w:hyperlink w:anchor="_Toc60695978" w:history="1">
+            <w:r>
+              <w:rPr>
+                <w:rStyle w:val="Hyperlink"/>
+                <w:noProof/>
+              </w:rPr>
+              <w:t>Python Input Function</w:t>
+            </w:r>
+            <w:r>
+              <w:rPr>
+                <w:noProof/>
+                <w:webHidden/>
+              </w:rPr>
+              <w:tab/>
+            </w:r>
+            <w:r>
+              <w:rPr>
+                <w:noProof/>
+                <w:webHidden/>
+              </w:rPr>
+              <w:fldChar w:fldCharType="begin"/>
+            </w:r>
+            <w:r>
+              <w:rPr>
+                <w:noProof/>
+                <w:webHidden/>
+              </w:rPr>
+              <w:instrText xml:space="preserve"> PAGEREF _Toc60695978 \h </w:instrText>
+            </w:r>
+            <w:r>
+              <w:rPr>
+                <w:noProof/>
+                <w:webHidden/>
+              </w:rPr>
+            </w:r>
+            <w:r>
+              <w:rPr>
+                <w:noProof/>
+                <w:webHidden/>
+              </w:rPr>
+              <w:fldChar w:fldCharType="separate"/>
+            </w:r>
+            <w:r>
+              <w:rPr>
+                <w:noProof/>
+                <w:webHidden/>
+              </w:rPr>
+              <w:t>4</w:t>
+            </w:r>
+            <w:r>
+              <w:rPr>
+                <w:noProof/>
+                <w:webHidden/>
+              </w:rPr>
+              <w:fldChar w:fldCharType="end"/>
+            </w:r>
+          </w:hyperlink>
+        </w:p>
+        <w:p>
+          <w:pPr>
+            <w:pStyle w:val="TOC1"/>
+            <w:tabs>
+              <w:tab w:val="right" w:leader="dot" w:pos="9010"/>
+            </w:tabs>
+            <w:rPr>
+              <w:rFonts w:eastAsiaTheme="minorEastAsia" w:cstheme="minorBidi"/>
+              <w:b w:val="0"/>
+              <w:bCs w:val="0"/>
+              <w:i w:val="0"/>
+              <w:iCs w:val="0"/>
+              <w:noProof/>
+            </w:rPr>
+          </w:pPr>
+          <w:hyperlink w:anchor="_Toc60695979" w:history="1">
+            <w:r>
+              <w:rPr>
+                <w:rStyle w:val="Hyperlink"/>
+                <w:noProof/>
+              </w:rPr>
+              <w:t>How to stick strings together</w:t>
+            </w:r>
+            <w:r>
+              <w:rPr>
+                <w:noProof/>
+                <w:webHidden/>
+              </w:rPr>
+              <w:tab/>
+            </w:r>
+            <w:r>
+              <w:rPr>
+                <w:noProof/>
+                <w:webHidden/>
+              </w:rPr>
+              <w:fldChar w:fldCharType="begin"/>
+            </w:r>
+            <w:r>
+              <w:rPr>
+                <w:noProof/>
+                <w:webHidden/>
+              </w:rPr>
+              <w:instrText xml:space="preserve"> PAGEREF _Toc60695979 \h </w:instrText>
+            </w:r>
+            <w:r>
+              <w:rPr>
+                <w:noProof/>
+                <w:webHidden/>
+              </w:rPr>
+            </w:r>
+            <w:r>
+              <w:rPr>
+                <w:noProof/>
+                <w:webHidden/>
+              </w:rPr>
+              <w:fldChar w:fldCharType="separate"/>
+            </w:r>
+            <w:r>
+              <w:rPr>
+                <w:noProof/>
+                <w:webHidden/>
+              </w:rPr>
+              <w:t>4</w:t>
+            </w:r>
+            <w:r>
+              <w:rPr>
+                <w:noProof/>
+                <w:webHidden/>
+              </w:rPr>
+              <w:fldChar w:fldCharType="end"/>
+            </w:r>
+          </w:hyperlink>
+        </w:p>
+        <w:p>
+          <w:pPr>
+            <w:pStyle w:val="TOC1"/>
+            <w:tabs>
+              <w:tab w:val="right" w:leader="dot" w:pos="9010"/>
+            </w:tabs>
+            <w:rPr>
+              <w:rFonts w:eastAsiaTheme="minorEastAsia" w:cstheme="minorBidi"/>
+              <w:b w:val="0"/>
+              <w:bCs w:val="0"/>
+              <w:i w:val="0"/>
+              <w:iCs w:val="0"/>
+              <w:noProof/>
+            </w:rPr>
+          </w:pPr>
+          <w:hyperlink w:anchor="_Toc60695980" w:history="1">
+            <w:r>
+              <w:rPr>
+                <w:rStyle w:val="Hyperlink"/>
+                <w:noProof/>
+              </w:rPr>
+              <w:t>How to turn an integer into a string</w:t>
+            </w:r>
+            <w:r>
+              <w:rPr>
+                <w:noProof/>
+                <w:webHidden/>
+              </w:rPr>
+              <w:tab/>
+            </w:r>
+            <w:r>
+              <w:rPr>
+                <w:noProof/>
+                <w:webHidden/>
+              </w:rPr>
+              <w:fldChar w:fldCharType="begin"/>
+            </w:r>
+            <w:r>
+              <w:rPr>
+                <w:noProof/>
+                <w:webHidden/>
+              </w:rPr>
+              <w:instrText xml:space="preserve"> PAGEREF _Toc60695980 \h </w:instrText>
+            </w:r>
+            <w:r>
+              <w:rPr>
+                <w:noProof/>
+                <w:webHidden/>
+              </w:rPr>
+            </w:r>
+            <w:r>
+              <w:rPr>
+                <w:noProof/>
+                <w:webHidden/>
+              </w:rPr>
+              <w:fldChar w:fldCharType="separate"/>
+            </w:r>
+            <w:r>
+              <w:rPr>
+                <w:noProof/>
+                <w:webHidden/>
+              </w:rPr>
+              <w:t>4</w:t>
             </w:r>
             <w:r>
               <w:rPr>
@@ -623,7 +1285,7 @@
           <w:color w:val="000000" w:themeColor="text1"/>
         </w:rPr>
       </w:pPr>
-      <w:bookmarkStart w:id="0" w:name="_Toc60602216"/>
+      <w:bookmarkStart w:id="1" w:name="_Toc60695966"/>
       <w:r>
         <w:rPr>
           <w:b/>
@@ -631,7 +1293,7 @@
         </w:rPr>
         <w:t>What is IDLE</w:t>
       </w:r>
-      <w:bookmarkEnd w:id="0"/>
+      <w:bookmarkEnd w:id="1"/>
     </w:p>
     <w:p>
       <w:pPr>
@@ -665,7 +1327,7 @@
           <w:color w:val="000000" w:themeColor="text1"/>
         </w:rPr>
       </w:pPr>
-      <w:bookmarkStart w:id="1" w:name="_Toc60602217"/>
+      <w:bookmarkStart w:id="2" w:name="_Toc60695967"/>
       <w:r>
         <w:rPr>
           <w:b/>
@@ -673,7 +1335,7 @@
         </w:rPr>
         <w:t>Saving Python Files</w:t>
       </w:r>
-      <w:bookmarkEnd w:id="1"/>
+      <w:bookmarkEnd w:id="2"/>
     </w:p>
     <w:p>
       <w:pPr>
@@ -701,7 +1363,7 @@
           <w:color w:val="000000" w:themeColor="text1"/>
         </w:rPr>
       </w:pPr>
-      <w:bookmarkStart w:id="2" w:name="_Toc60602218"/>
+      <w:bookmarkStart w:id="3" w:name="_Toc60695968"/>
       <w:r>
         <w:rPr>
           <w:b/>
@@ -709,7 +1371,7 @@
         </w:rPr>
         <w:t>What is a Variable?</w:t>
       </w:r>
-      <w:bookmarkEnd w:id="2"/>
+      <w:bookmarkEnd w:id="3"/>
     </w:p>
     <w:p>
       <w:pPr>
@@ -815,15 +1477,16 @@
           <w:color w:val="000000" w:themeColor="text1"/>
         </w:rPr>
       </w:pPr>
-      <w:bookmarkStart w:id="3" w:name="_Toc60602219"/>
+      <w:bookmarkStart w:id="4" w:name="_Toc60695969"/>
       <w:r>
         <w:rPr>
           <w:b/>
           <w:color w:val="000000" w:themeColor="text1"/>
         </w:rPr>
+        <w:lastRenderedPageBreak/>
         <w:t>Variable Quiz</w:t>
       </w:r>
-      <w:bookmarkEnd w:id="3"/>
+      <w:bookmarkEnd w:id="4"/>
     </w:p>
     <w:p>
       <w:pPr>
@@ -978,16 +1641,15 @@
           <w:color w:val="000000" w:themeColor="text1"/>
         </w:rPr>
       </w:pPr>
-      <w:bookmarkStart w:id="4" w:name="_Toc60602220"/>
+      <w:bookmarkStart w:id="5" w:name="_Toc60695970"/>
       <w:r>
         <w:rPr>
           <w:b/>
           <w:color w:val="000000" w:themeColor="text1"/>
         </w:rPr>
-        <w:lastRenderedPageBreak/>
         <w:t>Arithmetic, Floats and Modulo</w:t>
       </w:r>
-      <w:bookmarkEnd w:id="4"/>
+      <w:bookmarkEnd w:id="5"/>
       <w:r>
         <w:rPr>
           <w:b/>
@@ -1059,7 +1721,7 @@
           <w:color w:val="000000" w:themeColor="text1"/>
         </w:rPr>
       </w:pPr>
-      <w:bookmarkStart w:id="5" w:name="_Toc60602221"/>
+      <w:bookmarkStart w:id="6" w:name="_Toc60695971"/>
       <w:r>
         <w:rPr>
           <w:b/>
@@ -1067,7 +1729,7 @@
         </w:rPr>
         <w:t>Ordering Operations using Brackets</w:t>
       </w:r>
-      <w:bookmarkEnd w:id="5"/>
+      <w:bookmarkEnd w:id="6"/>
     </w:p>
     <w:p>
       <w:pPr>
@@ -1121,12 +1783,21 @@
           <w:color w:val="000000" w:themeColor="text1"/>
         </w:rPr>
       </w:pPr>
+      <w:bookmarkStart w:id="7" w:name="_Toc60695972"/>
       <w:r>
         <w:rPr>
           <w:b/>
           <w:color w:val="000000" w:themeColor="text1"/>
         </w:rPr>
-        <w:t xml:space="preserve">Random Module </w:t>
+        <w:t>Random Module</w:t>
+      </w:r>
+      <w:bookmarkEnd w:id="7"/>
+      <w:r>
+        <w:rPr>
+          <w:b/>
+          <w:color w:val="000000" w:themeColor="text1"/>
+        </w:rPr>
+        <w:t xml:space="preserve"> </w:t>
       </w:r>
     </w:p>
     <w:p>
@@ -1188,12 +1859,21 @@
           <w:color w:val="000000" w:themeColor="text1"/>
         </w:rPr>
       </w:pPr>
+      <w:bookmarkStart w:id="8" w:name="_Toc60695973"/>
       <w:r>
         <w:rPr>
           <w:b/>
           <w:color w:val="000000" w:themeColor="text1"/>
         </w:rPr>
-        <w:t xml:space="preserve">Force a float to become an integer </w:t>
+        <w:t>Force a float to become an integer</w:t>
+      </w:r>
+      <w:bookmarkEnd w:id="8"/>
+      <w:r>
+        <w:rPr>
+          <w:b/>
+          <w:color w:val="000000" w:themeColor="text1"/>
+        </w:rPr>
+        <w:t xml:space="preserve"> </w:t>
       </w:r>
     </w:p>
     <w:p>
@@ -1249,18 +1929,821 @@
         <w:t>(25, 50) / difficulty)</w:t>
       </w:r>
     </w:p>
-    <w:p>
-      <w:pPr>
-        <w:rPr>
-          <w:color w:val="000000" w:themeColor="text1"/>
-        </w:rPr>
-      </w:pPr>
-    </w:p>
     <w:p/>
     <w:p>
-      <w:bookmarkStart w:id="6" w:name="_GoBack"/>
-      <w:bookmarkEnd w:id="6"/>
-    </w:p>
+      <w:pPr>
+        <w:pStyle w:val="Heading1"/>
+        <w:rPr>
+          <w:b/>
+          <w:color w:val="000000" w:themeColor="text1"/>
+        </w:rPr>
+      </w:pPr>
+      <w:bookmarkStart w:id="9" w:name="_Toc60695974"/>
+      <w:r>
+        <w:rPr>
+          <w:b/>
+          <w:color w:val="000000" w:themeColor="text1"/>
+        </w:rPr>
+        <w:t>How to round numbers</w:t>
+      </w:r>
+      <w:bookmarkEnd w:id="9"/>
+    </w:p>
+    <w:p>
+      <w:pPr>
+        <w:pStyle w:val="ListParagraph"/>
+        <w:numPr>
+          <w:ilvl w:val="0"/>
+          <w:numId w:val="2"/>
+        </w:numPr>
+      </w:pPr>
+      <w:r>
+        <w:t>Import math</w:t>
+      </w:r>
+    </w:p>
+    <w:p>
+      <w:pPr>
+        <w:pStyle w:val="ListParagraph"/>
+        <w:numPr>
+          <w:ilvl w:val="0"/>
+          <w:numId w:val="2"/>
+        </w:numPr>
+      </w:pPr>
+      <w:proofErr w:type="gramStart"/>
+      <w:r>
+        <w:rPr>
+          <w:color w:val="FF0000"/>
+        </w:rPr>
+        <w:t>Round(</w:t>
+      </w:r>
+      <w:proofErr w:type="gramEnd"/>
+      <w:r>
+        <w:rPr>
+          <w:color w:val="FF0000"/>
+        </w:rPr>
+        <w:t xml:space="preserve">1.5) </w:t>
+      </w:r>
+      <w:r>
+        <w:t>– will round to 2</w:t>
+      </w:r>
+    </w:p>
+    <w:p>
+      <w:pPr>
+        <w:pStyle w:val="ListParagraph"/>
+        <w:numPr>
+          <w:ilvl w:val="0"/>
+          <w:numId w:val="2"/>
+        </w:numPr>
+        <w:rPr>
+          <w:color w:val="000000" w:themeColor="text1"/>
+        </w:rPr>
+      </w:pPr>
+      <w:r>
+        <w:rPr>
+          <w:color w:val="000000" w:themeColor="text1"/>
+        </w:rPr>
+        <w:t xml:space="preserve">To force the round down </w:t>
+      </w:r>
+    </w:p>
+    <w:p>
+      <w:pPr>
+        <w:pStyle w:val="ListParagraph"/>
+        <w:numPr>
+          <w:ilvl w:val="0"/>
+          <w:numId w:val="2"/>
+        </w:numPr>
+        <w:rPr>
+          <w:color w:val="FF0000"/>
+        </w:rPr>
+      </w:pPr>
+      <w:proofErr w:type="spellStart"/>
+      <w:r>
+        <w:rPr>
+          <w:color w:val="FF0000"/>
+        </w:rPr>
+        <w:t>Math.floor</w:t>
+      </w:r>
+      <w:proofErr w:type="spellEnd"/>
+      <w:r>
+        <w:rPr>
+          <w:color w:val="FF0000"/>
+        </w:rPr>
+        <w:t>(1.5)</w:t>
+      </w:r>
+      <w:r>
+        <w:rPr>
+          <w:color w:val="FF0000"/>
+        </w:rPr>
+        <w:t xml:space="preserve"> – </w:t>
+      </w:r>
+      <w:r>
+        <w:rPr>
+          <w:color w:val="000000" w:themeColor="text1"/>
+        </w:rPr>
+        <w:t xml:space="preserve">Will round down to 1 </w:t>
+      </w:r>
+    </w:p>
+    <w:p>
+      <w:pPr>
+        <w:pStyle w:val="ListParagraph"/>
+        <w:numPr>
+          <w:ilvl w:val="0"/>
+          <w:numId w:val="2"/>
+        </w:numPr>
+        <w:rPr>
+          <w:color w:val="FF0000"/>
+        </w:rPr>
+      </w:pPr>
+      <w:proofErr w:type="spellStart"/>
+      <w:r>
+        <w:rPr>
+          <w:color w:val="FF0000"/>
+        </w:rPr>
+        <w:t>Math.ceil</w:t>
+      </w:r>
+      <w:proofErr w:type="spellEnd"/>
+      <w:r>
+        <w:rPr>
+          <w:color w:val="FF0000"/>
+        </w:rPr>
+        <w:t xml:space="preserve">(2.1) – </w:t>
+      </w:r>
+      <w:r>
+        <w:rPr>
+          <w:color w:val="000000" w:themeColor="text1"/>
+        </w:rPr>
+        <w:t>Will round up to 3</w:t>
+      </w:r>
+    </w:p>
+    <w:p>
+      <w:pPr>
+        <w:rPr>
+          <w:color w:val="FF0000"/>
+        </w:rPr>
+      </w:pPr>
+    </w:p>
+    <w:p>
+      <w:pPr>
+        <w:pStyle w:val="Heading1"/>
+        <w:rPr>
+          <w:b/>
+          <w:color w:val="000000" w:themeColor="text1"/>
+        </w:rPr>
+      </w:pPr>
+      <w:bookmarkStart w:id="10" w:name="_Toc60695975"/>
+      <w:r>
+        <w:rPr>
+          <w:b/>
+          <w:color w:val="000000" w:themeColor="text1"/>
+        </w:rPr>
+        <w:t>Python Number Quiz</w:t>
+      </w:r>
+      <w:bookmarkEnd w:id="10"/>
+    </w:p>
+    <w:p>
+      <w:pPr>
+        <w:pStyle w:val="ListParagraph"/>
+        <w:numPr>
+          <w:ilvl w:val="0"/>
+          <w:numId w:val="2"/>
+        </w:numPr>
+      </w:pPr>
+      <w:r>
+        <w:t>What is an integer?</w:t>
+      </w:r>
+    </w:p>
+    <w:p>
+      <w:pPr>
+        <w:pStyle w:val="ListParagraph"/>
+        <w:numPr>
+          <w:ilvl w:val="1"/>
+          <w:numId w:val="2"/>
+        </w:numPr>
+      </w:pPr>
+      <w:r>
+        <w:lastRenderedPageBreak/>
+        <w:t>A whole number</w:t>
+      </w:r>
+    </w:p>
+    <w:p>
+      <w:pPr>
+        <w:pStyle w:val="ListParagraph"/>
+        <w:numPr>
+          <w:ilvl w:val="0"/>
+          <w:numId w:val="2"/>
+        </w:numPr>
+      </w:pPr>
+      <w:r>
+        <w:t>2.5 is an example of…</w:t>
+      </w:r>
+    </w:p>
+    <w:p>
+      <w:pPr>
+        <w:pStyle w:val="ListParagraph"/>
+        <w:numPr>
+          <w:ilvl w:val="1"/>
+          <w:numId w:val="2"/>
+        </w:numPr>
+      </w:pPr>
+      <w:r>
+        <w:t>A float</w:t>
+      </w:r>
+    </w:p>
+    <w:p>
+      <w:pPr>
+        <w:pStyle w:val="ListParagraph"/>
+        <w:numPr>
+          <w:ilvl w:val="0"/>
+          <w:numId w:val="2"/>
+        </w:numPr>
+      </w:pPr>
+      <w:r>
+        <w:t>What does modulo operator do?</w:t>
+      </w:r>
+    </w:p>
+    <w:p>
+      <w:pPr>
+        <w:pStyle w:val="ListParagraph"/>
+        <w:numPr>
+          <w:ilvl w:val="1"/>
+          <w:numId w:val="2"/>
+        </w:numPr>
+      </w:pPr>
+      <w:r>
+        <w:t>Finds the remainder of a division</w:t>
+      </w:r>
+    </w:p>
+    <w:p>
+      <w:pPr>
+        <w:pStyle w:val="ListParagraph"/>
+        <w:numPr>
+          <w:ilvl w:val="0"/>
+          <w:numId w:val="2"/>
+        </w:numPr>
+      </w:pPr>
+      <w:r>
+        <w:t xml:space="preserve">How would I find the remainder of 3 divided by </w:t>
+      </w:r>
+      <w:proofErr w:type="gramStart"/>
+      <w:r>
+        <w:t>2</w:t>
+      </w:r>
+      <w:proofErr w:type="gramEnd"/>
+      <w:r>
+        <w:t xml:space="preserve"> </w:t>
+      </w:r>
+    </w:p>
+    <w:p>
+      <w:pPr>
+        <w:pStyle w:val="ListParagraph"/>
+        <w:numPr>
+          <w:ilvl w:val="1"/>
+          <w:numId w:val="2"/>
+        </w:numPr>
+      </w:pPr>
+      <w:r>
+        <w:t>3 % 2</w:t>
+      </w:r>
+    </w:p>
+    <w:p>
+      <w:pPr>
+        <w:pStyle w:val="ListParagraph"/>
+        <w:numPr>
+          <w:ilvl w:val="0"/>
+          <w:numId w:val="2"/>
+        </w:numPr>
+      </w:pPr>
+      <w:r>
+        <w:t xml:space="preserve">What is the result of 5 % </w:t>
+      </w:r>
+      <w:proofErr w:type="gramStart"/>
+      <w:r>
+        <w:t>2</w:t>
+      </w:r>
+      <w:proofErr w:type="gramEnd"/>
+    </w:p>
+    <w:p>
+      <w:pPr>
+        <w:pStyle w:val="ListParagraph"/>
+        <w:numPr>
+          <w:ilvl w:val="1"/>
+          <w:numId w:val="2"/>
+        </w:numPr>
+      </w:pPr>
+      <w:r>
+        <w:t xml:space="preserve">1 </w:t>
+      </w:r>
+    </w:p>
+    <w:p>
+      <w:pPr>
+        <w:pStyle w:val="ListParagraph"/>
+        <w:numPr>
+          <w:ilvl w:val="0"/>
+          <w:numId w:val="2"/>
+        </w:numPr>
+      </w:pPr>
+      <w:r>
+        <w:t>Why do we use brackets when working with numbers?</w:t>
+      </w:r>
+    </w:p>
+    <w:p>
+      <w:pPr>
+        <w:pStyle w:val="ListParagraph"/>
+        <w:numPr>
+          <w:ilvl w:val="1"/>
+          <w:numId w:val="2"/>
+        </w:numPr>
+      </w:pPr>
+      <w:r>
+        <w:t xml:space="preserve">Control the order in which mathematical operations are performed </w:t>
+      </w:r>
+    </w:p>
+    <w:p>
+      <w:pPr>
+        <w:pStyle w:val="ListParagraph"/>
+        <w:numPr>
+          <w:ilvl w:val="0"/>
+          <w:numId w:val="2"/>
+        </w:numPr>
+      </w:pPr>
+      <w:r>
+        <w:t>Which is the correct way to gain access to python random module?</w:t>
+      </w:r>
+    </w:p>
+    <w:p>
+      <w:pPr>
+        <w:pStyle w:val="ListParagraph"/>
+        <w:numPr>
+          <w:ilvl w:val="1"/>
+          <w:numId w:val="2"/>
+        </w:numPr>
+      </w:pPr>
+      <w:r>
+        <w:t>Import random</w:t>
+      </w:r>
+    </w:p>
+    <w:p/>
+    <w:p>
+      <w:pPr>
+        <w:pStyle w:val="Heading1"/>
+        <w:rPr>
+          <w:b/>
+          <w:color w:val="000000" w:themeColor="text1"/>
+        </w:rPr>
+      </w:pPr>
+      <w:bookmarkStart w:id="11" w:name="_Toc60695976"/>
+      <w:r>
+        <w:rPr>
+          <w:b/>
+          <w:color w:val="000000" w:themeColor="text1"/>
+        </w:rPr>
+        <w:t>Storing Strings</w:t>
+      </w:r>
+      <w:bookmarkEnd w:id="11"/>
+      <w:r>
+        <w:rPr>
+          <w:b/>
+          <w:color w:val="000000" w:themeColor="text1"/>
+        </w:rPr>
+        <w:t xml:space="preserve"> </w:t>
+      </w:r>
+    </w:p>
+    <w:p>
+      <w:pPr>
+        <w:pStyle w:val="ListParagraph"/>
+        <w:numPr>
+          <w:ilvl w:val="0"/>
+          <w:numId w:val="2"/>
+        </w:numPr>
+        <w:rPr>
+          <w:color w:val="FF0000"/>
+        </w:rPr>
+      </w:pPr>
+      <w:r>
+        <w:rPr>
+          <w:color w:val="FF0000"/>
+        </w:rPr>
+        <w:t>Name = “Ben”</w:t>
+      </w:r>
+    </w:p>
+    <w:p>
+      <w:pPr>
+        <w:pStyle w:val="ListParagraph"/>
+        <w:numPr>
+          <w:ilvl w:val="0"/>
+          <w:numId w:val="2"/>
+        </w:numPr>
+        <w:rPr>
+          <w:color w:val="000000" w:themeColor="text1"/>
+        </w:rPr>
+      </w:pPr>
+      <w:r>
+        <w:rPr>
+          <w:color w:val="000000" w:themeColor="text1"/>
+        </w:rPr>
+        <w:t xml:space="preserve">Broken string is when a string has been closed </w:t>
+      </w:r>
+    </w:p>
+    <w:p>
+      <w:pPr>
+        <w:pStyle w:val="ListParagraph"/>
+        <w:numPr>
+          <w:ilvl w:val="0"/>
+          <w:numId w:val="2"/>
+        </w:numPr>
+        <w:rPr>
+          <w:color w:val="FF0000"/>
+        </w:rPr>
+      </w:pPr>
+      <w:r>
+        <w:rPr>
+          <w:color w:val="FF0000"/>
+        </w:rPr>
+        <w:t>‘John said to me “I will see you later”’</w:t>
+      </w:r>
+    </w:p>
+    <w:p>
+      <w:pPr>
+        <w:pStyle w:val="ListParagraph"/>
+        <w:numPr>
+          <w:ilvl w:val="0"/>
+          <w:numId w:val="2"/>
+        </w:numPr>
+        <w:rPr>
+          <w:color w:val="000000" w:themeColor="text1"/>
+        </w:rPr>
+      </w:pPr>
+      <w:r>
+        <w:rPr>
+          <w:color w:val="000000" w:themeColor="text1"/>
+        </w:rPr>
+        <w:t xml:space="preserve">When it’s a large paragraph and it keeps breaking use “”” </w:t>
+      </w:r>
+    </w:p>
+    <w:p>
+      <w:pPr>
+        <w:rPr>
+          <w:color w:val="000000" w:themeColor="text1"/>
+        </w:rPr>
+      </w:pPr>
+    </w:p>
+    <w:p>
+      <w:pPr>
+        <w:pStyle w:val="Heading1"/>
+        <w:rPr>
+          <w:b/>
+          <w:color w:val="000000" w:themeColor="text1"/>
+        </w:rPr>
+      </w:pPr>
+      <w:bookmarkStart w:id="12" w:name="_Toc60695977"/>
+      <w:r>
+        <w:rPr>
+          <w:b/>
+          <w:color w:val="000000" w:themeColor="text1"/>
+        </w:rPr>
+        <w:t>Python Comments</w:t>
+      </w:r>
+      <w:bookmarkEnd w:id="12"/>
+      <w:r>
+        <w:rPr>
+          <w:b/>
+          <w:color w:val="000000" w:themeColor="text1"/>
+        </w:rPr>
+        <w:t xml:space="preserve"> </w:t>
+      </w:r>
+    </w:p>
+    <w:p>
+      <w:pPr>
+        <w:pStyle w:val="ListParagraph"/>
+        <w:numPr>
+          <w:ilvl w:val="0"/>
+          <w:numId w:val="2"/>
+        </w:numPr>
+        <w:rPr>
+          <w:color w:val="000000" w:themeColor="text1"/>
+        </w:rPr>
+      </w:pPr>
+      <w:r>
+        <w:rPr>
+          <w:color w:val="000000" w:themeColor="text1"/>
+        </w:rPr>
+        <w:t>Use the hash key #</w:t>
+      </w:r>
+    </w:p>
+    <w:p>
+      <w:pPr>
+        <w:rPr>
+          <w:color w:val="000000" w:themeColor="text1"/>
+        </w:rPr>
+      </w:pPr>
+    </w:p>
+    <w:p>
+      <w:pPr>
+        <w:pStyle w:val="Heading1"/>
+        <w:rPr>
+          <w:b/>
+          <w:color w:val="000000" w:themeColor="text1"/>
+        </w:rPr>
+      </w:pPr>
+      <w:bookmarkStart w:id="13" w:name="_Toc60695978"/>
+      <w:r>
+        <w:rPr>
+          <w:b/>
+          <w:color w:val="000000" w:themeColor="text1"/>
+        </w:rPr>
+        <w:t>Python Input Function</w:t>
+      </w:r>
+      <w:bookmarkEnd w:id="13"/>
+      <w:r>
+        <w:rPr>
+          <w:b/>
+          <w:color w:val="000000" w:themeColor="text1"/>
+        </w:rPr>
+        <w:t xml:space="preserve"> </w:t>
+      </w:r>
+    </w:p>
+    <w:p>
+      <w:pPr>
+        <w:pStyle w:val="ListParagraph"/>
+        <w:numPr>
+          <w:ilvl w:val="0"/>
+          <w:numId w:val="2"/>
+        </w:numPr>
+      </w:pPr>
+      <w:r>
+        <w:t xml:space="preserve">Python standard library </w:t>
+      </w:r>
+    </w:p>
+    <w:p>
+      <w:pPr>
+        <w:pStyle w:val="ListParagraph"/>
+        <w:numPr>
+          <w:ilvl w:val="0"/>
+          <w:numId w:val="2"/>
+        </w:numPr>
+        <w:rPr>
+          <w:color w:val="FF0000"/>
+        </w:rPr>
+      </w:pPr>
+      <w:r>
+        <w:rPr>
+          <w:color w:val="FF0000"/>
+        </w:rPr>
+        <w:t xml:space="preserve">S = </w:t>
+      </w:r>
+      <w:proofErr w:type="gramStart"/>
+      <w:r>
+        <w:rPr>
+          <w:color w:val="FF0000"/>
+        </w:rPr>
+        <w:t>Input(</w:t>
+      </w:r>
+      <w:proofErr w:type="gramEnd"/>
+      <w:r>
+        <w:rPr>
+          <w:color w:val="FF0000"/>
+        </w:rPr>
+        <w:t>‘What is your name?”</w:t>
+      </w:r>
+    </w:p>
+    <w:p>
+      <w:pPr>
+        <w:rPr>
+          <w:color w:val="FF0000"/>
+        </w:rPr>
+      </w:pPr>
+    </w:p>
+    <w:p>
+      <w:pPr>
+        <w:pStyle w:val="Heading1"/>
+        <w:rPr>
+          <w:b/>
+          <w:color w:val="000000" w:themeColor="text1"/>
+        </w:rPr>
+      </w:pPr>
+      <w:bookmarkStart w:id="14" w:name="_Toc60695979"/>
+      <w:r>
+        <w:rPr>
+          <w:b/>
+          <w:color w:val="000000" w:themeColor="text1"/>
+        </w:rPr>
+        <w:t>How to stick strings together</w:t>
+      </w:r>
+      <w:bookmarkEnd w:id="14"/>
+    </w:p>
+    <w:p>
+      <w:pPr>
+        <w:pStyle w:val="ListParagraph"/>
+        <w:numPr>
+          <w:ilvl w:val="0"/>
+          <w:numId w:val="2"/>
+        </w:numPr>
+        <w:rPr>
+          <w:color w:val="000000" w:themeColor="text1"/>
+        </w:rPr>
+      </w:pPr>
+      <w:r>
+        <w:rPr>
+          <w:color w:val="000000" w:themeColor="text1"/>
+        </w:rPr>
+        <w:t>Use the + operator</w:t>
+      </w:r>
+    </w:p>
+    <w:p>
+      <w:pPr>
+        <w:rPr>
+          <w:color w:val="000000" w:themeColor="text1"/>
+        </w:rPr>
+      </w:pPr>
+    </w:p>
+    <w:p>
+      <w:pPr>
+        <w:pStyle w:val="Heading1"/>
+        <w:rPr>
+          <w:b/>
+          <w:color w:val="000000" w:themeColor="text1"/>
+        </w:rPr>
+      </w:pPr>
+      <w:bookmarkStart w:id="15" w:name="_Toc60695980"/>
+      <w:r>
+        <w:rPr>
+          <w:b/>
+          <w:color w:val="000000" w:themeColor="text1"/>
+        </w:rPr>
+        <w:t>How to turn an integer into a string</w:t>
+      </w:r>
+      <w:bookmarkEnd w:id="15"/>
+    </w:p>
+    <w:p>
+      <w:pPr>
+        <w:pStyle w:val="ListParagraph"/>
+        <w:numPr>
+          <w:ilvl w:val="0"/>
+          <w:numId w:val="2"/>
+        </w:numPr>
+        <w:rPr>
+          <w:color w:val="000000" w:themeColor="text1"/>
+        </w:rPr>
+      </w:pPr>
+      <w:r>
+        <w:rPr>
+          <w:color w:val="000000" w:themeColor="text1"/>
+        </w:rPr>
+        <w:t>A = “part”</w:t>
+      </w:r>
+    </w:p>
+    <w:p>
+      <w:pPr>
+        <w:pStyle w:val="ListParagraph"/>
+        <w:numPr>
+          <w:ilvl w:val="0"/>
+          <w:numId w:val="2"/>
+        </w:numPr>
+        <w:rPr>
+          <w:color w:val="000000" w:themeColor="text1"/>
+        </w:rPr>
+      </w:pPr>
+      <w:r>
+        <w:rPr>
+          <w:color w:val="000000" w:themeColor="text1"/>
+        </w:rPr>
+        <w:t>B = 1</w:t>
+      </w:r>
+    </w:p>
+    <w:p>
+      <w:pPr>
+        <w:pStyle w:val="ListParagraph"/>
+        <w:numPr>
+          <w:ilvl w:val="0"/>
+          <w:numId w:val="2"/>
+        </w:numPr>
+        <w:rPr>
+          <w:color w:val="000000" w:themeColor="text1"/>
+        </w:rPr>
+      </w:pPr>
+      <w:r>
+        <w:rPr>
+          <w:color w:val="000000" w:themeColor="text1"/>
+        </w:rPr>
+        <w:t xml:space="preserve">A + </w:t>
+      </w:r>
+      <w:proofErr w:type="spellStart"/>
+      <w:r>
+        <w:rPr>
+          <w:color w:val="000000" w:themeColor="text1"/>
+        </w:rPr>
+        <w:t>str</w:t>
+      </w:r>
+      <w:proofErr w:type="spellEnd"/>
+      <w:r>
+        <w:rPr>
+          <w:color w:val="000000" w:themeColor="text1"/>
+        </w:rPr>
+        <w:t>(B)</w:t>
+      </w:r>
+    </w:p>
+    <w:p>
+      <w:pPr>
+        <w:pStyle w:val="ListParagraph"/>
+        <w:numPr>
+          <w:ilvl w:val="0"/>
+          <w:numId w:val="2"/>
+        </w:numPr>
+        <w:rPr>
+          <w:color w:val="000000" w:themeColor="text1"/>
+        </w:rPr>
+      </w:pPr>
+      <w:r>
+        <w:rPr>
+          <w:color w:val="000000" w:themeColor="text1"/>
+        </w:rPr>
+        <w:t xml:space="preserve">Python format function </w:t>
+      </w:r>
+    </w:p>
+    <w:p>
+      <w:pPr>
+        <w:pStyle w:val="ListParagraph"/>
+        <w:numPr>
+          <w:ilvl w:val="1"/>
+          <w:numId w:val="2"/>
+        </w:numPr>
+        <w:rPr>
+          <w:color w:val="000000" w:themeColor="text1"/>
+        </w:rPr>
+      </w:pPr>
+      <w:r>
+        <w:rPr>
+          <w:color w:val="000000" w:themeColor="text1"/>
+        </w:rPr>
+        <w:t>“{} – {}</w:t>
+      </w:r>
+      <w:proofErr w:type="gramStart"/>
+      <w:r>
+        <w:rPr>
+          <w:color w:val="000000" w:themeColor="text1"/>
+        </w:rPr>
+        <w:t>”.format</w:t>
+      </w:r>
+      <w:proofErr w:type="gramEnd"/>
+      <w:r>
+        <w:rPr>
+          <w:color w:val="000000" w:themeColor="text1"/>
+        </w:rPr>
+        <w:t>(A,B)</w:t>
+      </w:r>
+    </w:p>
+    <w:p>
+      <w:pPr>
+        <w:pStyle w:val="ListParagraph"/>
+        <w:numPr>
+          <w:ilvl w:val="1"/>
+          <w:numId w:val="2"/>
+        </w:numPr>
+        <w:rPr>
+          <w:color w:val="000000" w:themeColor="text1"/>
+        </w:rPr>
+      </w:pPr>
+      <w:r>
+        <w:rPr>
+          <w:color w:val="000000" w:themeColor="text1"/>
+        </w:rPr>
+        <w:t>“{1} – {0}</w:t>
+      </w:r>
+      <w:proofErr w:type="gramStart"/>
+      <w:r>
+        <w:rPr>
+          <w:color w:val="000000" w:themeColor="text1"/>
+        </w:rPr>
+        <w:t>”.format</w:t>
+      </w:r>
+      <w:proofErr w:type="gramEnd"/>
+      <w:r>
+        <w:rPr>
+          <w:color w:val="000000" w:themeColor="text1"/>
+        </w:rPr>
+        <w:t>(A,B)</w:t>
+      </w:r>
+    </w:p>
+    <w:p>
+      <w:pPr>
+        <w:pStyle w:val="ListParagraph"/>
+        <w:numPr>
+          <w:ilvl w:val="0"/>
+          <w:numId w:val="2"/>
+        </w:numPr>
+        <w:rPr>
+          <w:color w:val="000000" w:themeColor="text1"/>
+        </w:rPr>
+      </w:pPr>
+    </w:p>
+    <w:p>
+      <w:pPr>
+        <w:rPr>
+          <w:color w:val="000000" w:themeColor="text1"/>
+        </w:rPr>
+      </w:pPr>
+    </w:p>
+    <w:p/>
+    <w:p/>
     <w:p/>
     <w:p/>
     <w:p/>
@@ -1294,7 +2777,7 @@
         <w:rFonts w:ascii="Calibri" w:eastAsiaTheme="minorHAnsi" w:hAnsi="Calibri" w:cs="Calibri" w:hint="default"/>
       </w:rPr>
     </w:lvl>
-    <w:lvl w:ilvl="1" w:tplc="04090003" w:tentative="1">
+    <w:lvl w:ilvl="1" w:tplc="04090003">
       <w:start w:val="1"/>
       <w:numFmt w:val="bullet"/>
       <w:lvlText w:val="o"/>
@@ -2478,7 +3961,7 @@
 </file>
 
 <file path=customXml/itemProps1.xml><?xml version="1.0" encoding="utf-8"?>
-<ds:datastoreItem xmlns:ds="http://schemas.openxmlformats.org/officeDocument/2006/customXml" ds:itemID="{6402CF43-83FE-5146-A4DD-734E5C3099CA}">
+<ds:datastoreItem xmlns:ds="http://schemas.openxmlformats.org/officeDocument/2006/customXml" ds:itemID="{D65FA497-8FC7-0C4D-B969-F4338B9AB743}">
   <ds:schemaRefs>
     <ds:schemaRef ds:uri="http://schemas.openxmlformats.org/officeDocument/2006/bibliography"/>
   </ds:schemaRefs>

</xml_diff>

<commit_message>
Completed the email slicer and added extra info on the Python Help document
</commit_message>
<xml_diff>
--- a/Help files/The Python Bible.docx
+++ b/Help files/The Python Bible.docx
@@ -135,12 +135,7 @@
             <w:pStyle w:val="TOCHeading"/>
           </w:pPr>
           <w:r>
-            <w:t>Table of Con</w:t>
-          </w:r>
-          <w:bookmarkStart w:id="0" w:name="_GoBack"/>
-          <w:bookmarkEnd w:id="0"/>
-          <w:r>
-            <w:t>tents</w:t>
+            <w:t>Table of Contents</w:t>
           </w:r>
         </w:p>
         <w:p>
@@ -1285,7 +1280,7 @@
           <w:color w:val="000000" w:themeColor="text1"/>
         </w:rPr>
       </w:pPr>
-      <w:bookmarkStart w:id="1" w:name="_Toc60695966"/>
+      <w:bookmarkStart w:id="0" w:name="_Toc60695966"/>
       <w:r>
         <w:rPr>
           <w:b/>
@@ -1293,6 +1288,48 @@
         </w:rPr>
         <w:t>What is IDLE</w:t>
       </w:r>
+      <w:bookmarkEnd w:id="0"/>
+    </w:p>
+    <w:p>
+      <w:pPr>
+        <w:pStyle w:val="ListParagraph"/>
+        <w:numPr>
+          <w:ilvl w:val="0"/>
+          <w:numId w:val="1"/>
+        </w:numPr>
+      </w:pPr>
+      <w:r>
+        <w:t xml:space="preserve">IDE – allows use to program in Python language </w:t>
+      </w:r>
+    </w:p>
+    <w:p>
+      <w:pPr>
+        <w:pStyle w:val="ListParagraph"/>
+        <w:numPr>
+          <w:ilvl w:val="0"/>
+          <w:numId w:val="1"/>
+        </w:numPr>
+      </w:pPr>
+      <w:r>
+        <w:t xml:space="preserve">Run commands and write scripts </w:t>
+      </w:r>
+    </w:p>
+    <w:p>
+      <w:pPr>
+        <w:pStyle w:val="Heading1"/>
+        <w:rPr>
+          <w:b/>
+          <w:color w:val="000000" w:themeColor="text1"/>
+        </w:rPr>
+      </w:pPr>
+      <w:bookmarkStart w:id="1" w:name="_Toc60695967"/>
+      <w:r>
+        <w:rPr>
+          <w:b/>
+          <w:color w:val="000000" w:themeColor="text1"/>
+        </w:rPr>
+        <w:t>Saving Python Files</w:t>
+      </w:r>
       <w:bookmarkEnd w:id="1"/>
     </w:p>
     <w:p>
@@ -1304,8 +1341,32 @@
         </w:numPr>
       </w:pPr>
       <w:r>
-        <w:t xml:space="preserve">IDE – allows use to program in Python language </w:t>
-      </w:r>
+        <w:t xml:space="preserve">Make sure when saving a </w:t>
+      </w:r>
+      <w:r>
+        <w:t>file,</w:t>
+      </w:r>
+      <w:r>
+        <w:t xml:space="preserve"> it has the .py file extension</w:t>
+      </w:r>
+    </w:p>
+    <w:p>
+      <w:pPr>
+        <w:pStyle w:val="Heading1"/>
+        <w:rPr>
+          <w:b/>
+          <w:color w:val="000000" w:themeColor="text1"/>
+        </w:rPr>
+      </w:pPr>
+      <w:bookmarkStart w:id="2" w:name="_Toc60695968"/>
+      <w:r>
+        <w:rPr>
+          <w:b/>
+          <w:color w:val="000000" w:themeColor="text1"/>
+        </w:rPr>
+        <w:t>What is a Variable?</w:t>
+      </w:r>
+      <w:bookmarkEnd w:id="2"/>
     </w:p>
     <w:p>
       <w:pPr>
@@ -1316,7 +1377,91 @@
         </w:numPr>
       </w:pPr>
       <w:r>
-        <w:t xml:space="preserve">Run commands and write scripts </w:t>
+        <w:t xml:space="preserve">Variables can store values </w:t>
+      </w:r>
+    </w:p>
+    <w:p>
+      <w:pPr>
+        <w:pStyle w:val="ListParagraph"/>
+        <w:numPr>
+          <w:ilvl w:val="0"/>
+          <w:numId w:val="1"/>
+        </w:numPr>
+      </w:pPr>
+      <w:r>
+        <w:t>Numbers, words</w:t>
+      </w:r>
+    </w:p>
+    <w:p>
+      <w:pPr>
+        <w:pStyle w:val="ListParagraph"/>
+        <w:numPr>
+          <w:ilvl w:val="0"/>
+          <w:numId w:val="1"/>
+        </w:numPr>
+      </w:pPr>
+      <w:r>
+        <w:t xml:space="preserve">Can use a name to capture the data inside of the variable </w:t>
+      </w:r>
+    </w:p>
+    <w:p>
+      <w:pPr>
+        <w:pStyle w:val="ListParagraph"/>
+        <w:numPr>
+          <w:ilvl w:val="0"/>
+          <w:numId w:val="1"/>
+        </w:numPr>
+        <w:rPr>
+          <w:color w:val="FF0000"/>
+        </w:rPr>
+      </w:pPr>
+      <w:r>
+        <w:rPr>
+          <w:color w:val="FF0000"/>
+        </w:rPr>
+        <w:t>Number = 1</w:t>
+      </w:r>
+    </w:p>
+    <w:p>
+      <w:pPr>
+        <w:pStyle w:val="ListParagraph"/>
+        <w:numPr>
+          <w:ilvl w:val="0"/>
+          <w:numId w:val="1"/>
+        </w:numPr>
+        <w:rPr>
+          <w:color w:val="000000" w:themeColor="text1"/>
+        </w:rPr>
+      </w:pPr>
+      <w:r>
+        <w:rPr>
+          <w:color w:val="000000" w:themeColor="text1"/>
+        </w:rPr>
+        <w:t xml:space="preserve">Typing number in the shell will print out what is stored in the box </w:t>
+      </w:r>
+    </w:p>
+    <w:p>
+      <w:pPr>
+        <w:pStyle w:val="ListParagraph"/>
+        <w:numPr>
+          <w:ilvl w:val="0"/>
+          <w:numId w:val="1"/>
+        </w:numPr>
+        <w:rPr>
+          <w:color w:val="000000" w:themeColor="text1"/>
+        </w:rPr>
+      </w:pPr>
+      <w:r>
+        <w:rPr>
+          <w:color w:val="FF0000"/>
+        </w:rPr>
+        <w:t xml:space="preserve">Type(number) </w:t>
+      </w:r>
+      <w:r>
+        <w:rPr>
+          <w:color w:val="000000" w:themeColor="text1"/>
+        </w:rPr>
+        <w:t>will print out what kind of data is stored in the variable</w:t>
       </w:r>
     </w:p>
     <w:p>
@@ -1327,157 +1472,7 @@
           <w:color w:val="000000" w:themeColor="text1"/>
         </w:rPr>
       </w:pPr>
-      <w:bookmarkStart w:id="2" w:name="_Toc60695967"/>
-      <w:r>
-        <w:rPr>
-          <w:b/>
-          <w:color w:val="000000" w:themeColor="text1"/>
-        </w:rPr>
-        <w:t>Saving Python Files</w:t>
-      </w:r>
-      <w:bookmarkEnd w:id="2"/>
-    </w:p>
-    <w:p>
-      <w:pPr>
-        <w:pStyle w:val="ListParagraph"/>
-        <w:numPr>
-          <w:ilvl w:val="0"/>
-          <w:numId w:val="1"/>
-        </w:numPr>
-      </w:pPr>
-      <w:r>
-        <w:t xml:space="preserve">Make sure when saving a </w:t>
-      </w:r>
-      <w:r>
-        <w:t>file,</w:t>
-      </w:r>
-      <w:r>
-        <w:t xml:space="preserve"> it has the .py file extension</w:t>
-      </w:r>
-    </w:p>
-    <w:p>
-      <w:pPr>
-        <w:pStyle w:val="Heading1"/>
-        <w:rPr>
-          <w:b/>
-          <w:color w:val="000000" w:themeColor="text1"/>
-        </w:rPr>
-      </w:pPr>
-      <w:bookmarkStart w:id="3" w:name="_Toc60695968"/>
-      <w:r>
-        <w:rPr>
-          <w:b/>
-          <w:color w:val="000000" w:themeColor="text1"/>
-        </w:rPr>
-        <w:t>What is a Variable?</w:t>
-      </w:r>
-      <w:bookmarkEnd w:id="3"/>
-    </w:p>
-    <w:p>
-      <w:pPr>
-        <w:pStyle w:val="ListParagraph"/>
-        <w:numPr>
-          <w:ilvl w:val="0"/>
-          <w:numId w:val="1"/>
-        </w:numPr>
-      </w:pPr>
-      <w:r>
-        <w:t xml:space="preserve">Variables can store values </w:t>
-      </w:r>
-    </w:p>
-    <w:p>
-      <w:pPr>
-        <w:pStyle w:val="ListParagraph"/>
-        <w:numPr>
-          <w:ilvl w:val="0"/>
-          <w:numId w:val="1"/>
-        </w:numPr>
-      </w:pPr>
-      <w:r>
-        <w:t>Numbers, words</w:t>
-      </w:r>
-    </w:p>
-    <w:p>
-      <w:pPr>
-        <w:pStyle w:val="ListParagraph"/>
-        <w:numPr>
-          <w:ilvl w:val="0"/>
-          <w:numId w:val="1"/>
-        </w:numPr>
-      </w:pPr>
-      <w:r>
-        <w:t xml:space="preserve">Can use a name to capture the data inside of the variable </w:t>
-      </w:r>
-    </w:p>
-    <w:p>
-      <w:pPr>
-        <w:pStyle w:val="ListParagraph"/>
-        <w:numPr>
-          <w:ilvl w:val="0"/>
-          <w:numId w:val="1"/>
-        </w:numPr>
-        <w:rPr>
-          <w:color w:val="FF0000"/>
-        </w:rPr>
-      </w:pPr>
-      <w:r>
-        <w:rPr>
-          <w:color w:val="FF0000"/>
-        </w:rPr>
-        <w:t>Number = 1</w:t>
-      </w:r>
-    </w:p>
-    <w:p>
-      <w:pPr>
-        <w:pStyle w:val="ListParagraph"/>
-        <w:numPr>
-          <w:ilvl w:val="0"/>
-          <w:numId w:val="1"/>
-        </w:numPr>
-        <w:rPr>
-          <w:color w:val="000000" w:themeColor="text1"/>
-        </w:rPr>
-      </w:pPr>
-      <w:r>
-        <w:rPr>
-          <w:color w:val="000000" w:themeColor="text1"/>
-        </w:rPr>
-        <w:t xml:space="preserve">Typing number in the shell will print out what is stored in the box </w:t>
-      </w:r>
-    </w:p>
-    <w:p>
-      <w:pPr>
-        <w:pStyle w:val="ListParagraph"/>
-        <w:numPr>
-          <w:ilvl w:val="0"/>
-          <w:numId w:val="1"/>
-        </w:numPr>
-        <w:rPr>
-          <w:color w:val="000000" w:themeColor="text1"/>
-        </w:rPr>
-      </w:pPr>
-      <w:r>
-        <w:rPr>
-          <w:color w:val="FF0000"/>
-        </w:rPr>
-        <w:t xml:space="preserve">Type(number) </w:t>
-      </w:r>
-      <w:r>
-        <w:rPr>
-          <w:color w:val="000000" w:themeColor="text1"/>
-        </w:rPr>
-        <w:t>will print out what kind of data is stored in the variable</w:t>
-      </w:r>
-    </w:p>
-    <w:p>
-      <w:pPr>
-        <w:pStyle w:val="Heading1"/>
-        <w:rPr>
-          <w:b/>
-          <w:color w:val="000000" w:themeColor="text1"/>
-        </w:rPr>
-      </w:pPr>
-      <w:bookmarkStart w:id="4" w:name="_Toc60695969"/>
+      <w:bookmarkStart w:id="3" w:name="_Toc60695969"/>
       <w:r>
         <w:rPr>
           <w:b/>
@@ -1486,7 +1481,7 @@
         <w:lastRenderedPageBreak/>
         <w:t>Variable Quiz</w:t>
       </w:r>
-      <w:bookmarkEnd w:id="4"/>
+      <w:bookmarkEnd w:id="3"/>
     </w:p>
     <w:p>
       <w:pPr>
@@ -1641,7 +1636,7 @@
           <w:color w:val="000000" w:themeColor="text1"/>
         </w:rPr>
       </w:pPr>
-      <w:bookmarkStart w:id="5" w:name="_Toc60695970"/>
+      <w:bookmarkStart w:id="4" w:name="_Toc60695970"/>
       <w:r>
         <w:rPr>
           <w:b/>
@@ -1649,7 +1644,7 @@
         </w:rPr>
         <w:t>Arithmetic, Floats and Modulo</w:t>
       </w:r>
-      <w:bookmarkEnd w:id="5"/>
+      <w:bookmarkEnd w:id="4"/>
       <w:r>
         <w:rPr>
           <w:b/>
@@ -1721,7 +1716,7 @@
           <w:color w:val="000000" w:themeColor="text1"/>
         </w:rPr>
       </w:pPr>
-      <w:bookmarkStart w:id="6" w:name="_Toc60695971"/>
+      <w:bookmarkStart w:id="5" w:name="_Toc60695971"/>
       <w:r>
         <w:rPr>
           <w:b/>
@@ -1729,7 +1724,76 @@
         </w:rPr>
         <w:t>Ordering Operations using Brackets</w:t>
       </w:r>
+      <w:bookmarkEnd w:id="5"/>
+    </w:p>
+    <w:p>
+      <w:pPr>
+        <w:pStyle w:val="ListParagraph"/>
+        <w:numPr>
+          <w:ilvl w:val="0"/>
+          <w:numId w:val="1"/>
+        </w:numPr>
+      </w:pPr>
+      <w:r>
+        <w:t>BODMAS – Brackets, Order, Division, Multiplication, Addition, Subtraction</w:t>
+      </w:r>
+    </w:p>
+    <w:p>
+      <w:pPr>
+        <w:pStyle w:val="ListParagraph"/>
+        <w:numPr>
+          <w:ilvl w:val="0"/>
+          <w:numId w:val="1"/>
+        </w:numPr>
+        <w:rPr>
+          <w:color w:val="FF0000"/>
+        </w:rPr>
+      </w:pPr>
+      <w:r>
+        <w:rPr>
+          <w:color w:val="FF0000"/>
+        </w:rPr>
+        <w:t xml:space="preserve">2 * (5 – </w:t>
+      </w:r>
+      <w:proofErr w:type="gramStart"/>
+      <w:r>
+        <w:rPr>
+          <w:color w:val="FF0000"/>
+        </w:rPr>
+        <w:t>1 )</w:t>
+      </w:r>
+      <w:proofErr w:type="gramEnd"/>
+      <w:r>
+        <w:rPr>
+          <w:color w:val="FF0000"/>
+        </w:rPr>
+        <w:t xml:space="preserve"> = 8</w:t>
+      </w:r>
+    </w:p>
+    <w:p>
+      <w:pPr>
+        <w:pStyle w:val="Heading1"/>
+        <w:rPr>
+          <w:b/>
+          <w:color w:val="000000" w:themeColor="text1"/>
+        </w:rPr>
+      </w:pPr>
+      <w:bookmarkStart w:id="6" w:name="_Toc60695972"/>
+      <w:r>
+        <w:rPr>
+          <w:b/>
+          <w:color w:val="000000" w:themeColor="text1"/>
+        </w:rPr>
+        <w:t>Random Module</w:t>
+      </w:r>
       <w:bookmarkEnd w:id="6"/>
+      <w:r>
+        <w:rPr>
+          <w:b/>
+          <w:color w:val="000000" w:themeColor="text1"/>
+        </w:rPr>
+        <w:t xml:space="preserve"> </w:t>
+      </w:r>
     </w:p>
     <w:p>
       <w:pPr>
@@ -1740,7 +1804,7 @@
         </w:numPr>
       </w:pPr>
       <w:r>
-        <w:t>BODMAS – Brackets, Order, Division, Multiplication, Addition, Subtraction</w:t>
+        <w:t xml:space="preserve">Usual done at the top of the script </w:t>
       </w:r>
     </w:p>
     <w:p>
@@ -1750,31 +1814,38 @@
           <w:ilvl w:val="0"/>
           <w:numId w:val="1"/>
         </w:numPr>
-        <w:rPr>
-          <w:color w:val="FF0000"/>
-        </w:rPr>
-      </w:pPr>
-      <w:r>
-        <w:rPr>
-          <w:color w:val="FF0000"/>
-        </w:rPr>
-        <w:t xml:space="preserve">2 * (5 – </w:t>
-      </w:r>
-      <w:proofErr w:type="gramStart"/>
-      <w:r>
-        <w:rPr>
-          <w:color w:val="FF0000"/>
-        </w:rPr>
-        <w:t>1 )</w:t>
-      </w:r>
-      <w:proofErr w:type="gramEnd"/>
-      <w:r>
-        <w:rPr>
-          <w:color w:val="FF0000"/>
-        </w:rPr>
-        <w:t xml:space="preserve"> = 8</w:t>
-      </w:r>
-    </w:p>
+      </w:pPr>
+      <w:r>
+        <w:rPr>
+          <w:color w:val="FF0000"/>
+        </w:rPr>
+        <w:t>Import random</w:t>
+      </w:r>
+    </w:p>
+    <w:p>
+      <w:pPr>
+        <w:pStyle w:val="ListParagraph"/>
+        <w:numPr>
+          <w:ilvl w:val="0"/>
+          <w:numId w:val="1"/>
+        </w:numPr>
+      </w:pPr>
+      <w:proofErr w:type="spellStart"/>
+      <w:r>
+        <w:rPr>
+          <w:color w:val="FF0000"/>
+        </w:rPr>
+        <w:t>Random.randint</w:t>
+      </w:r>
+      <w:proofErr w:type="spellEnd"/>
+      <w:r>
+        <w:rPr>
+          <w:color w:val="FF0000"/>
+        </w:rPr>
+        <w:t>(1,50)</w:t>
+      </w:r>
+    </w:p>
+    <w:p/>
     <w:p>
       <w:pPr>
         <w:pStyle w:val="Heading1"/>
@@ -1783,91 +1854,15 @@
           <w:color w:val="000000" w:themeColor="text1"/>
         </w:rPr>
       </w:pPr>
-      <w:bookmarkStart w:id="7" w:name="_Toc60695972"/>
-      <w:r>
-        <w:rPr>
-          <w:b/>
-          <w:color w:val="000000" w:themeColor="text1"/>
-        </w:rPr>
-        <w:t>Random Module</w:t>
+      <w:bookmarkStart w:id="7" w:name="_Toc60695973"/>
+      <w:r>
+        <w:rPr>
+          <w:b/>
+          <w:color w:val="000000" w:themeColor="text1"/>
+        </w:rPr>
+        <w:t>Force a float to become an integer</w:t>
       </w:r>
       <w:bookmarkEnd w:id="7"/>
-      <w:r>
-        <w:rPr>
-          <w:b/>
-          <w:color w:val="000000" w:themeColor="text1"/>
-        </w:rPr>
-        <w:t xml:space="preserve"> </w:t>
-      </w:r>
-    </w:p>
-    <w:p>
-      <w:pPr>
-        <w:pStyle w:val="ListParagraph"/>
-        <w:numPr>
-          <w:ilvl w:val="0"/>
-          <w:numId w:val="1"/>
-        </w:numPr>
-      </w:pPr>
-      <w:r>
-        <w:t xml:space="preserve">Usual done at the top of the script </w:t>
-      </w:r>
-    </w:p>
-    <w:p>
-      <w:pPr>
-        <w:pStyle w:val="ListParagraph"/>
-        <w:numPr>
-          <w:ilvl w:val="0"/>
-          <w:numId w:val="1"/>
-        </w:numPr>
-      </w:pPr>
-      <w:r>
-        <w:rPr>
-          <w:color w:val="FF0000"/>
-        </w:rPr>
-        <w:t>Import random</w:t>
-      </w:r>
-    </w:p>
-    <w:p>
-      <w:pPr>
-        <w:pStyle w:val="ListParagraph"/>
-        <w:numPr>
-          <w:ilvl w:val="0"/>
-          <w:numId w:val="1"/>
-        </w:numPr>
-      </w:pPr>
-      <w:proofErr w:type="spellStart"/>
-      <w:r>
-        <w:rPr>
-          <w:color w:val="FF0000"/>
-        </w:rPr>
-        <w:t>Random.randint</w:t>
-      </w:r>
-      <w:proofErr w:type="spellEnd"/>
-      <w:r>
-        <w:rPr>
-          <w:color w:val="FF0000"/>
-        </w:rPr>
-        <w:t>(1,50)</w:t>
-      </w:r>
-    </w:p>
-    <w:p/>
-    <w:p>
-      <w:pPr>
-        <w:pStyle w:val="Heading1"/>
-        <w:rPr>
-          <w:b/>
-          <w:color w:val="000000" w:themeColor="text1"/>
-        </w:rPr>
-      </w:pPr>
-      <w:bookmarkStart w:id="8" w:name="_Toc60695973"/>
-      <w:r>
-        <w:rPr>
-          <w:b/>
-          <w:color w:val="000000" w:themeColor="text1"/>
-        </w:rPr>
-        <w:t>Force a float to become an integer</w:t>
-      </w:r>
-      <w:bookmarkEnd w:id="8"/>
       <w:r>
         <w:rPr>
           <w:b/>
@@ -1938,7 +1933,7 @@
           <w:color w:val="000000" w:themeColor="text1"/>
         </w:rPr>
       </w:pPr>
-      <w:bookmarkStart w:id="9" w:name="_Toc60695974"/>
+      <w:bookmarkStart w:id="8" w:name="_Toc60695974"/>
       <w:r>
         <w:rPr>
           <w:b/>
@@ -1946,158 +1941,158 @@
         </w:rPr>
         <w:t>How to round numbers</w:t>
       </w:r>
+      <w:bookmarkEnd w:id="8"/>
+    </w:p>
+    <w:p>
+      <w:pPr>
+        <w:pStyle w:val="ListParagraph"/>
+        <w:numPr>
+          <w:ilvl w:val="0"/>
+          <w:numId w:val="2"/>
+        </w:numPr>
+      </w:pPr>
+      <w:r>
+        <w:t>Import math</w:t>
+      </w:r>
+    </w:p>
+    <w:p>
+      <w:pPr>
+        <w:pStyle w:val="ListParagraph"/>
+        <w:numPr>
+          <w:ilvl w:val="0"/>
+          <w:numId w:val="2"/>
+        </w:numPr>
+      </w:pPr>
+      <w:proofErr w:type="gramStart"/>
+      <w:r>
+        <w:rPr>
+          <w:color w:val="FF0000"/>
+        </w:rPr>
+        <w:t>Round(</w:t>
+      </w:r>
+      <w:proofErr w:type="gramEnd"/>
+      <w:r>
+        <w:rPr>
+          <w:color w:val="FF0000"/>
+        </w:rPr>
+        <w:t xml:space="preserve">1.5) </w:t>
+      </w:r>
+      <w:r>
+        <w:t>– will round to 2</w:t>
+      </w:r>
+    </w:p>
+    <w:p>
+      <w:pPr>
+        <w:pStyle w:val="ListParagraph"/>
+        <w:numPr>
+          <w:ilvl w:val="0"/>
+          <w:numId w:val="2"/>
+        </w:numPr>
+        <w:rPr>
+          <w:color w:val="000000" w:themeColor="text1"/>
+        </w:rPr>
+      </w:pPr>
+      <w:r>
+        <w:rPr>
+          <w:color w:val="000000" w:themeColor="text1"/>
+        </w:rPr>
+        <w:t xml:space="preserve">To force the round down </w:t>
+      </w:r>
+    </w:p>
+    <w:p>
+      <w:pPr>
+        <w:pStyle w:val="ListParagraph"/>
+        <w:numPr>
+          <w:ilvl w:val="0"/>
+          <w:numId w:val="2"/>
+        </w:numPr>
+        <w:rPr>
+          <w:color w:val="FF0000"/>
+        </w:rPr>
+      </w:pPr>
+      <w:proofErr w:type="spellStart"/>
+      <w:r>
+        <w:rPr>
+          <w:color w:val="FF0000"/>
+        </w:rPr>
+        <w:t>Math.floor</w:t>
+      </w:r>
+      <w:proofErr w:type="spellEnd"/>
+      <w:r>
+        <w:rPr>
+          <w:color w:val="FF0000"/>
+        </w:rPr>
+        <w:t>(1.5)</w:t>
+      </w:r>
+      <w:r>
+        <w:rPr>
+          <w:color w:val="FF0000"/>
+        </w:rPr>
+        <w:t xml:space="preserve"> – </w:t>
+      </w:r>
+      <w:r>
+        <w:rPr>
+          <w:color w:val="000000" w:themeColor="text1"/>
+        </w:rPr>
+        <w:t xml:space="preserve">Will round down to 1 </w:t>
+      </w:r>
+    </w:p>
+    <w:p>
+      <w:pPr>
+        <w:pStyle w:val="ListParagraph"/>
+        <w:numPr>
+          <w:ilvl w:val="0"/>
+          <w:numId w:val="2"/>
+        </w:numPr>
+        <w:rPr>
+          <w:color w:val="FF0000"/>
+        </w:rPr>
+      </w:pPr>
+      <w:proofErr w:type="spellStart"/>
+      <w:r>
+        <w:rPr>
+          <w:color w:val="FF0000"/>
+        </w:rPr>
+        <w:t>Math.ceil</w:t>
+      </w:r>
+      <w:proofErr w:type="spellEnd"/>
+      <w:r>
+        <w:rPr>
+          <w:color w:val="FF0000"/>
+        </w:rPr>
+        <w:t xml:space="preserve">(2.1) – </w:t>
+      </w:r>
+      <w:r>
+        <w:rPr>
+          <w:color w:val="000000" w:themeColor="text1"/>
+        </w:rPr>
+        <w:t>Will round up to 3</w:t>
+      </w:r>
+    </w:p>
+    <w:p>
+      <w:pPr>
+        <w:rPr>
+          <w:color w:val="FF0000"/>
+        </w:rPr>
+      </w:pPr>
+    </w:p>
+    <w:p>
+      <w:pPr>
+        <w:pStyle w:val="Heading1"/>
+        <w:rPr>
+          <w:b/>
+          <w:color w:val="000000" w:themeColor="text1"/>
+        </w:rPr>
+      </w:pPr>
+      <w:bookmarkStart w:id="9" w:name="_Toc60695975"/>
+      <w:r>
+        <w:rPr>
+          <w:b/>
+          <w:color w:val="000000" w:themeColor="text1"/>
+        </w:rPr>
+        <w:t>Python Number Quiz</w:t>
+      </w:r>
       <w:bookmarkEnd w:id="9"/>
-    </w:p>
-    <w:p>
-      <w:pPr>
-        <w:pStyle w:val="ListParagraph"/>
-        <w:numPr>
-          <w:ilvl w:val="0"/>
-          <w:numId w:val="2"/>
-        </w:numPr>
-      </w:pPr>
-      <w:r>
-        <w:t>Import math</w:t>
-      </w:r>
-    </w:p>
-    <w:p>
-      <w:pPr>
-        <w:pStyle w:val="ListParagraph"/>
-        <w:numPr>
-          <w:ilvl w:val="0"/>
-          <w:numId w:val="2"/>
-        </w:numPr>
-      </w:pPr>
-      <w:proofErr w:type="gramStart"/>
-      <w:r>
-        <w:rPr>
-          <w:color w:val="FF0000"/>
-        </w:rPr>
-        <w:t>Round(</w:t>
-      </w:r>
-      <w:proofErr w:type="gramEnd"/>
-      <w:r>
-        <w:rPr>
-          <w:color w:val="FF0000"/>
-        </w:rPr>
-        <w:t xml:space="preserve">1.5) </w:t>
-      </w:r>
-      <w:r>
-        <w:t>– will round to 2</w:t>
-      </w:r>
-    </w:p>
-    <w:p>
-      <w:pPr>
-        <w:pStyle w:val="ListParagraph"/>
-        <w:numPr>
-          <w:ilvl w:val="0"/>
-          <w:numId w:val="2"/>
-        </w:numPr>
-        <w:rPr>
-          <w:color w:val="000000" w:themeColor="text1"/>
-        </w:rPr>
-      </w:pPr>
-      <w:r>
-        <w:rPr>
-          <w:color w:val="000000" w:themeColor="text1"/>
-        </w:rPr>
-        <w:t xml:space="preserve">To force the round down </w:t>
-      </w:r>
-    </w:p>
-    <w:p>
-      <w:pPr>
-        <w:pStyle w:val="ListParagraph"/>
-        <w:numPr>
-          <w:ilvl w:val="0"/>
-          <w:numId w:val="2"/>
-        </w:numPr>
-        <w:rPr>
-          <w:color w:val="FF0000"/>
-        </w:rPr>
-      </w:pPr>
-      <w:proofErr w:type="spellStart"/>
-      <w:r>
-        <w:rPr>
-          <w:color w:val="FF0000"/>
-        </w:rPr>
-        <w:t>Math.floor</w:t>
-      </w:r>
-      <w:proofErr w:type="spellEnd"/>
-      <w:r>
-        <w:rPr>
-          <w:color w:val="FF0000"/>
-        </w:rPr>
-        <w:t>(1.5)</w:t>
-      </w:r>
-      <w:r>
-        <w:rPr>
-          <w:color w:val="FF0000"/>
-        </w:rPr>
-        <w:t xml:space="preserve"> – </w:t>
-      </w:r>
-      <w:r>
-        <w:rPr>
-          <w:color w:val="000000" w:themeColor="text1"/>
-        </w:rPr>
-        <w:t xml:space="preserve">Will round down to 1 </w:t>
-      </w:r>
-    </w:p>
-    <w:p>
-      <w:pPr>
-        <w:pStyle w:val="ListParagraph"/>
-        <w:numPr>
-          <w:ilvl w:val="0"/>
-          <w:numId w:val="2"/>
-        </w:numPr>
-        <w:rPr>
-          <w:color w:val="FF0000"/>
-        </w:rPr>
-      </w:pPr>
-      <w:proofErr w:type="spellStart"/>
-      <w:r>
-        <w:rPr>
-          <w:color w:val="FF0000"/>
-        </w:rPr>
-        <w:t>Math.ceil</w:t>
-      </w:r>
-      <w:proofErr w:type="spellEnd"/>
-      <w:r>
-        <w:rPr>
-          <w:color w:val="FF0000"/>
-        </w:rPr>
-        <w:t xml:space="preserve">(2.1) – </w:t>
-      </w:r>
-      <w:r>
-        <w:rPr>
-          <w:color w:val="000000" w:themeColor="text1"/>
-        </w:rPr>
-        <w:t>Will round up to 3</w:t>
-      </w:r>
-    </w:p>
-    <w:p>
-      <w:pPr>
-        <w:rPr>
-          <w:color w:val="FF0000"/>
-        </w:rPr>
-      </w:pPr>
-    </w:p>
-    <w:p>
-      <w:pPr>
-        <w:pStyle w:val="Heading1"/>
-        <w:rPr>
-          <w:b/>
-          <w:color w:val="000000" w:themeColor="text1"/>
-        </w:rPr>
-      </w:pPr>
-      <w:bookmarkStart w:id="10" w:name="_Toc60695975"/>
-      <w:r>
-        <w:rPr>
-          <w:b/>
-          <w:color w:val="000000" w:themeColor="text1"/>
-        </w:rPr>
-        <w:t>Python Number Quiz</w:t>
-      </w:r>
-      <w:bookmarkEnd w:id="10"/>
     </w:p>
     <w:p>
       <w:pPr>
@@ -2290,7 +2285,7 @@
           <w:color w:val="000000" w:themeColor="text1"/>
         </w:rPr>
       </w:pPr>
-      <w:bookmarkStart w:id="11" w:name="_Toc60695976"/>
+      <w:bookmarkStart w:id="10" w:name="_Toc60695976"/>
       <w:r>
         <w:rPr>
           <w:b/>
@@ -2298,6 +2293,110 @@
         </w:rPr>
         <w:t>Storing Strings</w:t>
       </w:r>
+      <w:bookmarkEnd w:id="10"/>
+      <w:r>
+        <w:rPr>
+          <w:b/>
+          <w:color w:val="000000" w:themeColor="text1"/>
+        </w:rPr>
+        <w:t xml:space="preserve"> </w:t>
+      </w:r>
+    </w:p>
+    <w:p>
+      <w:pPr>
+        <w:pStyle w:val="ListParagraph"/>
+        <w:numPr>
+          <w:ilvl w:val="0"/>
+          <w:numId w:val="2"/>
+        </w:numPr>
+        <w:rPr>
+          <w:color w:val="FF0000"/>
+        </w:rPr>
+      </w:pPr>
+      <w:r>
+        <w:rPr>
+          <w:color w:val="FF0000"/>
+        </w:rPr>
+        <w:t>Name = “Ben”</w:t>
+      </w:r>
+    </w:p>
+    <w:p>
+      <w:pPr>
+        <w:pStyle w:val="ListParagraph"/>
+        <w:numPr>
+          <w:ilvl w:val="0"/>
+          <w:numId w:val="2"/>
+        </w:numPr>
+        <w:rPr>
+          <w:color w:val="000000" w:themeColor="text1"/>
+        </w:rPr>
+      </w:pPr>
+      <w:r>
+        <w:rPr>
+          <w:color w:val="000000" w:themeColor="text1"/>
+        </w:rPr>
+        <w:t xml:space="preserve">Broken string is when a string has been closed </w:t>
+      </w:r>
+    </w:p>
+    <w:p>
+      <w:pPr>
+        <w:pStyle w:val="ListParagraph"/>
+        <w:numPr>
+          <w:ilvl w:val="0"/>
+          <w:numId w:val="2"/>
+        </w:numPr>
+        <w:rPr>
+          <w:color w:val="FF0000"/>
+        </w:rPr>
+      </w:pPr>
+      <w:r>
+        <w:rPr>
+          <w:color w:val="FF0000"/>
+        </w:rPr>
+        <w:t>‘John said to me “I will see you later”’</w:t>
+      </w:r>
+    </w:p>
+    <w:p>
+      <w:pPr>
+        <w:pStyle w:val="ListParagraph"/>
+        <w:numPr>
+          <w:ilvl w:val="0"/>
+          <w:numId w:val="2"/>
+        </w:numPr>
+        <w:rPr>
+          <w:color w:val="000000" w:themeColor="text1"/>
+        </w:rPr>
+      </w:pPr>
+      <w:r>
+        <w:rPr>
+          <w:color w:val="000000" w:themeColor="text1"/>
+        </w:rPr>
+        <w:t xml:space="preserve">When it’s a large paragraph and it keeps breaking use “”” </w:t>
+      </w:r>
+    </w:p>
+    <w:p>
+      <w:pPr>
+        <w:rPr>
+          <w:color w:val="000000" w:themeColor="text1"/>
+        </w:rPr>
+      </w:pPr>
+    </w:p>
+    <w:p>
+      <w:pPr>
+        <w:pStyle w:val="Heading1"/>
+        <w:rPr>
+          <w:b/>
+          <w:color w:val="000000" w:themeColor="text1"/>
+        </w:rPr>
+      </w:pPr>
+      <w:bookmarkStart w:id="11" w:name="_Toc60695977"/>
+      <w:r>
+        <w:rPr>
+          <w:b/>
+          <w:color w:val="000000" w:themeColor="text1"/>
+        </w:rPr>
+        <w:t>Python Comments</w:t>
+      </w:r>
       <w:bookmarkEnd w:id="11"/>
       <w:r>
         <w:rPr>
@@ -2315,68 +2414,14 @@
           <w:numId w:val="2"/>
         </w:numPr>
         <w:rPr>
-          <w:color w:val="FF0000"/>
-        </w:rPr>
-      </w:pPr>
-      <w:r>
-        <w:rPr>
-          <w:color w:val="FF0000"/>
-        </w:rPr>
-        <w:t>Name = “Ben”</w:t>
-      </w:r>
-    </w:p>
-    <w:p>
-      <w:pPr>
-        <w:pStyle w:val="ListParagraph"/>
-        <w:numPr>
-          <w:ilvl w:val="0"/>
-          <w:numId w:val="2"/>
-        </w:numPr>
-        <w:rPr>
-          <w:color w:val="000000" w:themeColor="text1"/>
-        </w:rPr>
-      </w:pPr>
-      <w:r>
-        <w:rPr>
-          <w:color w:val="000000" w:themeColor="text1"/>
-        </w:rPr>
-        <w:t xml:space="preserve">Broken string is when a string has been closed </w:t>
-      </w:r>
-    </w:p>
-    <w:p>
-      <w:pPr>
-        <w:pStyle w:val="ListParagraph"/>
-        <w:numPr>
-          <w:ilvl w:val="0"/>
-          <w:numId w:val="2"/>
-        </w:numPr>
-        <w:rPr>
-          <w:color w:val="FF0000"/>
-        </w:rPr>
-      </w:pPr>
-      <w:r>
-        <w:rPr>
-          <w:color w:val="FF0000"/>
-        </w:rPr>
-        <w:t>‘John said to me “I will see you later”’</w:t>
-      </w:r>
-    </w:p>
-    <w:p>
-      <w:pPr>
-        <w:pStyle w:val="ListParagraph"/>
-        <w:numPr>
-          <w:ilvl w:val="0"/>
-          <w:numId w:val="2"/>
-        </w:numPr>
-        <w:rPr>
-          <w:color w:val="000000" w:themeColor="text1"/>
-        </w:rPr>
-      </w:pPr>
-      <w:r>
-        <w:rPr>
-          <w:color w:val="000000" w:themeColor="text1"/>
-        </w:rPr>
-        <w:t xml:space="preserve">When it’s a large paragraph and it keeps breaking use “”” </w:t>
+          <w:color w:val="000000" w:themeColor="text1"/>
+        </w:rPr>
+      </w:pPr>
+      <w:r>
+        <w:rPr>
+          <w:color w:val="000000" w:themeColor="text1"/>
+        </w:rPr>
+        <w:t>Use the hash key #</w:t>
       </w:r>
     </w:p>
     <w:p>
@@ -2394,13 +2439,13 @@
           <w:color w:val="000000" w:themeColor="text1"/>
         </w:rPr>
       </w:pPr>
-      <w:bookmarkStart w:id="12" w:name="_Toc60695977"/>
-      <w:r>
-        <w:rPr>
-          <w:b/>
-          <w:color w:val="000000" w:themeColor="text1"/>
-        </w:rPr>
-        <w:t>Python Comments</w:t>
+      <w:bookmarkStart w:id="12" w:name="_Toc60695978"/>
+      <w:r>
+        <w:rPr>
+          <w:b/>
+          <w:color w:val="000000" w:themeColor="text1"/>
+        </w:rPr>
+        <w:t>Python Input Function</w:t>
       </w:r>
       <w:bookmarkEnd w:id="12"/>
       <w:r>
@@ -2418,21 +2463,47 @@
           <w:ilvl w:val="0"/>
           <w:numId w:val="2"/>
         </w:numPr>
-        <w:rPr>
-          <w:color w:val="000000" w:themeColor="text1"/>
-        </w:rPr>
-      </w:pPr>
-      <w:r>
-        <w:rPr>
-          <w:color w:val="000000" w:themeColor="text1"/>
-        </w:rPr>
-        <w:t>Use the hash key #</w:t>
-      </w:r>
-    </w:p>
-    <w:p>
-      <w:pPr>
-        <w:rPr>
-          <w:color w:val="000000" w:themeColor="text1"/>
+      </w:pPr>
+      <w:r>
+        <w:t xml:space="preserve">Python standard library </w:t>
+      </w:r>
+    </w:p>
+    <w:p>
+      <w:pPr>
+        <w:pStyle w:val="ListParagraph"/>
+        <w:numPr>
+          <w:ilvl w:val="0"/>
+          <w:numId w:val="2"/>
+        </w:numPr>
+        <w:rPr>
+          <w:color w:val="FF0000"/>
+        </w:rPr>
+      </w:pPr>
+      <w:r>
+        <w:rPr>
+          <w:color w:val="FF0000"/>
+        </w:rPr>
+        <w:t xml:space="preserve">S = </w:t>
+      </w:r>
+      <w:proofErr w:type="gramStart"/>
+      <w:r>
+        <w:rPr>
+          <w:color w:val="FF0000"/>
+        </w:rPr>
+        <w:t>Input(</w:t>
+      </w:r>
+      <w:proofErr w:type="gramEnd"/>
+      <w:r>
+        <w:rPr>
+          <w:color w:val="FF0000"/>
+        </w:rPr>
+        <w:t>‘What is your name?”</w:t>
+      </w:r>
+    </w:p>
+    <w:p>
+      <w:pPr>
+        <w:rPr>
+          <w:color w:val="FF0000"/>
         </w:rPr>
       </w:pPr>
     </w:p>
@@ -2444,18 +2515,1120 @@
           <w:color w:val="000000" w:themeColor="text1"/>
         </w:rPr>
       </w:pPr>
-      <w:bookmarkStart w:id="13" w:name="_Toc60695978"/>
-      <w:r>
-        <w:rPr>
-          <w:b/>
-          <w:color w:val="000000" w:themeColor="text1"/>
-        </w:rPr>
-        <w:t>Python Input Function</w:t>
+      <w:bookmarkStart w:id="13" w:name="_Toc60695979"/>
+      <w:r>
+        <w:rPr>
+          <w:b/>
+          <w:color w:val="000000" w:themeColor="text1"/>
+        </w:rPr>
+        <w:t>How to stick strings together</w:t>
       </w:r>
       <w:bookmarkEnd w:id="13"/>
-      <w:r>
-        <w:rPr>
-          <w:b/>
+    </w:p>
+    <w:p>
+      <w:pPr>
+        <w:pStyle w:val="ListParagraph"/>
+        <w:numPr>
+          <w:ilvl w:val="0"/>
+          <w:numId w:val="2"/>
+        </w:numPr>
+        <w:rPr>
+          <w:color w:val="000000" w:themeColor="text1"/>
+        </w:rPr>
+      </w:pPr>
+      <w:r>
+        <w:rPr>
+          <w:color w:val="000000" w:themeColor="text1"/>
+        </w:rPr>
+        <w:t>Use the + operator</w:t>
+      </w:r>
+    </w:p>
+    <w:p>
+      <w:pPr>
+        <w:rPr>
+          <w:color w:val="000000" w:themeColor="text1"/>
+        </w:rPr>
+      </w:pPr>
+    </w:p>
+    <w:p>
+      <w:pPr>
+        <w:pStyle w:val="Heading1"/>
+        <w:rPr>
+          <w:b/>
+          <w:color w:val="000000" w:themeColor="text1"/>
+        </w:rPr>
+      </w:pPr>
+      <w:bookmarkStart w:id="14" w:name="_Toc60695980"/>
+      <w:r>
+        <w:rPr>
+          <w:b/>
+          <w:color w:val="000000" w:themeColor="text1"/>
+        </w:rPr>
+        <w:t>How to turn an integer into a string</w:t>
+      </w:r>
+      <w:bookmarkEnd w:id="14"/>
+    </w:p>
+    <w:p>
+      <w:pPr>
+        <w:pStyle w:val="ListParagraph"/>
+        <w:numPr>
+          <w:ilvl w:val="0"/>
+          <w:numId w:val="2"/>
+        </w:numPr>
+        <w:rPr>
+          <w:color w:val="000000" w:themeColor="text1"/>
+        </w:rPr>
+      </w:pPr>
+      <w:r>
+        <w:rPr>
+          <w:color w:val="000000" w:themeColor="text1"/>
+        </w:rPr>
+        <w:t>A = “part”</w:t>
+      </w:r>
+    </w:p>
+    <w:p>
+      <w:pPr>
+        <w:pStyle w:val="ListParagraph"/>
+        <w:numPr>
+          <w:ilvl w:val="0"/>
+          <w:numId w:val="2"/>
+        </w:numPr>
+        <w:rPr>
+          <w:color w:val="000000" w:themeColor="text1"/>
+        </w:rPr>
+      </w:pPr>
+      <w:r>
+        <w:rPr>
+          <w:color w:val="000000" w:themeColor="text1"/>
+        </w:rPr>
+        <w:t>B = 1</w:t>
+      </w:r>
+    </w:p>
+    <w:p>
+      <w:pPr>
+        <w:pStyle w:val="ListParagraph"/>
+        <w:numPr>
+          <w:ilvl w:val="0"/>
+          <w:numId w:val="2"/>
+        </w:numPr>
+        <w:rPr>
+          <w:color w:val="000000" w:themeColor="text1"/>
+        </w:rPr>
+      </w:pPr>
+      <w:r>
+        <w:rPr>
+          <w:color w:val="000000" w:themeColor="text1"/>
+        </w:rPr>
+        <w:t xml:space="preserve">A + </w:t>
+      </w:r>
+      <w:proofErr w:type="spellStart"/>
+      <w:r>
+        <w:rPr>
+          <w:color w:val="000000" w:themeColor="text1"/>
+        </w:rPr>
+        <w:t>str</w:t>
+      </w:r>
+      <w:proofErr w:type="spellEnd"/>
+      <w:r>
+        <w:rPr>
+          <w:color w:val="000000" w:themeColor="text1"/>
+        </w:rPr>
+        <w:t>(B)</w:t>
+      </w:r>
+    </w:p>
+    <w:p>
+      <w:pPr>
+        <w:pStyle w:val="ListParagraph"/>
+        <w:numPr>
+          <w:ilvl w:val="0"/>
+          <w:numId w:val="2"/>
+        </w:numPr>
+        <w:rPr>
+          <w:color w:val="000000" w:themeColor="text1"/>
+        </w:rPr>
+      </w:pPr>
+      <w:r>
+        <w:rPr>
+          <w:color w:val="000000" w:themeColor="text1"/>
+        </w:rPr>
+        <w:t xml:space="preserve">Python format function </w:t>
+      </w:r>
+    </w:p>
+    <w:p>
+      <w:pPr>
+        <w:pStyle w:val="ListParagraph"/>
+        <w:numPr>
+          <w:ilvl w:val="1"/>
+          <w:numId w:val="2"/>
+        </w:numPr>
+        <w:rPr>
+          <w:color w:val="000000" w:themeColor="text1"/>
+        </w:rPr>
+      </w:pPr>
+      <w:r>
+        <w:rPr>
+          <w:color w:val="000000" w:themeColor="text1"/>
+        </w:rPr>
+        <w:t>“{} – {}</w:t>
+      </w:r>
+      <w:proofErr w:type="gramStart"/>
+      <w:r>
+        <w:rPr>
+          <w:color w:val="000000" w:themeColor="text1"/>
+        </w:rPr>
+        <w:t>”.format</w:t>
+      </w:r>
+      <w:proofErr w:type="gramEnd"/>
+      <w:r>
+        <w:rPr>
+          <w:color w:val="000000" w:themeColor="text1"/>
+        </w:rPr>
+        <w:t>(A,B)</w:t>
+      </w:r>
+    </w:p>
+    <w:p>
+      <w:pPr>
+        <w:pStyle w:val="ListParagraph"/>
+        <w:numPr>
+          <w:ilvl w:val="1"/>
+          <w:numId w:val="2"/>
+        </w:numPr>
+        <w:rPr>
+          <w:color w:val="000000" w:themeColor="text1"/>
+        </w:rPr>
+      </w:pPr>
+      <w:r>
+        <w:rPr>
+          <w:color w:val="000000" w:themeColor="text1"/>
+        </w:rPr>
+        <w:t>“{1} – {0}</w:t>
+      </w:r>
+      <w:proofErr w:type="gramStart"/>
+      <w:r>
+        <w:rPr>
+          <w:color w:val="000000" w:themeColor="text1"/>
+        </w:rPr>
+        <w:t>”.format</w:t>
+      </w:r>
+      <w:proofErr w:type="gramEnd"/>
+      <w:r>
+        <w:rPr>
+          <w:color w:val="000000" w:themeColor="text1"/>
+        </w:rPr>
+        <w:t>(A,B)</w:t>
+      </w:r>
+    </w:p>
+    <w:p>
+      <w:pPr>
+        <w:rPr>
+          <w:color w:val="000000" w:themeColor="text1"/>
+        </w:rPr>
+      </w:pPr>
+    </w:p>
+    <w:p>
+      <w:pPr>
+        <w:pStyle w:val="Heading1"/>
+        <w:rPr>
+          <w:b/>
+          <w:color w:val="000000" w:themeColor="text1"/>
+        </w:rPr>
+      </w:pPr>
+      <w:r>
+        <w:rPr>
+          <w:b/>
+          <w:color w:val="000000" w:themeColor="text1"/>
+        </w:rPr>
+        <w:t>Stri</w:t>
+      </w:r>
+      <w:r>
+        <w:rPr>
+          <w:b/>
+          <w:color w:val="000000" w:themeColor="text1"/>
+        </w:rPr>
+        <w:t>n</w:t>
+      </w:r>
+      <w:r>
+        <w:rPr>
+          <w:b/>
+          <w:color w:val="000000" w:themeColor="text1"/>
+        </w:rPr>
+        <w:t xml:space="preserve">g Function </w:t>
+      </w:r>
+    </w:p>
+    <w:p>
+      <w:pPr>
+        <w:pStyle w:val="ListParagraph"/>
+        <w:numPr>
+          <w:ilvl w:val="0"/>
+          <w:numId w:val="2"/>
+        </w:numPr>
+        <w:rPr>
+          <w:color w:val="000000" w:themeColor="text1"/>
+        </w:rPr>
+      </w:pPr>
+      <w:r>
+        <w:rPr>
+          <w:color w:val="000000" w:themeColor="text1"/>
+        </w:rPr>
+        <w:t xml:space="preserve">String methods </w:t>
+      </w:r>
+    </w:p>
+    <w:p>
+      <w:pPr>
+        <w:pStyle w:val="ListParagraph"/>
+        <w:numPr>
+          <w:ilvl w:val="0"/>
+          <w:numId w:val="2"/>
+        </w:numPr>
+        <w:rPr>
+          <w:color w:val="FF0000"/>
+        </w:rPr>
+      </w:pPr>
+      <w:proofErr w:type="spellStart"/>
+      <w:r>
+        <w:rPr>
+          <w:color w:val="FF0000"/>
+        </w:rPr>
+        <w:lastRenderedPageBreak/>
+        <w:t>String.method</w:t>
+      </w:r>
+      <w:proofErr w:type="spellEnd"/>
+      <w:r>
+        <w:rPr>
+          <w:color w:val="FF0000"/>
+        </w:rPr>
+        <w:t>()</w:t>
+      </w:r>
+    </w:p>
+    <w:p>
+      <w:pPr>
+        <w:pStyle w:val="ListParagraph"/>
+        <w:numPr>
+          <w:ilvl w:val="0"/>
+          <w:numId w:val="2"/>
+        </w:numPr>
+        <w:rPr>
+          <w:color w:val="FF0000"/>
+        </w:rPr>
+      </w:pPr>
+      <w:r>
+        <w:rPr>
+          <w:color w:val="FF0000"/>
+        </w:rPr>
+        <w:t>“</w:t>
+      </w:r>
+      <w:proofErr w:type="spellStart"/>
+      <w:r>
+        <w:rPr>
+          <w:color w:val="FF0000"/>
+        </w:rPr>
+        <w:t>Hello</w:t>
+      </w:r>
+      <w:proofErr w:type="gramStart"/>
+      <w:r>
+        <w:rPr>
+          <w:color w:val="FF0000"/>
+        </w:rPr>
+        <w:t>”.count</w:t>
+      </w:r>
+      <w:proofErr w:type="spellEnd"/>
+      <w:proofErr w:type="gramEnd"/>
+      <w:r>
+        <w:rPr>
+          <w:color w:val="FF0000"/>
+        </w:rPr>
+        <w:t>(e)</w:t>
+      </w:r>
+    </w:p>
+    <w:p>
+      <w:pPr>
+        <w:pStyle w:val="ListParagraph"/>
+        <w:numPr>
+          <w:ilvl w:val="0"/>
+          <w:numId w:val="2"/>
+        </w:numPr>
+        <w:rPr>
+          <w:color w:val="FF0000"/>
+        </w:rPr>
+      </w:pPr>
+      <w:r>
+        <w:rPr>
+          <w:color w:val="FF0000"/>
+        </w:rPr>
+        <w:t>This will count how many e’s are in hello</w:t>
+      </w:r>
+    </w:p>
+    <w:p>
+      <w:pPr>
+        <w:pStyle w:val="Heading1"/>
+        <w:rPr>
+          <w:b/>
+          <w:color w:val="000000" w:themeColor="text1"/>
+        </w:rPr>
+      </w:pPr>
+    </w:p>
+    <w:p>
+      <w:pPr>
+        <w:pStyle w:val="Heading1"/>
+        <w:rPr>
+          <w:b/>
+          <w:color w:val="000000" w:themeColor="text1"/>
+        </w:rPr>
+      </w:pPr>
+      <w:r>
+        <w:rPr>
+          <w:b/>
+          <w:color w:val="000000" w:themeColor="text1"/>
+        </w:rPr>
+        <w:t>Convert a string to Uppercase or Lower</w:t>
+      </w:r>
+    </w:p>
+    <w:p>
+      <w:pPr>
+        <w:rPr>
+          <w:color w:val="000000" w:themeColor="text1"/>
+        </w:rPr>
+      </w:pPr>
+    </w:p>
+    <w:p>
+      <w:pPr>
+        <w:pStyle w:val="ListParagraph"/>
+        <w:numPr>
+          <w:ilvl w:val="0"/>
+          <w:numId w:val="2"/>
+        </w:numPr>
+        <w:rPr>
+          <w:color w:val="FF0000"/>
+        </w:rPr>
+      </w:pPr>
+      <w:r>
+        <w:rPr>
+          <w:color w:val="FF0000"/>
+        </w:rPr>
+        <w:t>X = “Happy Birthday}</w:t>
+      </w:r>
+    </w:p>
+    <w:p>
+      <w:pPr>
+        <w:pStyle w:val="ListParagraph"/>
+        <w:numPr>
+          <w:ilvl w:val="0"/>
+          <w:numId w:val="2"/>
+        </w:numPr>
+        <w:rPr>
+          <w:color w:val="FF0000"/>
+        </w:rPr>
+      </w:pPr>
+      <w:proofErr w:type="spellStart"/>
+      <w:r>
+        <w:rPr>
+          <w:color w:val="FF0000"/>
+        </w:rPr>
+        <w:t>X.</w:t>
+      </w:r>
+      <w:proofErr w:type="gramStart"/>
+      <w:r>
+        <w:rPr>
+          <w:color w:val="FF0000"/>
+        </w:rPr>
+        <w:t>lower</w:t>
+      </w:r>
+      <w:proofErr w:type="spellEnd"/>
+      <w:r>
+        <w:rPr>
+          <w:color w:val="FF0000"/>
+        </w:rPr>
+        <w:t>(</w:t>
+      </w:r>
+      <w:proofErr w:type="gramEnd"/>
+      <w:r>
+        <w:rPr>
+          <w:color w:val="FF0000"/>
+        </w:rPr>
+        <w:t>)</w:t>
+      </w:r>
+    </w:p>
+    <w:p>
+      <w:pPr>
+        <w:pStyle w:val="ListParagraph"/>
+        <w:numPr>
+          <w:ilvl w:val="0"/>
+          <w:numId w:val="2"/>
+        </w:numPr>
+        <w:rPr>
+          <w:color w:val="FF0000"/>
+        </w:rPr>
+      </w:pPr>
+      <w:r>
+        <w:rPr>
+          <w:color w:val="FF0000"/>
+        </w:rPr>
+        <w:t>“happy birthday”</w:t>
+      </w:r>
+    </w:p>
+    <w:p>
+      <w:pPr>
+        <w:pStyle w:val="ListParagraph"/>
+        <w:numPr>
+          <w:ilvl w:val="0"/>
+          <w:numId w:val="2"/>
+        </w:numPr>
+        <w:rPr>
+          <w:color w:val="000000" w:themeColor="text1"/>
+        </w:rPr>
+      </w:pPr>
+      <w:proofErr w:type="gramStart"/>
+      <w:r>
+        <w:rPr>
+          <w:color w:val="000000" w:themeColor="text1"/>
+        </w:rPr>
+        <w:t>Likewise</w:t>
+      </w:r>
+      <w:proofErr w:type="gramEnd"/>
+      <w:r>
+        <w:rPr>
+          <w:color w:val="000000" w:themeColor="text1"/>
+        </w:rPr>
+        <w:t xml:space="preserve"> for uppercase </w:t>
+      </w:r>
+    </w:p>
+    <w:p>
+      <w:pPr>
+        <w:pStyle w:val="ListParagraph"/>
+        <w:numPr>
+          <w:ilvl w:val="0"/>
+          <w:numId w:val="2"/>
+        </w:numPr>
+        <w:rPr>
+          <w:color w:val="000000" w:themeColor="text1"/>
+        </w:rPr>
+      </w:pPr>
+      <w:r>
+        <w:rPr>
+          <w:color w:val="000000" w:themeColor="text1"/>
+        </w:rPr>
+        <w:t xml:space="preserve">Strings are an immutable type so they cannot be changed only overwritten </w:t>
+      </w:r>
+    </w:p>
+    <w:p>
+      <w:pPr>
+        <w:rPr>
+          <w:color w:val="000000" w:themeColor="text1"/>
+        </w:rPr>
+      </w:pPr>
+    </w:p>
+    <w:p>
+      <w:pPr>
+        <w:pStyle w:val="Heading1"/>
+        <w:rPr>
+          <w:b/>
+          <w:color w:val="000000" w:themeColor="text1"/>
+        </w:rPr>
+      </w:pPr>
+      <w:r>
+        <w:rPr>
+          <w:b/>
+          <w:color w:val="000000" w:themeColor="text1"/>
+        </w:rPr>
+        <w:t>Capitalize the first letter</w:t>
+      </w:r>
+    </w:p>
+    <w:p>
+      <w:pPr>
+        <w:pStyle w:val="ListParagraph"/>
+        <w:numPr>
+          <w:ilvl w:val="0"/>
+          <w:numId w:val="2"/>
+        </w:numPr>
+        <w:rPr>
+          <w:color w:val="FF0000"/>
+        </w:rPr>
+      </w:pPr>
+      <w:proofErr w:type="spellStart"/>
+      <w:r>
+        <w:rPr>
+          <w:color w:val="FF0000"/>
+        </w:rPr>
+        <w:t>X.</w:t>
+      </w:r>
+      <w:proofErr w:type="gramStart"/>
+      <w:r>
+        <w:rPr>
+          <w:color w:val="FF0000"/>
+        </w:rPr>
+        <w:t>capitalize</w:t>
+      </w:r>
+      <w:proofErr w:type="spellEnd"/>
+      <w:r>
+        <w:rPr>
+          <w:color w:val="FF0000"/>
+        </w:rPr>
+        <w:t>(</w:t>
+      </w:r>
+      <w:proofErr w:type="gramEnd"/>
+      <w:r>
+        <w:rPr>
+          <w:color w:val="FF0000"/>
+        </w:rPr>
+        <w:t>)</w:t>
+      </w:r>
+    </w:p>
+    <w:p>
+      <w:pPr>
+        <w:rPr>
+          <w:color w:val="000000" w:themeColor="text1"/>
+        </w:rPr>
+      </w:pPr>
+    </w:p>
+    <w:p>
+      <w:pPr>
+        <w:pStyle w:val="Heading1"/>
+        <w:rPr>
+          <w:b/>
+          <w:color w:val="000000" w:themeColor="text1"/>
+        </w:rPr>
+      </w:pPr>
+      <w:r>
+        <w:rPr>
+          <w:b/>
+          <w:color w:val="000000" w:themeColor="text1"/>
+        </w:rPr>
+        <w:t>Capitalize the first letter of every word</w:t>
+      </w:r>
+    </w:p>
+    <w:p>
+      <w:pPr>
+        <w:pStyle w:val="ListParagraph"/>
+        <w:numPr>
+          <w:ilvl w:val="0"/>
+          <w:numId w:val="2"/>
+        </w:numPr>
+        <w:rPr>
+          <w:color w:val="FF0000"/>
+        </w:rPr>
+      </w:pPr>
+      <w:proofErr w:type="spellStart"/>
+      <w:r>
+        <w:rPr>
+          <w:color w:val="FF0000"/>
+        </w:rPr>
+        <w:t>X.</w:t>
+      </w:r>
+      <w:proofErr w:type="gramStart"/>
+      <w:r>
+        <w:rPr>
+          <w:color w:val="FF0000"/>
+        </w:rPr>
+        <w:t>title</w:t>
+      </w:r>
+      <w:proofErr w:type="spellEnd"/>
+      <w:r>
+        <w:rPr>
+          <w:color w:val="FF0000"/>
+        </w:rPr>
+        <w:t>(</w:t>
+      </w:r>
+      <w:proofErr w:type="gramEnd"/>
+      <w:r>
+        <w:rPr>
+          <w:color w:val="FF0000"/>
+        </w:rPr>
+        <w:t>)</w:t>
+      </w:r>
+    </w:p>
+    <w:p>
+      <w:pPr>
+        <w:rPr>
+          <w:color w:val="FF0000"/>
+        </w:rPr>
+      </w:pPr>
+    </w:p>
+    <w:p>
+      <w:pPr>
+        <w:pStyle w:val="Heading1"/>
+        <w:rPr>
+          <w:b/>
+          <w:color w:val="000000" w:themeColor="text1"/>
+        </w:rPr>
+      </w:pPr>
+      <w:r>
+        <w:rPr>
+          <w:b/>
+          <w:color w:val="000000" w:themeColor="text1"/>
+        </w:rPr>
+        <w:t>Check if something is upper or lower case</w:t>
+      </w:r>
+    </w:p>
+    <w:p>
+      <w:pPr>
+        <w:pStyle w:val="ListParagraph"/>
+        <w:numPr>
+          <w:ilvl w:val="0"/>
+          <w:numId w:val="2"/>
+        </w:numPr>
+        <w:rPr>
+          <w:color w:val="FF0000"/>
+        </w:rPr>
+      </w:pPr>
+      <w:proofErr w:type="spellStart"/>
+      <w:r>
+        <w:rPr>
+          <w:color w:val="FF0000"/>
+        </w:rPr>
+        <w:t>X.</w:t>
+      </w:r>
+      <w:proofErr w:type="gramStart"/>
+      <w:r>
+        <w:rPr>
+          <w:color w:val="FF0000"/>
+        </w:rPr>
+        <w:t>islower</w:t>
+      </w:r>
+      <w:proofErr w:type="spellEnd"/>
+      <w:r>
+        <w:rPr>
+          <w:color w:val="FF0000"/>
+        </w:rPr>
+        <w:t>(</w:t>
+      </w:r>
+      <w:proofErr w:type="gramEnd"/>
+      <w:r>
+        <w:rPr>
+          <w:color w:val="FF0000"/>
+        </w:rPr>
+        <w:t>)</w:t>
+      </w:r>
+    </w:p>
+    <w:p>
+      <w:pPr>
+        <w:pStyle w:val="ListParagraph"/>
+        <w:numPr>
+          <w:ilvl w:val="0"/>
+          <w:numId w:val="2"/>
+        </w:numPr>
+        <w:rPr>
+          <w:color w:val="000000" w:themeColor="text1"/>
+        </w:rPr>
+      </w:pPr>
+      <w:r>
+        <w:rPr>
+          <w:color w:val="000000" w:themeColor="text1"/>
+        </w:rPr>
+        <w:t>Will return true or false</w:t>
+      </w:r>
+    </w:p>
+    <w:p>
+      <w:pPr>
+        <w:rPr>
+          <w:color w:val="000000" w:themeColor="text1"/>
+        </w:rPr>
+      </w:pPr>
+    </w:p>
+    <w:p>
+      <w:pPr>
+        <w:pStyle w:val="Heading1"/>
+        <w:rPr>
+          <w:b/>
+          <w:color w:val="000000" w:themeColor="text1"/>
+        </w:rPr>
+      </w:pPr>
+      <w:r>
+        <w:rPr>
+          <w:b/>
+          <w:color w:val="000000" w:themeColor="text1"/>
+        </w:rPr>
+        <w:t>Check if everything is just letters</w:t>
+      </w:r>
+    </w:p>
+    <w:p>
+      <w:pPr>
+        <w:pStyle w:val="ListParagraph"/>
+        <w:numPr>
+          <w:ilvl w:val="0"/>
+          <w:numId w:val="2"/>
+        </w:numPr>
+        <w:rPr>
+          <w:color w:val="FF0000"/>
+        </w:rPr>
+      </w:pPr>
+      <w:proofErr w:type="spellStart"/>
+      <w:r>
+        <w:rPr>
+          <w:color w:val="FF0000"/>
+        </w:rPr>
+        <w:t>X.</w:t>
+      </w:r>
+      <w:proofErr w:type="gramStart"/>
+      <w:r>
+        <w:rPr>
+          <w:color w:val="FF0000"/>
+        </w:rPr>
+        <w:t>isalpha</w:t>
+      </w:r>
+      <w:proofErr w:type="spellEnd"/>
+      <w:r>
+        <w:rPr>
+          <w:color w:val="FF0000"/>
+        </w:rPr>
+        <w:t>(</w:t>
+      </w:r>
+      <w:proofErr w:type="gramEnd"/>
+      <w:r>
+        <w:rPr>
+          <w:color w:val="FF0000"/>
+        </w:rPr>
+        <w:t>)</w:t>
+      </w:r>
+    </w:p>
+    <w:p/>
+    <w:p>
+      <w:pPr>
+        <w:pStyle w:val="Heading1"/>
+        <w:rPr>
+          <w:b/>
+          <w:color w:val="000000" w:themeColor="text1"/>
+        </w:rPr>
+      </w:pPr>
+      <w:r>
+        <w:rPr>
+          <w:b/>
+          <w:color w:val="000000" w:themeColor="text1"/>
+        </w:rPr>
+        <w:t xml:space="preserve">Check if everything is just numbers </w:t>
+      </w:r>
+    </w:p>
+    <w:p>
+      <w:pPr>
+        <w:pStyle w:val="ListParagraph"/>
+        <w:numPr>
+          <w:ilvl w:val="0"/>
+          <w:numId w:val="2"/>
+        </w:numPr>
+        <w:rPr>
+          <w:color w:val="FF0000"/>
+        </w:rPr>
+      </w:pPr>
+      <w:proofErr w:type="spellStart"/>
+      <w:r>
+        <w:rPr>
+          <w:color w:val="FF0000"/>
+        </w:rPr>
+        <w:t>X.</w:t>
+      </w:r>
+      <w:proofErr w:type="gramStart"/>
+      <w:r>
+        <w:rPr>
+          <w:color w:val="FF0000"/>
+        </w:rPr>
+        <w:t>isdigit</w:t>
+      </w:r>
+      <w:proofErr w:type="spellEnd"/>
+      <w:r>
+        <w:rPr>
+          <w:color w:val="FF0000"/>
+        </w:rPr>
+        <w:t>(</w:t>
+      </w:r>
+      <w:proofErr w:type="gramEnd"/>
+      <w:r>
+        <w:rPr>
+          <w:color w:val="FF0000"/>
+        </w:rPr>
+        <w:t>)</w:t>
+      </w:r>
+    </w:p>
+    <w:p>
+      <w:pPr>
+        <w:rPr>
+          <w:color w:val="FF0000"/>
+        </w:rPr>
+      </w:pPr>
+    </w:p>
+    <w:p>
+      <w:pPr>
+        <w:pStyle w:val="Heading1"/>
+        <w:rPr>
+          <w:b/>
+          <w:color w:val="000000" w:themeColor="text1"/>
+        </w:rPr>
+      </w:pPr>
+      <w:r>
+        <w:rPr>
+          <w:b/>
+          <w:color w:val="000000" w:themeColor="text1"/>
+        </w:rPr>
+        <w:t xml:space="preserve">Check if a piece of text is alpha numeric </w:t>
+      </w:r>
+    </w:p>
+    <w:p>
+      <w:pPr>
+        <w:pStyle w:val="ListParagraph"/>
+        <w:numPr>
+          <w:ilvl w:val="0"/>
+          <w:numId w:val="2"/>
+        </w:numPr>
+        <w:rPr>
+          <w:color w:val="FF0000"/>
+        </w:rPr>
+      </w:pPr>
+      <w:proofErr w:type="spellStart"/>
+      <w:r>
+        <w:rPr>
+          <w:color w:val="FF0000"/>
+        </w:rPr>
+        <w:t>X.</w:t>
+      </w:r>
+      <w:proofErr w:type="gramStart"/>
+      <w:r>
+        <w:rPr>
+          <w:color w:val="FF0000"/>
+        </w:rPr>
+        <w:t>isalnum</w:t>
+      </w:r>
+      <w:proofErr w:type="spellEnd"/>
+      <w:r>
+        <w:rPr>
+          <w:color w:val="FF0000"/>
+        </w:rPr>
+        <w:t>(</w:t>
+      </w:r>
+      <w:proofErr w:type="gramEnd"/>
+      <w:r>
+        <w:rPr>
+          <w:color w:val="FF0000"/>
+        </w:rPr>
+        <w:t>)</w:t>
+      </w:r>
+    </w:p>
+    <w:p>
+      <w:pPr>
+        <w:rPr>
+          <w:color w:val="FF0000"/>
+        </w:rPr>
+      </w:pPr>
+    </w:p>
+    <w:p>
+      <w:pPr>
+        <w:pStyle w:val="Heading1"/>
+        <w:rPr>
+          <w:b/>
+          <w:color w:val="000000" w:themeColor="text1"/>
+        </w:rPr>
+      </w:pPr>
+      <w:r>
+        <w:rPr>
+          <w:b/>
+          <w:color w:val="000000" w:themeColor="text1"/>
+        </w:rPr>
+        <w:t xml:space="preserve">Search for a piece of text </w:t>
+      </w:r>
+    </w:p>
+    <w:p>
+      <w:pPr>
+        <w:pStyle w:val="ListParagraph"/>
+        <w:numPr>
+          <w:ilvl w:val="0"/>
+          <w:numId w:val="2"/>
+        </w:numPr>
+        <w:rPr>
+          <w:color w:val="FF0000"/>
+        </w:rPr>
+      </w:pPr>
+      <w:r>
+        <w:rPr>
+          <w:color w:val="FF0000"/>
+        </w:rPr>
+        <w:t>X = “Happy Birthday”</w:t>
+      </w:r>
+    </w:p>
+    <w:p>
+      <w:pPr>
+        <w:pStyle w:val="ListParagraph"/>
+        <w:numPr>
+          <w:ilvl w:val="0"/>
+          <w:numId w:val="2"/>
+        </w:numPr>
+        <w:rPr>
+          <w:color w:val="FF0000"/>
+        </w:rPr>
+      </w:pPr>
+      <w:proofErr w:type="spellStart"/>
+      <w:r>
+        <w:rPr>
+          <w:color w:val="FF0000"/>
+        </w:rPr>
+        <w:t>X.</w:t>
+      </w:r>
+      <w:proofErr w:type="gramStart"/>
+      <w:r>
+        <w:rPr>
+          <w:color w:val="FF0000"/>
+        </w:rPr>
+        <w:t>index</w:t>
+      </w:r>
+      <w:proofErr w:type="spellEnd"/>
+      <w:r>
+        <w:rPr>
+          <w:color w:val="FF0000"/>
+        </w:rPr>
+        <w:t>(</w:t>
+      </w:r>
+      <w:proofErr w:type="gramEnd"/>
+      <w:r>
+        <w:rPr>
+          <w:color w:val="FF0000"/>
+        </w:rPr>
+        <w:t>“Birthday”</w:t>
+      </w:r>
+    </w:p>
+    <w:p>
+      <w:pPr>
+        <w:pStyle w:val="ListParagraph"/>
+        <w:numPr>
+          <w:ilvl w:val="0"/>
+          <w:numId w:val="2"/>
+        </w:numPr>
+        <w:rPr>
+          <w:color w:val="FF0000"/>
+        </w:rPr>
+      </w:pPr>
+      <w:r>
+        <w:rPr>
+          <w:color w:val="FF0000"/>
+        </w:rPr>
+        <w:t>6</w:t>
+      </w:r>
+    </w:p>
+    <w:p>
+      <w:pPr>
+        <w:pStyle w:val="ListParagraph"/>
+        <w:numPr>
+          <w:ilvl w:val="0"/>
+          <w:numId w:val="2"/>
+        </w:numPr>
+        <w:rPr>
+          <w:color w:val="000000" w:themeColor="text1"/>
+        </w:rPr>
+      </w:pPr>
+      <w:r>
+        <w:rPr>
+          <w:color w:val="000000" w:themeColor="text1"/>
+        </w:rPr>
+        <w:t>Index’s start counting from 0</w:t>
+      </w:r>
+    </w:p>
+    <w:p>
+      <w:pPr>
+        <w:pStyle w:val="ListParagraph"/>
+        <w:numPr>
+          <w:ilvl w:val="0"/>
+          <w:numId w:val="2"/>
+        </w:numPr>
+        <w:rPr>
+          <w:color w:val="000000" w:themeColor="text1"/>
+        </w:rPr>
+      </w:pPr>
+      <w:r>
+        <w:rPr>
+          <w:color w:val="000000" w:themeColor="text1"/>
+        </w:rPr>
+        <w:t xml:space="preserve">If it does not exist it will give an error </w:t>
+      </w:r>
+    </w:p>
+    <w:p>
+      <w:pPr>
+        <w:pStyle w:val="ListParagraph"/>
+        <w:numPr>
+          <w:ilvl w:val="0"/>
+          <w:numId w:val="2"/>
+        </w:numPr>
+        <w:rPr>
+          <w:color w:val="000000" w:themeColor="text1"/>
+        </w:rPr>
+      </w:pPr>
+      <w:r>
+        <w:rPr>
+          <w:color w:val="000000" w:themeColor="text1"/>
+        </w:rPr>
+        <w:lastRenderedPageBreak/>
+        <w:t xml:space="preserve">You can use </w:t>
+      </w:r>
+      <w:proofErr w:type="spellStart"/>
+      <w:proofErr w:type="gramStart"/>
+      <w:r>
+        <w:rPr>
+          <w:color w:val="FF0000"/>
+        </w:rPr>
+        <w:t>x.find</w:t>
+      </w:r>
+      <w:proofErr w:type="spellEnd"/>
+      <w:proofErr w:type="gramEnd"/>
+      <w:r>
+        <w:rPr>
+          <w:color w:val="FF0000"/>
+        </w:rPr>
+        <w:t>(“</w:t>
+      </w:r>
+      <w:proofErr w:type="spellStart"/>
+      <w:r>
+        <w:rPr>
+          <w:color w:val="FF0000"/>
+        </w:rPr>
+        <w:t>ihiuh</w:t>
+      </w:r>
+      <w:proofErr w:type="spellEnd"/>
+      <w:r>
+        <w:rPr>
+          <w:color w:val="FF0000"/>
+        </w:rPr>
+        <w:t>”)</w:t>
+      </w:r>
+    </w:p>
+    <w:p>
+      <w:pPr>
+        <w:pStyle w:val="ListParagraph"/>
+        <w:numPr>
+          <w:ilvl w:val="0"/>
+          <w:numId w:val="2"/>
+        </w:numPr>
+        <w:rPr>
+          <w:color w:val="000000" w:themeColor="text1"/>
+        </w:rPr>
+      </w:pPr>
+      <w:r>
+        <w:rPr>
+          <w:color w:val="000000" w:themeColor="text1"/>
+        </w:rPr>
+        <w:t xml:space="preserve">This will give -1 and will not crash </w:t>
+      </w:r>
+    </w:p>
+    <w:p>
+      <w:pPr>
+        <w:pStyle w:val="ListParagraph"/>
+        <w:numPr>
+          <w:ilvl w:val="0"/>
+          <w:numId w:val="2"/>
+        </w:numPr>
+        <w:rPr>
+          <w:color w:val="000000" w:themeColor="text1"/>
+        </w:rPr>
+      </w:pPr>
+      <w:r>
+        <w:rPr>
+          <w:color w:val="000000" w:themeColor="text1"/>
+        </w:rPr>
+        <w:t xml:space="preserve">This is case sensitive </w:t>
+      </w:r>
+    </w:p>
+    <w:p>
+      <w:pPr>
+        <w:pStyle w:val="ListParagraph"/>
+        <w:rPr>
+          <w:color w:val="000000" w:themeColor="text1"/>
+        </w:rPr>
+      </w:pPr>
+      <w:r>
+        <w:rPr>
           <w:color w:val="000000" w:themeColor="text1"/>
         </w:rPr>
         <w:t xml:space="preserve"> </w:t>
@@ -2463,46 +3636,181 @@
     </w:p>
     <w:p>
       <w:pPr>
-        <w:pStyle w:val="ListParagraph"/>
-        <w:numPr>
-          <w:ilvl w:val="0"/>
-          <w:numId w:val="2"/>
-        </w:numPr>
-      </w:pPr>
-      <w:r>
-        <w:t xml:space="preserve">Python standard library </w:t>
-      </w:r>
-    </w:p>
-    <w:p>
-      <w:pPr>
-        <w:pStyle w:val="ListParagraph"/>
-        <w:numPr>
-          <w:ilvl w:val="0"/>
-          <w:numId w:val="2"/>
-        </w:numPr>
-        <w:rPr>
-          <w:color w:val="FF0000"/>
-        </w:rPr>
-      </w:pPr>
-      <w:r>
-        <w:rPr>
-          <w:color w:val="FF0000"/>
-        </w:rPr>
-        <w:t xml:space="preserve">S = </w:t>
+        <w:rPr>
+          <w:color w:val="000000" w:themeColor="text1"/>
+        </w:rPr>
+      </w:pPr>
+    </w:p>
+    <w:p>
+      <w:pPr>
+        <w:pStyle w:val="Heading1"/>
+        <w:rPr>
+          <w:b/>
+          <w:color w:val="000000" w:themeColor="text1"/>
+        </w:rPr>
+      </w:pPr>
+      <w:r>
+        <w:rPr>
+          <w:b/>
+          <w:color w:val="000000" w:themeColor="text1"/>
+        </w:rPr>
+        <w:t>To strip everything from a string you don’t need</w:t>
+      </w:r>
+    </w:p>
+    <w:p>
+      <w:pPr>
+        <w:pStyle w:val="ListParagraph"/>
+        <w:numPr>
+          <w:ilvl w:val="0"/>
+          <w:numId w:val="2"/>
+        </w:numPr>
+        <w:rPr>
+          <w:color w:val="FF0000"/>
+        </w:rPr>
+      </w:pPr>
+      <w:r>
+        <w:rPr>
+          <w:color w:val="FF0000"/>
+        </w:rPr>
+        <w:t>X = “00000Happy Birthday00000”</w:t>
+      </w:r>
+    </w:p>
+    <w:p>
+      <w:pPr>
+        <w:pStyle w:val="ListParagraph"/>
+        <w:numPr>
+          <w:ilvl w:val="0"/>
+          <w:numId w:val="2"/>
+        </w:numPr>
+        <w:rPr>
+          <w:color w:val="FF0000"/>
+        </w:rPr>
+      </w:pPr>
+      <w:proofErr w:type="spellStart"/>
+      <w:r>
+        <w:rPr>
+          <w:color w:val="FF0000"/>
+        </w:rPr>
+        <w:t>X.</w:t>
       </w:r>
       <w:proofErr w:type="gramStart"/>
       <w:r>
         <w:rPr>
           <w:color w:val="FF0000"/>
         </w:rPr>
-        <w:t>Input(</w:t>
+        <w:t>strip</w:t>
+      </w:r>
+      <w:proofErr w:type="spellEnd"/>
+      <w:r>
+        <w:rPr>
+          <w:color w:val="FF0000"/>
+        </w:rPr>
+        <w:t>(</w:t>
       </w:r>
       <w:proofErr w:type="gramEnd"/>
       <w:r>
         <w:rPr>
           <w:color w:val="FF0000"/>
         </w:rPr>
-        <w:t>‘What is your name?”</w:t>
+        <w:t>“0”)</w:t>
+      </w:r>
+    </w:p>
+    <w:p>
+      <w:pPr>
+        <w:pStyle w:val="ListParagraph"/>
+        <w:numPr>
+          <w:ilvl w:val="0"/>
+          <w:numId w:val="2"/>
+        </w:numPr>
+        <w:rPr>
+          <w:color w:val="FF0000"/>
+        </w:rPr>
+      </w:pPr>
+      <w:r>
+        <w:rPr>
+          <w:color w:val="000000" w:themeColor="text1"/>
+        </w:rPr>
+        <w:t xml:space="preserve">You can strip just the one side of the string </w:t>
+      </w:r>
+    </w:p>
+    <w:p>
+      <w:pPr>
+        <w:pStyle w:val="ListParagraph"/>
+        <w:numPr>
+          <w:ilvl w:val="0"/>
+          <w:numId w:val="2"/>
+        </w:numPr>
+        <w:rPr>
+          <w:color w:val="FF0000"/>
+        </w:rPr>
+      </w:pPr>
+      <w:proofErr w:type="spellStart"/>
+      <w:r>
+        <w:rPr>
+          <w:color w:val="FF0000"/>
+        </w:rPr>
+        <w:t>X.</w:t>
+      </w:r>
+      <w:proofErr w:type="gramStart"/>
+      <w:r>
+        <w:rPr>
+          <w:color w:val="FF0000"/>
+        </w:rPr>
+        <w:t>lstrip</w:t>
+      </w:r>
+      <w:proofErr w:type="spellEnd"/>
+      <w:r>
+        <w:rPr>
+          <w:color w:val="FF0000"/>
+        </w:rPr>
+        <w:t>(</w:t>
+      </w:r>
+      <w:proofErr w:type="gramEnd"/>
+      <w:r>
+        <w:rPr>
+          <w:color w:val="FF0000"/>
+        </w:rPr>
+        <w:t>“0”)</w:t>
+      </w:r>
+    </w:p>
+    <w:p>
+      <w:pPr>
+        <w:pStyle w:val="ListParagraph"/>
+        <w:numPr>
+          <w:ilvl w:val="0"/>
+          <w:numId w:val="2"/>
+        </w:numPr>
+        <w:rPr>
+          <w:color w:val="FF0000"/>
+        </w:rPr>
+      </w:pPr>
+      <w:proofErr w:type="spellStart"/>
+      <w:r>
+        <w:rPr>
+          <w:color w:val="FF0000"/>
+        </w:rPr>
+        <w:t>X.</w:t>
+      </w:r>
+      <w:proofErr w:type="gramStart"/>
+      <w:r>
+        <w:rPr>
+          <w:color w:val="FF0000"/>
+        </w:rPr>
+        <w:t>rstrip</w:t>
+      </w:r>
+      <w:proofErr w:type="spellEnd"/>
+      <w:r>
+        <w:rPr>
+          <w:color w:val="FF0000"/>
+        </w:rPr>
+        <w:t>(</w:t>
+      </w:r>
+      <w:proofErr w:type="gramEnd"/>
+      <w:r>
+        <w:rPr>
+          <w:color w:val="FF0000"/>
+        </w:rPr>
+        <w:t>“0”)</w:t>
       </w:r>
     </w:p>
     <w:p>
@@ -2520,32 +3828,134 @@
           <w:color w:val="000000" w:themeColor="text1"/>
         </w:rPr>
       </w:pPr>
-      <w:bookmarkStart w:id="14" w:name="_Toc60695979"/>
-      <w:r>
-        <w:rPr>
-          <w:b/>
-          <w:color w:val="000000" w:themeColor="text1"/>
-        </w:rPr>
-        <w:t>How to stick strings together</w:t>
-      </w:r>
-      <w:bookmarkEnd w:id="14"/>
-    </w:p>
-    <w:p>
-      <w:pPr>
-        <w:pStyle w:val="ListParagraph"/>
-        <w:numPr>
-          <w:ilvl w:val="0"/>
-          <w:numId w:val="2"/>
-        </w:numPr>
-        <w:rPr>
-          <w:color w:val="000000" w:themeColor="text1"/>
-        </w:rPr>
-      </w:pPr>
-      <w:r>
-        <w:rPr>
-          <w:color w:val="000000" w:themeColor="text1"/>
-        </w:rPr>
-        <w:t>Use the + operator</w:t>
+      <w:r>
+        <w:rPr>
+          <w:b/>
+          <w:color w:val="000000" w:themeColor="text1"/>
+        </w:rPr>
+        <w:t>To strip spaces from either side</w:t>
+      </w:r>
+    </w:p>
+    <w:p>
+      <w:pPr>
+        <w:pStyle w:val="ListParagraph"/>
+        <w:numPr>
+          <w:ilvl w:val="0"/>
+          <w:numId w:val="2"/>
+        </w:numPr>
+        <w:rPr>
+          <w:color w:val="FF0000"/>
+        </w:rPr>
+      </w:pPr>
+      <w:proofErr w:type="spellStart"/>
+      <w:r>
+        <w:rPr>
+          <w:color w:val="FF0000"/>
+        </w:rPr>
+        <w:t>X.</w:t>
+      </w:r>
+      <w:proofErr w:type="gramStart"/>
+      <w:r>
+        <w:rPr>
+          <w:color w:val="FF0000"/>
+        </w:rPr>
+        <w:t>strip</w:t>
+      </w:r>
+      <w:proofErr w:type="spellEnd"/>
+      <w:r>
+        <w:rPr>
+          <w:color w:val="FF0000"/>
+        </w:rPr>
+        <w:t>(</w:t>
+      </w:r>
+      <w:proofErr w:type="gramEnd"/>
+      <w:r>
+        <w:rPr>
+          <w:color w:val="FF0000"/>
+        </w:rPr>
+        <w:t>)</w:t>
+      </w:r>
+    </w:p>
+    <w:p>
+      <w:pPr>
+        <w:pStyle w:val="ListParagraph"/>
+        <w:numPr>
+          <w:ilvl w:val="0"/>
+          <w:numId w:val="2"/>
+        </w:numPr>
+        <w:rPr>
+          <w:color w:val="000000" w:themeColor="text1"/>
+        </w:rPr>
+      </w:pPr>
+      <w:r>
+        <w:rPr>
+          <w:color w:val="000000" w:themeColor="text1"/>
+        </w:rPr>
+        <w:t>Without putting anything in the ()</w:t>
+      </w:r>
+    </w:p>
+    <w:p>
+      <w:pPr>
+        <w:pStyle w:val="ListParagraph"/>
+        <w:numPr>
+          <w:ilvl w:val="0"/>
+          <w:numId w:val="2"/>
+        </w:numPr>
+        <w:rPr>
+          <w:color w:val="FF0000"/>
+        </w:rPr>
+      </w:pPr>
+      <w:r>
+        <w:rPr>
+          <w:color w:val="FF0000"/>
+        </w:rPr>
+        <w:t xml:space="preserve">Name = </w:t>
+      </w:r>
+      <w:proofErr w:type="gramStart"/>
+      <w:r>
+        <w:rPr>
+          <w:color w:val="FF0000"/>
+        </w:rPr>
+        <w:t>input(</w:t>
+      </w:r>
+      <w:proofErr w:type="gramEnd"/>
+      <w:r>
+        <w:rPr>
+          <w:color w:val="FF0000"/>
+        </w:rPr>
+        <w:t>“What is your name? “</w:t>
+      </w:r>
+      <w:proofErr w:type="gramStart"/>
+      <w:r>
+        <w:rPr>
+          <w:color w:val="FF0000"/>
+        </w:rPr>
+        <w:t>).strip</w:t>
+      </w:r>
+      <w:proofErr w:type="gramEnd"/>
+      <w:r>
+        <w:rPr>
+          <w:color w:val="FF0000"/>
+        </w:rPr>
+        <w:t>()</w:t>
+      </w:r>
+    </w:p>
+    <w:p>
+      <w:pPr>
+        <w:pStyle w:val="ListParagraph"/>
+        <w:numPr>
+          <w:ilvl w:val="0"/>
+          <w:numId w:val="2"/>
+        </w:numPr>
+        <w:rPr>
+          <w:color w:val="000000" w:themeColor="text1"/>
+        </w:rPr>
+      </w:pPr>
+      <w:r>
+        <w:rPr>
+          <w:color w:val="000000" w:themeColor="text1"/>
+        </w:rPr>
+        <w:t>This will remove any spaces from the side of a name</w:t>
       </w:r>
     </w:p>
     <w:p>
@@ -2563,100 +3973,603 @@
           <w:color w:val="000000" w:themeColor="text1"/>
         </w:rPr>
       </w:pPr>
-      <w:bookmarkStart w:id="15" w:name="_Toc60695980"/>
-      <w:r>
-        <w:rPr>
-          <w:b/>
-          <w:color w:val="000000" w:themeColor="text1"/>
-        </w:rPr>
-        <w:t>How to turn an integer into a string</w:t>
-      </w:r>
+      <w:r>
+        <w:rPr>
+          <w:b/>
+          <w:color w:val="000000" w:themeColor="text1"/>
+        </w:rPr>
+        <w:t>What is a Slice</w:t>
+      </w:r>
+    </w:p>
+    <w:p>
+      <w:pPr>
+        <w:pStyle w:val="ListParagraph"/>
+        <w:numPr>
+          <w:ilvl w:val="0"/>
+          <w:numId w:val="2"/>
+        </w:numPr>
+      </w:pPr>
+      <w:r>
+        <w:t xml:space="preserve">Strings are </w:t>
+      </w:r>
+      <w:proofErr w:type="spellStart"/>
+      <w:r>
+        <w:t>itterable</w:t>
+      </w:r>
+      <w:proofErr w:type="spellEnd"/>
+      <w:r>
+        <w:t xml:space="preserve"> meaning you can go step by step until you get to the end which are called elements</w:t>
+      </w:r>
+    </w:p>
+    <w:p>
+      <w:pPr>
+        <w:pStyle w:val="ListParagraph"/>
+        <w:numPr>
+          <w:ilvl w:val="0"/>
+          <w:numId w:val="2"/>
+        </w:numPr>
+      </w:pPr>
+      <w:r>
+        <w:t xml:space="preserve">Each element has a number </w:t>
+      </w:r>
+    </w:p>
+    <w:p>
+      <w:pPr>
+        <w:pStyle w:val="ListParagraph"/>
+        <w:numPr>
+          <w:ilvl w:val="1"/>
+          <w:numId w:val="2"/>
+        </w:numPr>
+        <w:rPr>
+          <w:color w:val="FF0000"/>
+        </w:rPr>
+      </w:pPr>
+      <w:r>
+        <w:rPr>
+          <w:color w:val="FF0000"/>
+        </w:rPr>
+        <w:t>Word = “Hello”</w:t>
+      </w:r>
+    </w:p>
+    <w:p>
+      <w:pPr>
+        <w:pStyle w:val="ListParagraph"/>
+        <w:numPr>
+          <w:ilvl w:val="1"/>
+          <w:numId w:val="2"/>
+        </w:numPr>
+        <w:rPr>
+          <w:color w:val="FF0000"/>
+        </w:rPr>
+      </w:pPr>
+      <w:proofErr w:type="gramStart"/>
+      <w:r>
+        <w:rPr>
+          <w:color w:val="FF0000"/>
+        </w:rPr>
+        <w:t>Word[</w:t>
+      </w:r>
+      <w:proofErr w:type="gramEnd"/>
+      <w:r>
+        <w:rPr>
+          <w:color w:val="FF0000"/>
+        </w:rPr>
+        <w:t>0]</w:t>
+      </w:r>
+    </w:p>
+    <w:p>
+      <w:pPr>
+        <w:pStyle w:val="ListParagraph"/>
+        <w:numPr>
+          <w:ilvl w:val="1"/>
+          <w:numId w:val="2"/>
+        </w:numPr>
+        <w:rPr>
+          <w:color w:val="FF0000"/>
+        </w:rPr>
+      </w:pPr>
+      <w:r>
+        <w:rPr>
+          <w:color w:val="FF0000"/>
+        </w:rPr>
+        <w:t>H</w:t>
+      </w:r>
+    </w:p>
+    <w:p>
+      <w:pPr>
+        <w:pStyle w:val="ListParagraph"/>
+        <w:numPr>
+          <w:ilvl w:val="0"/>
+          <w:numId w:val="2"/>
+        </w:numPr>
+        <w:rPr>
+          <w:color w:val="000000" w:themeColor="text1"/>
+        </w:rPr>
+      </w:pPr>
+      <w:r>
+        <w:rPr>
+          <w:color w:val="000000" w:themeColor="text1"/>
+        </w:rPr>
+        <w:t>To take a slice out of a string you start with a variable[</w:t>
+      </w:r>
+      <w:proofErr w:type="spellStart"/>
+      <w:proofErr w:type="gramStart"/>
+      <w:r>
+        <w:rPr>
+          <w:color w:val="000000" w:themeColor="text1"/>
+        </w:rPr>
+        <w:t>start:end</w:t>
+      </w:r>
+      <w:proofErr w:type="gramEnd"/>
+      <w:r>
+        <w:rPr>
+          <w:color w:val="000000" w:themeColor="text1"/>
+        </w:rPr>
+        <w:t>:steps</w:t>
+      </w:r>
+      <w:proofErr w:type="spellEnd"/>
+      <w:r>
+        <w:rPr>
+          <w:color w:val="000000" w:themeColor="text1"/>
+        </w:rPr>
+        <w:t>]</w:t>
+      </w:r>
+    </w:p>
+    <w:p>
+      <w:pPr>
+        <w:pStyle w:val="ListParagraph"/>
+        <w:numPr>
+          <w:ilvl w:val="0"/>
+          <w:numId w:val="2"/>
+        </w:numPr>
+        <w:rPr>
+          <w:color w:val="000000" w:themeColor="text1"/>
+        </w:rPr>
+      </w:pPr>
+      <w:r>
+        <w:rPr>
+          <w:color w:val="000000" w:themeColor="text1"/>
+        </w:rPr>
+        <w:t>To end you need to go to the letter you want to end at and include it</w:t>
+      </w:r>
+    </w:p>
+    <w:p>
+      <w:pPr>
+        <w:pStyle w:val="ListParagraph"/>
+        <w:numPr>
+          <w:ilvl w:val="0"/>
+          <w:numId w:val="2"/>
+        </w:numPr>
+        <w:rPr>
+          <w:color w:val="FF0000"/>
+        </w:rPr>
+      </w:pPr>
+      <w:proofErr w:type="gramStart"/>
+      <w:r>
+        <w:rPr>
+          <w:color w:val="FF0000"/>
+        </w:rPr>
+        <w:t>Word[</w:t>
+      </w:r>
+      <w:proofErr w:type="gramEnd"/>
+      <w:r>
+        <w:rPr>
+          <w:color w:val="FF0000"/>
+        </w:rPr>
+        <w:t>0:4:1]</w:t>
+      </w:r>
+    </w:p>
+    <w:p>
+      <w:pPr>
+        <w:pStyle w:val="ListParagraph"/>
+        <w:numPr>
+          <w:ilvl w:val="0"/>
+          <w:numId w:val="2"/>
+        </w:numPr>
+        <w:rPr>
+          <w:color w:val="FF0000"/>
+        </w:rPr>
+      </w:pPr>
+      <w:r>
+        <w:rPr>
+          <w:color w:val="FF0000"/>
+        </w:rPr>
+        <w:t>Hell</w:t>
+      </w:r>
+    </w:p>
+    <w:p>
+      <w:pPr>
+        <w:rPr>
+          <w:color w:val="FF0000"/>
+        </w:rPr>
+      </w:pPr>
+    </w:p>
+    <w:p>
+      <w:pPr>
+        <w:pStyle w:val="Heading1"/>
+        <w:rPr>
+          <w:b/>
+          <w:color w:val="000000" w:themeColor="text1"/>
+        </w:rPr>
+      </w:pPr>
+      <w:r>
+        <w:rPr>
+          <w:b/>
+          <w:color w:val="000000" w:themeColor="text1"/>
+        </w:rPr>
+        <w:t>How to slice from a letter to the end</w:t>
+      </w:r>
+    </w:p>
+    <w:p>
+      <w:pPr>
+        <w:pStyle w:val="ListParagraph"/>
+        <w:numPr>
+          <w:ilvl w:val="0"/>
+          <w:numId w:val="2"/>
+        </w:numPr>
+      </w:pPr>
+      <w:proofErr w:type="gramStart"/>
+      <w:r>
+        <w:rPr>
+          <w:color w:val="FF0000"/>
+        </w:rPr>
+        <w:t>Word[</w:t>
+      </w:r>
+      <w:proofErr w:type="gramEnd"/>
+      <w:r>
+        <w:rPr>
+          <w:color w:val="FF0000"/>
+        </w:rPr>
+        <w:t>5:] this will go from the 5</w:t>
+      </w:r>
+      <w:r>
+        <w:rPr>
+          <w:color w:val="FF0000"/>
+          <w:vertAlign w:val="superscript"/>
+        </w:rPr>
+        <w:t>th</w:t>
+      </w:r>
+      <w:r>
+        <w:rPr>
+          <w:color w:val="FF0000"/>
+        </w:rPr>
+        <w:t xml:space="preserve"> letter to the end </w:t>
+      </w:r>
+    </w:p>
+    <w:p>
+      <w:pPr>
+        <w:pStyle w:val="ListParagraph"/>
+        <w:numPr>
+          <w:ilvl w:val="0"/>
+          <w:numId w:val="2"/>
+        </w:numPr>
+      </w:pPr>
+      <w:proofErr w:type="gramStart"/>
+      <w:r>
+        <w:rPr>
+          <w:color w:val="FF0000"/>
+        </w:rPr>
+        <w:t>Word[</w:t>
+      </w:r>
+      <w:proofErr w:type="gramEnd"/>
+      <w:r>
+        <w:rPr>
+          <w:color w:val="FF0000"/>
+        </w:rPr>
+        <w:t xml:space="preserve">5::2] </w:t>
+      </w:r>
+      <w:r>
+        <w:t>will go from the 5</w:t>
+      </w:r>
+      <w:r>
+        <w:rPr>
+          <w:vertAlign w:val="superscript"/>
+        </w:rPr>
+        <w:t>th</w:t>
+      </w:r>
+      <w:r>
+        <w:t xml:space="preserve"> letter in intervals of 2</w:t>
+      </w:r>
+    </w:p>
+    <w:p>
+      <w:pPr>
+        <w:pStyle w:val="ListParagraph"/>
+        <w:numPr>
+          <w:ilvl w:val="0"/>
+          <w:numId w:val="2"/>
+        </w:numPr>
+      </w:pPr>
+      <w:proofErr w:type="gramStart"/>
+      <w:r>
+        <w:rPr>
+          <w:color w:val="FF0000"/>
+        </w:rPr>
+        <w:t>Word[</w:t>
+      </w:r>
+      <w:proofErr w:type="gramEnd"/>
+      <w:r>
+        <w:rPr>
+          <w:color w:val="FF0000"/>
+        </w:rPr>
+        <w:t xml:space="preserve">:7] </w:t>
+      </w:r>
+      <w:r>
+        <w:t>will include everything up until the 7</w:t>
+      </w:r>
+      <w:r>
+        <w:rPr>
+          <w:vertAlign w:val="superscript"/>
+        </w:rPr>
+        <w:t>th</w:t>
+      </w:r>
+      <w:r>
+        <w:t xml:space="preserve"> letter</w:t>
+      </w:r>
+    </w:p>
+    <w:p/>
+    <w:p>
+      <w:pPr>
+        <w:pStyle w:val="Heading1"/>
+        <w:rPr>
+          <w:b/>
+          <w:color w:val="000000" w:themeColor="text1"/>
+        </w:rPr>
+      </w:pPr>
+      <w:r>
+        <w:rPr>
+          <w:b/>
+          <w:color w:val="000000" w:themeColor="text1"/>
+        </w:rPr>
+        <w:t>How to reverse a string</w:t>
+      </w:r>
+    </w:p>
+    <w:p>
+      <w:pPr>
+        <w:pStyle w:val="ListParagraph"/>
+        <w:numPr>
+          <w:ilvl w:val="0"/>
+          <w:numId w:val="2"/>
+        </w:numPr>
+        <w:rPr>
+          <w:color w:val="FF0000"/>
+        </w:rPr>
+      </w:pPr>
+      <w:r>
+        <w:rPr>
+          <w:color w:val="FF0000"/>
+        </w:rPr>
+        <w:t>Word</w:t>
+      </w:r>
+      <w:proofErr w:type="gramStart"/>
+      <w:r>
+        <w:rPr>
+          <w:color w:val="FF0000"/>
+        </w:rPr>
+        <w:t>[::</w:t>
+      </w:r>
+      <w:proofErr w:type="gramEnd"/>
+      <w:r>
+        <w:rPr>
+          <w:color w:val="FF0000"/>
+        </w:rPr>
+        <w:t>-1]</w:t>
+      </w:r>
+    </w:p>
+    <w:p/>
+    <w:p>
+      <w:pPr>
+        <w:pStyle w:val="Heading1"/>
+        <w:rPr>
+          <w:b/>
+          <w:color w:val="000000" w:themeColor="text1"/>
+        </w:rPr>
+      </w:pPr>
+      <w:r>
+        <w:rPr>
+          <w:b/>
+          <w:color w:val="000000" w:themeColor="text1"/>
+        </w:rPr>
+        <w:t>How to slice from the other end of the string</w:t>
+      </w:r>
+    </w:p>
+    <w:p>
+      <w:pPr>
+        <w:pStyle w:val="ListParagraph"/>
+        <w:numPr>
+          <w:ilvl w:val="0"/>
+          <w:numId w:val="2"/>
+        </w:numPr>
+        <w:rPr>
+          <w:color w:val="FF0000"/>
+        </w:rPr>
+      </w:pPr>
+      <w:proofErr w:type="gramStart"/>
+      <w:r>
+        <w:rPr>
+          <w:color w:val="FF0000"/>
+        </w:rPr>
+        <w:t>Word[</w:t>
+      </w:r>
+      <w:proofErr w:type="gramEnd"/>
+      <w:r>
+        <w:rPr>
+          <w:color w:val="FF0000"/>
+        </w:rPr>
+        <w:t>-2] will give u</w:t>
+      </w:r>
+    </w:p>
+    <w:p>
+      <w:pPr>
+        <w:pStyle w:val="Heading1"/>
+        <w:rPr>
+          <w:b/>
+          <w:color w:val="000000" w:themeColor="text1"/>
+        </w:rPr>
+      </w:pPr>
+      <w:r>
+        <w:rPr>
+          <w:b/>
+          <w:color w:val="000000" w:themeColor="text1"/>
+        </w:rPr>
+        <w:lastRenderedPageBreak/>
+        <w:t>How to slice 2 parts of a string</w:t>
+      </w:r>
+    </w:p>
+    <w:p>
+      <w:pPr>
+        <w:pStyle w:val="ListParagraph"/>
+        <w:numPr>
+          <w:ilvl w:val="0"/>
+          <w:numId w:val="2"/>
+        </w:numPr>
+        <w:rPr>
+          <w:color w:val="FF0000"/>
+        </w:rPr>
+      </w:pPr>
+      <w:r>
+        <w:rPr>
+          <w:color w:val="FF0000"/>
+        </w:rPr>
+        <w:t>Word[</w:t>
+      </w:r>
+      <w:proofErr w:type="spellStart"/>
+      <w:proofErr w:type="gramStart"/>
+      <w:r>
+        <w:rPr>
+          <w:color w:val="FF0000"/>
+        </w:rPr>
+        <w:t>word.index</w:t>
+      </w:r>
+      <w:proofErr w:type="spellEnd"/>
+      <w:proofErr w:type="gramEnd"/>
+      <w:r>
+        <w:rPr>
+          <w:color w:val="FF0000"/>
+        </w:rPr>
+        <w:t>(“</w:t>
+      </w:r>
+      <w:proofErr w:type="spellStart"/>
+      <w:r>
+        <w:rPr>
+          <w:color w:val="FF0000"/>
+        </w:rPr>
+        <w:t>cali</w:t>
+      </w:r>
+      <w:proofErr w:type="spellEnd"/>
+      <w:r>
+        <w:rPr>
+          <w:color w:val="FF0000"/>
+        </w:rPr>
+        <w:t>”):</w:t>
+      </w:r>
+      <w:proofErr w:type="spellStart"/>
+      <w:r>
+        <w:rPr>
+          <w:color w:val="FF0000"/>
+        </w:rPr>
+        <w:t>word.inde</w:t>
+      </w:r>
+      <w:bookmarkStart w:id="15" w:name="_GoBack"/>
       <w:bookmarkEnd w:id="15"/>
-    </w:p>
-    <w:p>
-      <w:pPr>
-        <w:pStyle w:val="ListParagraph"/>
-        <w:numPr>
-          <w:ilvl w:val="0"/>
-          <w:numId w:val="2"/>
-        </w:numPr>
-        <w:rPr>
-          <w:color w:val="000000" w:themeColor="text1"/>
-        </w:rPr>
-      </w:pPr>
-      <w:r>
-        <w:rPr>
-          <w:color w:val="000000" w:themeColor="text1"/>
-        </w:rPr>
-        <w:t>A = “part”</w:t>
-      </w:r>
-    </w:p>
-    <w:p>
-      <w:pPr>
-        <w:pStyle w:val="ListParagraph"/>
-        <w:numPr>
-          <w:ilvl w:val="0"/>
-          <w:numId w:val="2"/>
-        </w:numPr>
-        <w:rPr>
-          <w:color w:val="000000" w:themeColor="text1"/>
-        </w:rPr>
-      </w:pPr>
-      <w:r>
-        <w:rPr>
-          <w:color w:val="000000" w:themeColor="text1"/>
-        </w:rPr>
-        <w:t>B = 1</w:t>
-      </w:r>
-    </w:p>
-    <w:p>
-      <w:pPr>
-        <w:pStyle w:val="ListParagraph"/>
-        <w:numPr>
-          <w:ilvl w:val="0"/>
-          <w:numId w:val="2"/>
-        </w:numPr>
-        <w:rPr>
-          <w:color w:val="000000" w:themeColor="text1"/>
-        </w:rPr>
-      </w:pPr>
-      <w:r>
-        <w:rPr>
-          <w:color w:val="000000" w:themeColor="text1"/>
-        </w:rPr>
-        <w:t xml:space="preserve">A + </w:t>
+      <w:r>
+        <w:rPr>
+          <w:color w:val="FF0000"/>
+        </w:rPr>
+        <w:t>x</w:t>
+      </w:r>
+      <w:proofErr w:type="spellEnd"/>
+      <w:r>
+        <w:rPr>
+          <w:color w:val="FF0000"/>
+        </w:rPr>
+        <w:t>(“</w:t>
       </w:r>
       <w:proofErr w:type="spellStart"/>
       <w:r>
         <w:rPr>
-          <w:color w:val="000000" w:themeColor="text1"/>
-        </w:rPr>
-        <w:t>str</w:t>
+          <w:color w:val="FF0000"/>
+        </w:rPr>
+        <w:t>fragi</w:t>
       </w:r>
       <w:proofErr w:type="spellEnd"/>
       <w:r>
         <w:rPr>
-          <w:color w:val="000000" w:themeColor="text1"/>
-        </w:rPr>
-        <w:t>(B)</w:t>
-      </w:r>
-    </w:p>
-    <w:p>
-      <w:pPr>
-        <w:pStyle w:val="ListParagraph"/>
-        <w:numPr>
-          <w:ilvl w:val="0"/>
-          <w:numId w:val="2"/>
-        </w:numPr>
-        <w:rPr>
-          <w:color w:val="000000" w:themeColor="text1"/>
-        </w:rPr>
-      </w:pPr>
-      <w:r>
-        <w:rPr>
-          <w:color w:val="000000" w:themeColor="text1"/>
-        </w:rPr>
-        <w:t xml:space="preserve">Python format function </w:t>
+          <w:color w:val="FF0000"/>
+        </w:rPr>
+        <w:t>”)]</w:t>
+      </w:r>
+    </w:p>
+    <w:p>
+      <w:pPr>
+        <w:pStyle w:val="ListParagraph"/>
+        <w:numPr>
+          <w:ilvl w:val="0"/>
+          <w:numId w:val="2"/>
+        </w:numPr>
+        <w:rPr>
+          <w:color w:val="FF0000"/>
+        </w:rPr>
+      </w:pPr>
+      <w:r>
+        <w:rPr>
+          <w:color w:val="FF0000"/>
+        </w:rPr>
+        <w:t>Index only returns the first instance</w:t>
+      </w:r>
+    </w:p>
+    <w:p>
+      <w:pPr>
+        <w:rPr>
+          <w:color w:val="FF0000"/>
+        </w:rPr>
+      </w:pPr>
+    </w:p>
+    <w:p>
+      <w:pPr>
+        <w:pStyle w:val="Heading1"/>
+        <w:rPr>
+          <w:b/>
+          <w:color w:val="000000" w:themeColor="text1"/>
+        </w:rPr>
+      </w:pPr>
+      <w:r>
+        <w:rPr>
+          <w:b/>
+          <w:color w:val="000000" w:themeColor="text1"/>
+        </w:rPr>
+        <w:t>Slices Quiz</w:t>
+      </w:r>
+    </w:p>
+    <w:p>
+      <w:pPr>
+        <w:pStyle w:val="ListParagraph"/>
+        <w:numPr>
+          <w:ilvl w:val="0"/>
+          <w:numId w:val="2"/>
+        </w:numPr>
+        <w:rPr>
+          <w:color w:val="FF0000"/>
+        </w:rPr>
+      </w:pPr>
+      <w:r>
+        <w:rPr>
+          <w:color w:val="FF0000"/>
+        </w:rPr>
+        <w:t xml:space="preserve">A string is an </w:t>
+      </w:r>
+      <w:proofErr w:type="spellStart"/>
+      <w:r>
+        <w:rPr>
+          <w:color w:val="FF0000"/>
+        </w:rPr>
+        <w:t>iterable</w:t>
+      </w:r>
+      <w:proofErr w:type="spellEnd"/>
+      <w:r>
+        <w:rPr>
+          <w:color w:val="FF0000"/>
+        </w:rPr>
+        <w:t xml:space="preserve"> data type </w:t>
       </w:r>
     </w:p>
     <w:p>
@@ -2667,28 +4580,90 @@
           <w:numId w:val="2"/>
         </w:numPr>
         <w:rPr>
-          <w:color w:val="000000" w:themeColor="text1"/>
-        </w:rPr>
-      </w:pPr>
-      <w:r>
-        <w:rPr>
-          <w:color w:val="000000" w:themeColor="text1"/>
-        </w:rPr>
-        <w:t>“{} – {}</w:t>
-      </w:r>
+          <w:color w:val="FF0000"/>
+        </w:rPr>
+      </w:pPr>
+      <w:r>
+        <w:rPr>
+          <w:color w:val="FF0000"/>
+        </w:rPr>
+        <w:t xml:space="preserve">True </w:t>
+      </w:r>
+    </w:p>
+    <w:p>
+      <w:pPr>
+        <w:pStyle w:val="ListParagraph"/>
+        <w:numPr>
+          <w:ilvl w:val="0"/>
+          <w:numId w:val="2"/>
+        </w:numPr>
+        <w:rPr>
+          <w:color w:val="FF0000"/>
+        </w:rPr>
+      </w:pPr>
+      <w:r>
+        <w:rPr>
+          <w:color w:val="FF0000"/>
+        </w:rPr>
+        <w:t>The basic slice format is:</w:t>
+      </w:r>
+    </w:p>
+    <w:p>
+      <w:pPr>
+        <w:pStyle w:val="ListParagraph"/>
+        <w:numPr>
+          <w:ilvl w:val="1"/>
+          <w:numId w:val="2"/>
+        </w:numPr>
+        <w:rPr>
+          <w:color w:val="FF0000"/>
+        </w:rPr>
+      </w:pPr>
+      <w:r>
+        <w:rPr>
+          <w:color w:val="FF0000"/>
+        </w:rPr>
+        <w:t>Variable[</w:t>
+      </w:r>
+      <w:proofErr w:type="spellStart"/>
       <w:proofErr w:type="gramStart"/>
       <w:r>
         <w:rPr>
-          <w:color w:val="000000" w:themeColor="text1"/>
-        </w:rPr>
-        <w:t>”.format</w:t>
+          <w:color w:val="FF0000"/>
+        </w:rPr>
+        <w:t>start:end</w:t>
       </w:r>
       <w:proofErr w:type="gramEnd"/>
       <w:r>
         <w:rPr>
-          <w:color w:val="000000" w:themeColor="text1"/>
-        </w:rPr>
-        <w:t>(A,B)</w:t>
+          <w:color w:val="FF0000"/>
+        </w:rPr>
+        <w:t>:step</w:t>
+      </w:r>
+      <w:proofErr w:type="spellEnd"/>
+      <w:r>
+        <w:rPr>
+          <w:color w:val="FF0000"/>
+        </w:rPr>
+        <w:t>]</w:t>
+      </w:r>
+    </w:p>
+    <w:p>
+      <w:pPr>
+        <w:pStyle w:val="ListParagraph"/>
+        <w:numPr>
+          <w:ilvl w:val="0"/>
+          <w:numId w:val="2"/>
+        </w:numPr>
+        <w:rPr>
+          <w:color w:val="FF0000"/>
+        </w:rPr>
+      </w:pPr>
+      <w:r>
+        <w:rPr>
+          <w:color w:val="FF0000"/>
+        </w:rPr>
+        <w:t>If you have string = “happy birthday” how can we pull out the word happy using a slice?</w:t>
       </w:r>
     </w:p>
     <w:p>
@@ -2699,39 +4674,114 @@
           <w:numId w:val="2"/>
         </w:numPr>
         <w:rPr>
-          <w:color w:val="000000" w:themeColor="text1"/>
-        </w:rPr>
-      </w:pPr>
-      <w:r>
-        <w:rPr>
-          <w:color w:val="000000" w:themeColor="text1"/>
-        </w:rPr>
-        <w:t>“{1} – {0}</w:t>
-      </w:r>
+          <w:color w:val="FF0000"/>
+        </w:rPr>
+      </w:pPr>
       <w:proofErr w:type="gramStart"/>
       <w:r>
         <w:rPr>
-          <w:color w:val="000000" w:themeColor="text1"/>
-        </w:rPr>
-        <w:t>”.format</w:t>
+          <w:color w:val="FF0000"/>
+        </w:rPr>
+        <w:t>String[</w:t>
       </w:r>
       <w:proofErr w:type="gramEnd"/>
       <w:r>
         <w:rPr>
-          <w:color w:val="000000" w:themeColor="text1"/>
-        </w:rPr>
-        <w:t>(A,B)</w:t>
-      </w:r>
-    </w:p>
-    <w:p>
-      <w:pPr>
-        <w:pStyle w:val="ListParagraph"/>
-        <w:numPr>
-          <w:ilvl w:val="0"/>
-          <w:numId w:val="2"/>
-        </w:numPr>
-        <w:rPr>
-          <w:color w:val="000000" w:themeColor="text1"/>
+          <w:color w:val="FF0000"/>
+        </w:rPr>
+        <w:t xml:space="preserve"> : </w:t>
+      </w:r>
+      <w:proofErr w:type="spellStart"/>
+      <w:r>
+        <w:rPr>
+          <w:color w:val="FF0000"/>
+        </w:rPr>
+        <w:t>string.index</w:t>
+      </w:r>
+      <w:proofErr w:type="spellEnd"/>
+      <w:r>
+        <w:rPr>
+          <w:color w:val="FF0000"/>
+        </w:rPr>
+        <w:t>(“_”)]</w:t>
+      </w:r>
+    </w:p>
+    <w:p>
+      <w:pPr>
+        <w:rPr>
+          <w:color w:val="FF0000"/>
+        </w:rPr>
+      </w:pPr>
+    </w:p>
+    <w:p/>
+    <w:p/>
+    <w:p>
+      <w:pPr>
+        <w:rPr>
+          <w:color w:val="000000" w:themeColor="text1"/>
+        </w:rPr>
+      </w:pPr>
+    </w:p>
+    <w:p>
+      <w:pPr>
+        <w:rPr>
+          <w:color w:val="FF0000"/>
+        </w:rPr>
+      </w:pPr>
+    </w:p>
+    <w:p>
+      <w:pPr>
+        <w:rPr>
+          <w:color w:val="FF0000"/>
+        </w:rPr>
+      </w:pPr>
+    </w:p>
+    <w:p>
+      <w:pPr>
+        <w:rPr>
+          <w:color w:val="FF0000"/>
+        </w:rPr>
+      </w:pPr>
+    </w:p>
+    <w:p>
+      <w:pPr>
+        <w:rPr>
+          <w:color w:val="FF0000"/>
+        </w:rPr>
+      </w:pPr>
+    </w:p>
+    <w:p>
+      <w:pPr>
+        <w:rPr>
+          <w:color w:val="FF0000"/>
+        </w:rPr>
+      </w:pPr>
+    </w:p>
+    <w:p>
+      <w:pPr>
+        <w:rPr>
+          <w:color w:val="FF0000"/>
+        </w:rPr>
+      </w:pPr>
+    </w:p>
+    <w:p>
+      <w:pPr>
+        <w:rPr>
+          <w:color w:val="000000" w:themeColor="text1"/>
+        </w:rPr>
+      </w:pPr>
+    </w:p>
+    <w:p>
+      <w:pPr>
+        <w:rPr>
+          <w:color w:val="FF0000"/>
+        </w:rPr>
+      </w:pPr>
+    </w:p>
+    <w:p>
+      <w:pPr>
+        <w:rPr>
+          <w:color w:val="FF0000"/>
         </w:rPr>
       </w:pPr>
     </w:p>
@@ -3961,7 +6011,7 @@
 </file>
 
 <file path=customXml/itemProps1.xml><?xml version="1.0" encoding="utf-8"?>
-<ds:datastoreItem xmlns:ds="http://schemas.openxmlformats.org/officeDocument/2006/customXml" ds:itemID="{D65FA497-8FC7-0C4D-B969-F4338B9AB743}">
+<ds:datastoreItem xmlns:ds="http://schemas.openxmlformats.org/officeDocument/2006/customXml" ds:itemID="{790A89D4-349A-3740-8D1A-78F8746AF40C}">
   <ds:schemaRefs>
     <ds:schemaRef ds:uri="http://schemas.openxmlformats.org/officeDocument/2006/bibliography"/>
   </ds:schemaRefs>

</xml_diff>

<commit_message>
Added more on lists
</commit_message>
<xml_diff>
--- a/Help files/The Python Bible.docx
+++ b/Help files/The Python Bible.docx
@@ -3359,7 +3359,21 @@
         <w:rPr>
           <w:color w:val="FF0000"/>
         </w:rPr>
-        <w:t>2 * (5 – 1 ) = 8</w:t>
+        <w:t xml:space="preserve">2 * (5 – </w:t>
+      </w:r>
+      <w:proofErr w:type="gramStart"/>
+      <w:r>
+        <w:rPr>
+          <w:color w:val="FF0000"/>
+        </w:rPr>
+        <w:t>1 )</w:t>
+      </w:r>
+      <w:proofErr w:type="gramEnd"/>
+      <w:r>
+        <w:rPr>
+          <w:color w:val="FF0000"/>
+        </w:rPr>
+        <w:t xml:space="preserve"> = 8</w:t>
       </w:r>
     </w:p>
     <w:p>
@@ -3422,11 +3436,19 @@
           <w:numId w:val="1"/>
         </w:numPr>
       </w:pPr>
-      <w:r>
-        <w:rPr>
-          <w:color w:val="FF0000"/>
-        </w:rPr>
-        <w:t>Random.randint(1,50)</w:t>
+      <w:proofErr w:type="spellStart"/>
+      <w:r>
+        <w:rPr>
+          <w:color w:val="FF0000"/>
+        </w:rPr>
+        <w:t>Random.randint</w:t>
+      </w:r>
+      <w:proofErr w:type="spellEnd"/>
+      <w:r>
+        <w:rPr>
+          <w:color w:val="FF0000"/>
+        </w:rPr>
+        <w:t>(1,50)</w:t>
       </w:r>
     </w:p>
     <w:p/>
@@ -3463,11 +3485,49 @@
           <w:numId w:val="2"/>
         </w:numPr>
       </w:pPr>
-      <w:r>
-        <w:rPr>
-          <w:color w:val="FF0000"/>
-        </w:rPr>
-        <w:t>Potion_health = int(random.randint(25, 50) / difficulty)</w:t>
+      <w:proofErr w:type="spellStart"/>
+      <w:r>
+        <w:rPr>
+          <w:color w:val="FF0000"/>
+        </w:rPr>
+        <w:t>Potion_health</w:t>
+      </w:r>
+      <w:proofErr w:type="spellEnd"/>
+      <w:r>
+        <w:rPr>
+          <w:color w:val="FF0000"/>
+        </w:rPr>
+        <w:t xml:space="preserve"> = </w:t>
+      </w:r>
+      <w:proofErr w:type="spellStart"/>
+      <w:proofErr w:type="gramStart"/>
+      <w:r>
+        <w:rPr>
+          <w:color w:val="FF0000"/>
+        </w:rPr>
+        <w:t>int</w:t>
+      </w:r>
+      <w:proofErr w:type="spellEnd"/>
+      <w:r>
+        <w:rPr>
+          <w:color w:val="FF0000"/>
+        </w:rPr>
+        <w:t>(</w:t>
+      </w:r>
+      <w:proofErr w:type="spellStart"/>
+      <w:proofErr w:type="gramEnd"/>
+      <w:r>
+        <w:rPr>
+          <w:color w:val="FF0000"/>
+        </w:rPr>
+        <w:t>random.randint</w:t>
+      </w:r>
+      <w:proofErr w:type="spellEnd"/>
+      <w:r>
+        <w:rPr>
+          <w:color w:val="FF0000"/>
+        </w:rPr>
+        <w:t>(25, 50) / difficulty)</w:t>
       </w:r>
     </w:p>
     <w:p/>
@@ -3509,11 +3569,19 @@
           <w:numId w:val="2"/>
         </w:numPr>
       </w:pPr>
-      <w:r>
-        <w:rPr>
-          <w:color w:val="FF0000"/>
-        </w:rPr>
-        <w:t xml:space="preserve">Round(1.5) </w:t>
+      <w:proofErr w:type="gramStart"/>
+      <w:r>
+        <w:rPr>
+          <w:color w:val="FF0000"/>
+        </w:rPr>
+        <w:t>Round(</w:t>
+      </w:r>
+      <w:proofErr w:type="gramEnd"/>
+      <w:r>
+        <w:rPr>
+          <w:color w:val="FF0000"/>
+        </w:rPr>
+        <w:t xml:space="preserve">1.5) </w:t>
       </w:r>
       <w:r>
         <w:t>– will round to 2</w:t>
@@ -3548,11 +3616,19 @@
           <w:color w:val="FF0000"/>
         </w:rPr>
       </w:pPr>
-      <w:r>
-        <w:rPr>
-          <w:color w:val="FF0000"/>
-        </w:rPr>
-        <w:t>Math.floor(1.5)</w:t>
+      <w:proofErr w:type="spellStart"/>
+      <w:r>
+        <w:rPr>
+          <w:color w:val="FF0000"/>
+        </w:rPr>
+        <w:t>Math.floor</w:t>
+      </w:r>
+      <w:proofErr w:type="spellEnd"/>
+      <w:r>
+        <w:rPr>
+          <w:color w:val="FF0000"/>
+        </w:rPr>
+        <w:t>(1.5)</w:t>
       </w:r>
       <w:r>
         <w:rPr>
@@ -3578,11 +3654,19 @@
           <w:color w:val="FF0000"/>
         </w:rPr>
       </w:pPr>
-      <w:r>
-        <w:rPr>
-          <w:color w:val="FF0000"/>
-        </w:rPr>
-        <w:t xml:space="preserve">Math.ceil(2.1) – </w:t>
+      <w:proofErr w:type="spellStart"/>
+      <w:r>
+        <w:rPr>
+          <w:color w:val="FF0000"/>
+        </w:rPr>
+        <w:t>Math.ceil</w:t>
+      </w:r>
+      <w:proofErr w:type="spellEnd"/>
+      <w:r>
+        <w:rPr>
+          <w:color w:val="FF0000"/>
+        </w:rPr>
+        <w:t xml:space="preserve">(2.1) – </w:t>
       </w:r>
       <w:r>
         <w:rPr>
@@ -3697,7 +3781,15 @@
         </w:numPr>
       </w:pPr>
       <w:r>
-        <w:t xml:space="preserve">How would I find the remainder of 3 divided by 2 </w:t>
+        <w:t xml:space="preserve">How would I find the remainder of 3 divided by </w:t>
+      </w:r>
+      <w:proofErr w:type="gramStart"/>
+      <w:r>
+        <w:t>2</w:t>
+      </w:r>
+      <w:proofErr w:type="gramEnd"/>
+      <w:r>
+        <w:t xml:space="preserve"> </w:t>
       </w:r>
     </w:p>
     <w:p>
@@ -3721,8 +3813,13 @@
         </w:numPr>
       </w:pPr>
       <w:r>
-        <w:t>What is the result of 5 % 2</w:t>
-      </w:r>
+        <w:t xml:space="preserve">What is the result of 5 % </w:t>
+      </w:r>
+      <w:proofErr w:type="gramStart"/>
+      <w:r>
+        <w:t>2</w:t>
+      </w:r>
+      <w:proofErr w:type="gramEnd"/>
     </w:p>
     <w:p>
       <w:pPr>
@@ -3992,8 +4089,16 @@
         <w:rPr>
           <w:color w:val="FF0000"/>
         </w:rPr>
-        <w:t>S = Input(</w:t>
-      </w:r>
+        <w:t xml:space="preserve">S = </w:t>
+      </w:r>
+      <w:proofErr w:type="gramStart"/>
+      <w:r>
+        <w:rPr>
+          <w:color w:val="FF0000"/>
+        </w:rPr>
+        <w:t>Input(</w:t>
+      </w:r>
+      <w:proofErr w:type="gramEnd"/>
       <w:r>
         <w:rPr>
           <w:color w:val="FF0000"/>
@@ -4120,7 +4225,21 @@
         <w:rPr>
           <w:color w:val="000000" w:themeColor="text1"/>
         </w:rPr>
-        <w:t>A + str(B)</w:t>
+        <w:t xml:space="preserve">A + </w:t>
+      </w:r>
+      <w:proofErr w:type="spellStart"/>
+      <w:r>
+        <w:rPr>
+          <w:color w:val="000000" w:themeColor="text1"/>
+        </w:rPr>
+        <w:t>str</w:t>
+      </w:r>
+      <w:proofErr w:type="spellEnd"/>
+      <w:r>
+        <w:rPr>
+          <w:color w:val="000000" w:themeColor="text1"/>
+        </w:rPr>
+        <w:t>(B)</w:t>
       </w:r>
     </w:p>
     <w:p>
@@ -4156,7 +4275,21 @@
         <w:rPr>
           <w:color w:val="000000" w:themeColor="text1"/>
         </w:rPr>
-        <w:t>“{} – {}”.format(A,B)</w:t>
+        <w:t>“{} – {}</w:t>
+      </w:r>
+      <w:proofErr w:type="gramStart"/>
+      <w:r>
+        <w:rPr>
+          <w:color w:val="000000" w:themeColor="text1"/>
+        </w:rPr>
+        <w:t>”.format</w:t>
+      </w:r>
+      <w:proofErr w:type="gramEnd"/>
+      <w:r>
+        <w:rPr>
+          <w:color w:val="000000" w:themeColor="text1"/>
+        </w:rPr>
+        <w:t>(A,B)</w:t>
       </w:r>
     </w:p>
     <w:p>
@@ -4174,7 +4307,21 @@
         <w:rPr>
           <w:color w:val="000000" w:themeColor="text1"/>
         </w:rPr>
-        <w:t>“{1} – {0}”.format(A,B)</w:t>
+        <w:t>“{1} – {0}</w:t>
+      </w:r>
+      <w:proofErr w:type="gramStart"/>
+      <w:r>
+        <w:rPr>
+          <w:color w:val="000000" w:themeColor="text1"/>
+        </w:rPr>
+        <w:t>”.format</w:t>
+      </w:r>
+      <w:proofErr w:type="gramEnd"/>
+      <w:r>
+        <w:rPr>
+          <w:color w:val="000000" w:themeColor="text1"/>
+        </w:rPr>
+        <w:t>(A,B)</w:t>
       </w:r>
     </w:p>
     <w:p>
@@ -4252,29 +4399,59 @@
           <w:color w:val="FF0000"/>
         </w:rPr>
       </w:pPr>
-      <w:r>
-        <w:rPr>
-          <w:color w:val="FF0000"/>
-        </w:rPr>
-        <w:t>String.method()</w:t>
-      </w:r>
-    </w:p>
-    <w:p>
-      <w:pPr>
-        <w:pStyle w:val="ListParagraph"/>
-        <w:numPr>
-          <w:ilvl w:val="0"/>
-          <w:numId w:val="2"/>
-        </w:numPr>
-        <w:rPr>
-          <w:color w:val="FF0000"/>
-        </w:rPr>
-      </w:pPr>
-      <w:r>
-        <w:rPr>
-          <w:color w:val="FF0000"/>
-        </w:rPr>
-        <w:t>“Hello”.count(e)</w:t>
+      <w:proofErr w:type="spellStart"/>
+      <w:r>
+        <w:rPr>
+          <w:color w:val="FF0000"/>
+        </w:rPr>
+        <w:t>String.method</w:t>
+      </w:r>
+      <w:proofErr w:type="spellEnd"/>
+      <w:r>
+        <w:rPr>
+          <w:color w:val="FF0000"/>
+        </w:rPr>
+        <w:t>()</w:t>
+      </w:r>
+    </w:p>
+    <w:p>
+      <w:pPr>
+        <w:pStyle w:val="ListParagraph"/>
+        <w:numPr>
+          <w:ilvl w:val="0"/>
+          <w:numId w:val="2"/>
+        </w:numPr>
+        <w:rPr>
+          <w:color w:val="FF0000"/>
+        </w:rPr>
+      </w:pPr>
+      <w:r>
+        <w:rPr>
+          <w:color w:val="FF0000"/>
+        </w:rPr>
+        <w:t>“</w:t>
+      </w:r>
+      <w:proofErr w:type="spellStart"/>
+      <w:r>
+        <w:rPr>
+          <w:color w:val="FF0000"/>
+        </w:rPr>
+        <w:t>Hello</w:t>
+      </w:r>
+      <w:proofErr w:type="gramStart"/>
+      <w:r>
+        <w:rPr>
+          <w:color w:val="FF0000"/>
+        </w:rPr>
+        <w:t>”.count</w:t>
+      </w:r>
+      <w:proofErr w:type="spellEnd"/>
+      <w:proofErr w:type="gramEnd"/>
+      <w:r>
+        <w:rPr>
+          <w:color w:val="FF0000"/>
+        </w:rPr>
+        <w:t>(e)</w:t>
       </w:r>
     </w:p>
     <w:p>
@@ -4358,11 +4535,33 @@
           <w:color w:val="FF0000"/>
         </w:rPr>
       </w:pPr>
-      <w:r>
-        <w:rPr>
-          <w:color w:val="FF0000"/>
-        </w:rPr>
-        <w:t>X.lower()</w:t>
+      <w:proofErr w:type="spellStart"/>
+      <w:r>
+        <w:rPr>
+          <w:color w:val="FF0000"/>
+        </w:rPr>
+        <w:t>X.</w:t>
+      </w:r>
+      <w:proofErr w:type="gramStart"/>
+      <w:r>
+        <w:rPr>
+          <w:color w:val="FF0000"/>
+        </w:rPr>
+        <w:t>lower</w:t>
+      </w:r>
+      <w:proofErr w:type="spellEnd"/>
+      <w:r>
+        <w:rPr>
+          <w:color w:val="FF0000"/>
+        </w:rPr>
+        <w:t>(</w:t>
+      </w:r>
+      <w:proofErr w:type="gramEnd"/>
+      <w:r>
+        <w:rPr>
+          <w:color w:val="FF0000"/>
+        </w:rPr>
+        <w:t>)</w:t>
       </w:r>
     </w:p>
     <w:p>
@@ -4394,11 +4593,19 @@
           <w:color w:val="000000" w:themeColor="text1"/>
         </w:rPr>
       </w:pPr>
-      <w:r>
-        <w:rPr>
-          <w:color w:val="000000" w:themeColor="text1"/>
-        </w:rPr>
-        <w:t xml:space="preserve">Likewise for uppercase </w:t>
+      <w:proofErr w:type="gramStart"/>
+      <w:r>
+        <w:rPr>
+          <w:color w:val="000000" w:themeColor="text1"/>
+        </w:rPr>
+        <w:t>Likewise</w:t>
+      </w:r>
+      <w:proofErr w:type="gramEnd"/>
+      <w:r>
+        <w:rPr>
+          <w:color w:val="000000" w:themeColor="text1"/>
+        </w:rPr>
+        <w:t xml:space="preserve"> for uppercase </w:t>
       </w:r>
     </w:p>
     <w:p>
@@ -4455,11 +4662,33 @@
           <w:color w:val="FF0000"/>
         </w:rPr>
       </w:pPr>
-      <w:r>
-        <w:rPr>
-          <w:color w:val="FF0000"/>
-        </w:rPr>
-        <w:t>X.capitalize()</w:t>
+      <w:proofErr w:type="spellStart"/>
+      <w:r>
+        <w:rPr>
+          <w:color w:val="FF0000"/>
+        </w:rPr>
+        <w:t>X.</w:t>
+      </w:r>
+      <w:proofErr w:type="gramStart"/>
+      <w:r>
+        <w:rPr>
+          <w:color w:val="FF0000"/>
+        </w:rPr>
+        <w:t>capitalize</w:t>
+      </w:r>
+      <w:proofErr w:type="spellEnd"/>
+      <w:r>
+        <w:rPr>
+          <w:color w:val="FF0000"/>
+        </w:rPr>
+        <w:t>(</w:t>
+      </w:r>
+      <w:proofErr w:type="gramEnd"/>
+      <w:r>
+        <w:rPr>
+          <w:color w:val="FF0000"/>
+        </w:rPr>
+        <w:t>)</w:t>
       </w:r>
     </w:p>
     <w:p>
@@ -4498,11 +4727,33 @@
           <w:color w:val="FF0000"/>
         </w:rPr>
       </w:pPr>
-      <w:r>
-        <w:rPr>
-          <w:color w:val="FF0000"/>
-        </w:rPr>
-        <w:t>X.title()</w:t>
+      <w:proofErr w:type="spellStart"/>
+      <w:r>
+        <w:rPr>
+          <w:color w:val="FF0000"/>
+        </w:rPr>
+        <w:t>X.</w:t>
+      </w:r>
+      <w:proofErr w:type="gramStart"/>
+      <w:r>
+        <w:rPr>
+          <w:color w:val="FF0000"/>
+        </w:rPr>
+        <w:t>title</w:t>
+      </w:r>
+      <w:proofErr w:type="spellEnd"/>
+      <w:r>
+        <w:rPr>
+          <w:color w:val="FF0000"/>
+        </w:rPr>
+        <w:t>(</w:t>
+      </w:r>
+      <w:proofErr w:type="gramEnd"/>
+      <w:r>
+        <w:rPr>
+          <w:color w:val="FF0000"/>
+        </w:rPr>
+        <w:t>)</w:t>
       </w:r>
     </w:p>
     <w:p>
@@ -4541,11 +4792,33 @@
           <w:color w:val="FF0000"/>
         </w:rPr>
       </w:pPr>
-      <w:r>
-        <w:rPr>
-          <w:color w:val="FF0000"/>
-        </w:rPr>
-        <w:t>X.islower()</w:t>
+      <w:proofErr w:type="spellStart"/>
+      <w:r>
+        <w:rPr>
+          <w:color w:val="FF0000"/>
+        </w:rPr>
+        <w:t>X.</w:t>
+      </w:r>
+      <w:proofErr w:type="gramStart"/>
+      <w:r>
+        <w:rPr>
+          <w:color w:val="FF0000"/>
+        </w:rPr>
+        <w:t>islower</w:t>
+      </w:r>
+      <w:proofErr w:type="spellEnd"/>
+      <w:r>
+        <w:rPr>
+          <w:color w:val="FF0000"/>
+        </w:rPr>
+        <w:t>(</w:t>
+      </w:r>
+      <w:proofErr w:type="gramEnd"/>
+      <w:r>
+        <w:rPr>
+          <w:color w:val="FF0000"/>
+        </w:rPr>
+        <w:t>)</w:t>
       </w:r>
     </w:p>
     <w:p>
@@ -4602,11 +4875,33 @@
           <w:color w:val="FF0000"/>
         </w:rPr>
       </w:pPr>
-      <w:r>
-        <w:rPr>
-          <w:color w:val="FF0000"/>
-        </w:rPr>
-        <w:t>X.isalpha()</w:t>
+      <w:proofErr w:type="spellStart"/>
+      <w:r>
+        <w:rPr>
+          <w:color w:val="FF0000"/>
+        </w:rPr>
+        <w:t>X.</w:t>
+      </w:r>
+      <w:proofErr w:type="gramStart"/>
+      <w:r>
+        <w:rPr>
+          <w:color w:val="FF0000"/>
+        </w:rPr>
+        <w:t>isalpha</w:t>
+      </w:r>
+      <w:proofErr w:type="spellEnd"/>
+      <w:r>
+        <w:rPr>
+          <w:color w:val="FF0000"/>
+        </w:rPr>
+        <w:t>(</w:t>
+      </w:r>
+      <w:proofErr w:type="gramEnd"/>
+      <w:r>
+        <w:rPr>
+          <w:color w:val="FF0000"/>
+        </w:rPr>
+        <w:t>)</w:t>
       </w:r>
     </w:p>
     <w:p/>
@@ -4646,11 +4941,33 @@
           <w:color w:val="FF0000"/>
         </w:rPr>
       </w:pPr>
-      <w:r>
-        <w:rPr>
-          <w:color w:val="FF0000"/>
-        </w:rPr>
-        <w:t>X.isdigit()</w:t>
+      <w:proofErr w:type="spellStart"/>
+      <w:r>
+        <w:rPr>
+          <w:color w:val="FF0000"/>
+        </w:rPr>
+        <w:t>X.</w:t>
+      </w:r>
+      <w:proofErr w:type="gramStart"/>
+      <w:r>
+        <w:rPr>
+          <w:color w:val="FF0000"/>
+        </w:rPr>
+        <w:t>isdigit</w:t>
+      </w:r>
+      <w:proofErr w:type="spellEnd"/>
+      <w:r>
+        <w:rPr>
+          <w:color w:val="FF0000"/>
+        </w:rPr>
+        <w:t>(</w:t>
+      </w:r>
+      <w:proofErr w:type="gramEnd"/>
+      <w:r>
+        <w:rPr>
+          <w:color w:val="FF0000"/>
+        </w:rPr>
+        <w:t>)</w:t>
       </w:r>
     </w:p>
     <w:p>
@@ -4696,11 +5013,33 @@
           <w:color w:val="FF0000"/>
         </w:rPr>
       </w:pPr>
-      <w:r>
-        <w:rPr>
-          <w:color w:val="FF0000"/>
-        </w:rPr>
-        <w:t>X.isalnum()</w:t>
+      <w:proofErr w:type="spellStart"/>
+      <w:r>
+        <w:rPr>
+          <w:color w:val="FF0000"/>
+        </w:rPr>
+        <w:t>X.</w:t>
+      </w:r>
+      <w:proofErr w:type="gramStart"/>
+      <w:r>
+        <w:rPr>
+          <w:color w:val="FF0000"/>
+        </w:rPr>
+        <w:t>isalnum</w:t>
+      </w:r>
+      <w:proofErr w:type="spellEnd"/>
+      <w:r>
+        <w:rPr>
+          <w:color w:val="FF0000"/>
+        </w:rPr>
+        <w:t>(</w:t>
+      </w:r>
+      <w:proofErr w:type="gramEnd"/>
+      <w:r>
+        <w:rPr>
+          <w:color w:val="FF0000"/>
+        </w:rPr>
+        <w:t>)</w:t>
       </w:r>
     </w:p>
     <w:p>
@@ -4764,11 +5103,33 @@
           <w:color w:val="FF0000"/>
         </w:rPr>
       </w:pPr>
-      <w:r>
-        <w:rPr>
-          <w:color w:val="FF0000"/>
-        </w:rPr>
-        <w:t>X.index(“Birthday”</w:t>
+      <w:proofErr w:type="spellStart"/>
+      <w:r>
+        <w:rPr>
+          <w:color w:val="FF0000"/>
+        </w:rPr>
+        <w:t>X.</w:t>
+      </w:r>
+      <w:proofErr w:type="gramStart"/>
+      <w:r>
+        <w:rPr>
+          <w:color w:val="FF0000"/>
+        </w:rPr>
+        <w:t>index</w:t>
+      </w:r>
+      <w:proofErr w:type="spellEnd"/>
+      <w:r>
+        <w:rPr>
+          <w:color w:val="FF0000"/>
+        </w:rPr>
+        <w:t>(</w:t>
+      </w:r>
+      <w:proofErr w:type="gramEnd"/>
+      <w:r>
+        <w:rPr>
+          <w:color w:val="FF0000"/>
+        </w:rPr>
+        <w:t>“Birthday”</w:t>
       </w:r>
     </w:p>
     <w:p>
@@ -4842,11 +5203,35 @@
         </w:rPr>
         <w:t xml:space="preserve">You can use </w:t>
       </w:r>
-      <w:r>
-        <w:rPr>
-          <w:color w:val="FF0000"/>
-        </w:rPr>
-        <w:t>x.find(“ihiuh”)</w:t>
+      <w:proofErr w:type="spellStart"/>
+      <w:proofErr w:type="gramStart"/>
+      <w:r>
+        <w:rPr>
+          <w:color w:val="FF0000"/>
+        </w:rPr>
+        <w:t>x.find</w:t>
+      </w:r>
+      <w:proofErr w:type="spellEnd"/>
+      <w:proofErr w:type="gramEnd"/>
+      <w:r>
+        <w:rPr>
+          <w:color w:val="FF0000"/>
+        </w:rPr>
+        <w:t>(“</w:t>
+      </w:r>
+      <w:proofErr w:type="spellStart"/>
+      <w:r>
+        <w:rPr>
+          <w:color w:val="FF0000"/>
+        </w:rPr>
+        <w:t>ihiuh</w:t>
+      </w:r>
+      <w:proofErr w:type="spellEnd"/>
+      <w:r>
+        <w:rPr>
+          <w:color w:val="FF0000"/>
+        </w:rPr>
+        <w:t>”)</w:t>
       </w:r>
     </w:p>
     <w:p>
@@ -4953,11 +5338,33 @@
           <w:color w:val="FF0000"/>
         </w:rPr>
       </w:pPr>
-      <w:r>
-        <w:rPr>
-          <w:color w:val="FF0000"/>
-        </w:rPr>
-        <w:t>X.strip(“0”)</w:t>
+      <w:proofErr w:type="spellStart"/>
+      <w:r>
+        <w:rPr>
+          <w:color w:val="FF0000"/>
+        </w:rPr>
+        <w:t>X.</w:t>
+      </w:r>
+      <w:proofErr w:type="gramStart"/>
+      <w:r>
+        <w:rPr>
+          <w:color w:val="FF0000"/>
+        </w:rPr>
+        <w:t>strip</w:t>
+      </w:r>
+      <w:proofErr w:type="spellEnd"/>
+      <w:r>
+        <w:rPr>
+          <w:color w:val="FF0000"/>
+        </w:rPr>
+        <w:t>(</w:t>
+      </w:r>
+      <w:proofErr w:type="gramEnd"/>
+      <w:r>
+        <w:rPr>
+          <w:color w:val="FF0000"/>
+        </w:rPr>
+        <w:t>“0”)</w:t>
       </w:r>
     </w:p>
     <w:p>
@@ -4989,29 +5396,73 @@
           <w:color w:val="FF0000"/>
         </w:rPr>
       </w:pPr>
-      <w:r>
-        <w:rPr>
-          <w:color w:val="FF0000"/>
-        </w:rPr>
-        <w:t>X.lstrip(“0”)</w:t>
-      </w:r>
-    </w:p>
-    <w:p>
-      <w:pPr>
-        <w:pStyle w:val="ListParagraph"/>
-        <w:numPr>
-          <w:ilvl w:val="0"/>
-          <w:numId w:val="2"/>
-        </w:numPr>
-        <w:rPr>
-          <w:color w:val="FF0000"/>
-        </w:rPr>
-      </w:pPr>
-      <w:r>
-        <w:rPr>
-          <w:color w:val="FF0000"/>
-        </w:rPr>
-        <w:t>X.rstrip(“0”)</w:t>
+      <w:proofErr w:type="spellStart"/>
+      <w:r>
+        <w:rPr>
+          <w:color w:val="FF0000"/>
+        </w:rPr>
+        <w:t>X.</w:t>
+      </w:r>
+      <w:proofErr w:type="gramStart"/>
+      <w:r>
+        <w:rPr>
+          <w:color w:val="FF0000"/>
+        </w:rPr>
+        <w:t>lstrip</w:t>
+      </w:r>
+      <w:proofErr w:type="spellEnd"/>
+      <w:r>
+        <w:rPr>
+          <w:color w:val="FF0000"/>
+        </w:rPr>
+        <w:t>(</w:t>
+      </w:r>
+      <w:proofErr w:type="gramEnd"/>
+      <w:r>
+        <w:rPr>
+          <w:color w:val="FF0000"/>
+        </w:rPr>
+        <w:t>“0”)</w:t>
+      </w:r>
+    </w:p>
+    <w:p>
+      <w:pPr>
+        <w:pStyle w:val="ListParagraph"/>
+        <w:numPr>
+          <w:ilvl w:val="0"/>
+          <w:numId w:val="2"/>
+        </w:numPr>
+        <w:rPr>
+          <w:color w:val="FF0000"/>
+        </w:rPr>
+      </w:pPr>
+      <w:proofErr w:type="spellStart"/>
+      <w:r>
+        <w:rPr>
+          <w:color w:val="FF0000"/>
+        </w:rPr>
+        <w:t>X.</w:t>
+      </w:r>
+      <w:proofErr w:type="gramStart"/>
+      <w:r>
+        <w:rPr>
+          <w:color w:val="FF0000"/>
+        </w:rPr>
+        <w:t>rstrip</w:t>
+      </w:r>
+      <w:proofErr w:type="spellEnd"/>
+      <w:r>
+        <w:rPr>
+          <w:color w:val="FF0000"/>
+        </w:rPr>
+        <w:t>(</w:t>
+      </w:r>
+      <w:proofErr w:type="gramEnd"/>
+      <w:r>
+        <w:rPr>
+          <w:color w:val="FF0000"/>
+        </w:rPr>
+        <w:t>“0”)</w:t>
       </w:r>
     </w:p>
     <w:p>
@@ -5050,11 +5501,33 @@
           <w:color w:val="FF0000"/>
         </w:rPr>
       </w:pPr>
-      <w:r>
-        <w:rPr>
-          <w:color w:val="FF0000"/>
-        </w:rPr>
-        <w:t>X.strip()</w:t>
+      <w:proofErr w:type="spellStart"/>
+      <w:r>
+        <w:rPr>
+          <w:color w:val="FF0000"/>
+        </w:rPr>
+        <w:t>X.</w:t>
+      </w:r>
+      <w:proofErr w:type="gramStart"/>
+      <w:r>
+        <w:rPr>
+          <w:color w:val="FF0000"/>
+        </w:rPr>
+        <w:t>strip</w:t>
+      </w:r>
+      <w:proofErr w:type="spellEnd"/>
+      <w:r>
+        <w:rPr>
+          <w:color w:val="FF0000"/>
+        </w:rPr>
+        <w:t>(</w:t>
+      </w:r>
+      <w:proofErr w:type="gramEnd"/>
+      <w:r>
+        <w:rPr>
+          <w:color w:val="FF0000"/>
+        </w:rPr>
+        <w:t>)</w:t>
       </w:r>
     </w:p>
     <w:p>
@@ -5091,7 +5564,35 @@
           <w:color w:val="FF0000"/>
         </w:rPr>
         <w:lastRenderedPageBreak/>
-        <w:t>Name = input(“What is your name? “).strip()</w:t>
+        <w:t xml:space="preserve">Name = </w:t>
+      </w:r>
+      <w:proofErr w:type="gramStart"/>
+      <w:r>
+        <w:rPr>
+          <w:color w:val="FF0000"/>
+        </w:rPr>
+        <w:t>input(</w:t>
+      </w:r>
+      <w:proofErr w:type="gramEnd"/>
+      <w:r>
+        <w:rPr>
+          <w:color w:val="FF0000"/>
+        </w:rPr>
+        <w:t>“What is your name? “</w:t>
+      </w:r>
+      <w:proofErr w:type="gramStart"/>
+      <w:r>
+        <w:rPr>
+          <w:color w:val="FF0000"/>
+        </w:rPr>
+        <w:t>).strip</w:t>
+      </w:r>
+      <w:proofErr w:type="gramEnd"/>
+      <w:r>
+        <w:rPr>
+          <w:color w:val="FF0000"/>
+        </w:rPr>
+        <w:t>()</w:t>
       </w:r>
     </w:p>
     <w:p>
@@ -5146,7 +5647,15 @@
         </w:numPr>
       </w:pPr>
       <w:r>
-        <w:t>Strings are itterable meaning you can go step by step until you get to the end which are called elements</w:t>
+        <w:t xml:space="preserve">Strings are </w:t>
+      </w:r>
+      <w:proofErr w:type="spellStart"/>
+      <w:r>
+        <w:t>itterable</w:t>
+      </w:r>
+      <w:proofErr w:type="spellEnd"/>
+      <w:r>
+        <w:t xml:space="preserve"> meaning you can go step by step until you get to the end which are called elements</w:t>
       </w:r>
     </w:p>
     <w:p>
@@ -5190,11 +5699,19 @@
           <w:color w:val="FF0000"/>
         </w:rPr>
       </w:pPr>
-      <w:r>
-        <w:rPr>
-          <w:color w:val="FF0000"/>
-        </w:rPr>
-        <w:t>Word[0]</w:t>
+      <w:proofErr w:type="gramStart"/>
+      <w:r>
+        <w:rPr>
+          <w:color w:val="FF0000"/>
+        </w:rPr>
+        <w:t>Word[</w:t>
+      </w:r>
+      <w:proofErr w:type="gramEnd"/>
+      <w:r>
+        <w:rPr>
+          <w:color w:val="FF0000"/>
+        </w:rPr>
+        <w:t>0]</w:t>
       </w:r>
     </w:p>
     <w:p>
@@ -5230,7 +5747,29 @@
         <w:rPr>
           <w:color w:val="000000" w:themeColor="text1"/>
         </w:rPr>
-        <w:t>To take a slice out of a string you start with a variable[start:end:steps]</w:t>
+        <w:t>To take a slice out of a string you start with a variable[</w:t>
+      </w:r>
+      <w:proofErr w:type="spellStart"/>
+      <w:proofErr w:type="gramStart"/>
+      <w:r>
+        <w:rPr>
+          <w:color w:val="000000" w:themeColor="text1"/>
+        </w:rPr>
+        <w:t>start:end</w:t>
+      </w:r>
+      <w:proofErr w:type="gramEnd"/>
+      <w:r>
+        <w:rPr>
+          <w:color w:val="000000" w:themeColor="text1"/>
+        </w:rPr>
+        <w:t>:steps</w:t>
+      </w:r>
+      <w:proofErr w:type="spellEnd"/>
+      <w:r>
+        <w:rPr>
+          <w:color w:val="000000" w:themeColor="text1"/>
+        </w:rPr>
+        <w:t>]</w:t>
       </w:r>
     </w:p>
     <w:p>
@@ -5262,11 +5801,19 @@
           <w:color w:val="FF0000"/>
         </w:rPr>
       </w:pPr>
-      <w:r>
-        <w:rPr>
-          <w:color w:val="FF0000"/>
-        </w:rPr>
-        <w:t>Word[0:4:1]</w:t>
+      <w:proofErr w:type="gramStart"/>
+      <w:r>
+        <w:rPr>
+          <w:color w:val="FF0000"/>
+        </w:rPr>
+        <w:t>Word[</w:t>
+      </w:r>
+      <w:proofErr w:type="gramEnd"/>
+      <w:r>
+        <w:rPr>
+          <w:color w:val="FF0000"/>
+        </w:rPr>
+        <w:t>0:4:1]</w:t>
       </w:r>
     </w:p>
     <w:p>
@@ -5320,11 +5867,19 @@
           <w:numId w:val="2"/>
         </w:numPr>
       </w:pPr>
-      <w:r>
-        <w:rPr>
-          <w:color w:val="FF0000"/>
-        </w:rPr>
-        <w:t>Word[5:] this will go from the 5</w:t>
+      <w:proofErr w:type="gramStart"/>
+      <w:r>
+        <w:rPr>
+          <w:color w:val="FF0000"/>
+        </w:rPr>
+        <w:t>Word[</w:t>
+      </w:r>
+      <w:proofErr w:type="gramEnd"/>
+      <w:r>
+        <w:rPr>
+          <w:color w:val="FF0000"/>
+        </w:rPr>
+        <w:t>5:] this will go from the 5</w:t>
       </w:r>
       <w:r>
         <w:rPr>
@@ -5348,11 +5903,19 @@
           <w:numId w:val="2"/>
         </w:numPr>
       </w:pPr>
-      <w:r>
-        <w:rPr>
-          <w:color w:val="FF0000"/>
-        </w:rPr>
-        <w:t xml:space="preserve">Word[5::2] </w:t>
+      <w:proofErr w:type="gramStart"/>
+      <w:r>
+        <w:rPr>
+          <w:color w:val="FF0000"/>
+        </w:rPr>
+        <w:t>Word[</w:t>
+      </w:r>
+      <w:proofErr w:type="gramEnd"/>
+      <w:r>
+        <w:rPr>
+          <w:color w:val="FF0000"/>
+        </w:rPr>
+        <w:t xml:space="preserve">5::2] </w:t>
       </w:r>
       <w:r>
         <w:t>will go from the 5</w:t>
@@ -5375,11 +5938,19 @@
           <w:numId w:val="2"/>
         </w:numPr>
       </w:pPr>
-      <w:r>
-        <w:rPr>
-          <w:color w:val="FF0000"/>
-        </w:rPr>
-        <w:t xml:space="preserve">Word[:7] </w:t>
+      <w:proofErr w:type="gramStart"/>
+      <w:r>
+        <w:rPr>
+          <w:color w:val="FF0000"/>
+        </w:rPr>
+        <w:t>Word[</w:t>
+      </w:r>
+      <w:proofErr w:type="gramEnd"/>
+      <w:r>
+        <w:rPr>
+          <w:color w:val="FF0000"/>
+        </w:rPr>
+        <w:t xml:space="preserve">:7] </w:t>
       </w:r>
       <w:r>
         <w:t>will include everything up until the 7</w:t>
@@ -5428,7 +5999,21 @@
         <w:rPr>
           <w:color w:val="FF0000"/>
         </w:rPr>
-        <w:t>Word[::-1]</w:t>
+        <w:t>Word</w:t>
+      </w:r>
+      <w:proofErr w:type="gramStart"/>
+      <w:r>
+        <w:rPr>
+          <w:color w:val="FF0000"/>
+        </w:rPr>
+        <w:t>[::</w:t>
+      </w:r>
+      <w:proofErr w:type="gramEnd"/>
+      <w:r>
+        <w:rPr>
+          <w:color w:val="FF0000"/>
+        </w:rPr>
+        <w:t>-1]</w:t>
       </w:r>
     </w:p>
     <w:p/>
@@ -5461,11 +6046,19 @@
           <w:color w:val="FF0000"/>
         </w:rPr>
       </w:pPr>
-      <w:r>
-        <w:rPr>
-          <w:color w:val="FF0000"/>
-        </w:rPr>
-        <w:t>Word[-2] will give u</w:t>
+      <w:proofErr w:type="gramStart"/>
+      <w:r>
+        <w:rPr>
+          <w:color w:val="FF0000"/>
+        </w:rPr>
+        <w:t>Word[</w:t>
+      </w:r>
+      <w:proofErr w:type="gramEnd"/>
+      <w:r>
+        <w:rPr>
+          <w:color w:val="FF0000"/>
+        </w:rPr>
+        <w:t>-2] will give u</w:t>
       </w:r>
     </w:p>
     <w:p>
@@ -5501,7 +6094,65 @@
         <w:rPr>
           <w:color w:val="FF0000"/>
         </w:rPr>
-        <w:t>Word[word.index(“cali”):word.index(“fragi”)]</w:t>
+        <w:t>Word[</w:t>
+      </w:r>
+      <w:proofErr w:type="spellStart"/>
+      <w:proofErr w:type="gramStart"/>
+      <w:r>
+        <w:rPr>
+          <w:color w:val="FF0000"/>
+        </w:rPr>
+        <w:t>word.index</w:t>
+      </w:r>
+      <w:proofErr w:type="spellEnd"/>
+      <w:proofErr w:type="gramEnd"/>
+      <w:r>
+        <w:rPr>
+          <w:color w:val="FF0000"/>
+        </w:rPr>
+        <w:t>(“</w:t>
+      </w:r>
+      <w:proofErr w:type="spellStart"/>
+      <w:r>
+        <w:rPr>
+          <w:color w:val="FF0000"/>
+        </w:rPr>
+        <w:t>cali</w:t>
+      </w:r>
+      <w:proofErr w:type="spellEnd"/>
+      <w:r>
+        <w:rPr>
+          <w:color w:val="FF0000"/>
+        </w:rPr>
+        <w:t>”):</w:t>
+      </w:r>
+      <w:proofErr w:type="spellStart"/>
+      <w:r>
+        <w:rPr>
+          <w:color w:val="FF0000"/>
+        </w:rPr>
+        <w:t>word.index</w:t>
+      </w:r>
+      <w:proofErr w:type="spellEnd"/>
+      <w:r>
+        <w:rPr>
+          <w:color w:val="FF0000"/>
+        </w:rPr>
+        <w:t>(“</w:t>
+      </w:r>
+      <w:proofErr w:type="spellStart"/>
+      <w:r>
+        <w:rPr>
+          <w:color w:val="FF0000"/>
+        </w:rPr>
+        <w:t>fragi</w:t>
+      </w:r>
+      <w:proofErr w:type="spellEnd"/>
+      <w:r>
+        <w:rPr>
+          <w:color w:val="FF0000"/>
+        </w:rPr>
+        <w:t>”)]</w:t>
       </w:r>
     </w:p>
     <w:p>
@@ -5562,7 +6213,21 @@
         <w:rPr>
           <w:color w:val="FF0000"/>
         </w:rPr>
-        <w:t xml:space="preserve">A string is an iterable data type </w:t>
+        <w:t xml:space="preserve">A string is an </w:t>
+      </w:r>
+      <w:proofErr w:type="spellStart"/>
+      <w:r>
+        <w:rPr>
+          <w:color w:val="FF0000"/>
+        </w:rPr>
+        <w:t>iterable</w:t>
+      </w:r>
+      <w:proofErr w:type="spellEnd"/>
+      <w:r>
+        <w:rPr>
+          <w:color w:val="FF0000"/>
+        </w:rPr>
+        <w:t xml:space="preserve"> data type </w:t>
       </w:r>
     </w:p>
     <w:p>
@@ -5616,7 +6281,29 @@
         <w:rPr>
           <w:color w:val="FF0000"/>
         </w:rPr>
-        <w:t>Variable[start:end:step]</w:t>
+        <w:t>Variable[</w:t>
+      </w:r>
+      <w:proofErr w:type="spellStart"/>
+      <w:proofErr w:type="gramStart"/>
+      <w:r>
+        <w:rPr>
+          <w:color w:val="FF0000"/>
+        </w:rPr>
+        <w:t>start:end</w:t>
+      </w:r>
+      <w:proofErr w:type="gramEnd"/>
+      <w:r>
+        <w:rPr>
+          <w:color w:val="FF0000"/>
+        </w:rPr>
+        <w:t>:step</w:t>
+      </w:r>
+      <w:proofErr w:type="spellEnd"/>
+      <w:r>
+        <w:rPr>
+          <w:color w:val="FF0000"/>
+        </w:rPr>
+        <w:t>]</w:t>
       </w:r>
     </w:p>
     <w:p>
@@ -5648,11 +6335,33 @@
           <w:color w:val="FF0000"/>
         </w:rPr>
       </w:pPr>
-      <w:r>
-        <w:rPr>
-          <w:color w:val="FF0000"/>
-        </w:rPr>
-        <w:t>String[ : string.index(“_”)]</w:t>
+      <w:proofErr w:type="gramStart"/>
+      <w:r>
+        <w:rPr>
+          <w:color w:val="FF0000"/>
+        </w:rPr>
+        <w:t>String[</w:t>
+      </w:r>
+      <w:proofErr w:type="gramEnd"/>
+      <w:r>
+        <w:rPr>
+          <w:color w:val="FF0000"/>
+        </w:rPr>
+        <w:t xml:space="preserve"> : </w:t>
+      </w:r>
+      <w:proofErr w:type="spellStart"/>
+      <w:r>
+        <w:rPr>
+          <w:color w:val="FF0000"/>
+        </w:rPr>
+        <w:t>string.index</w:t>
+      </w:r>
+      <w:proofErr w:type="spellEnd"/>
+      <w:r>
+        <w:rPr>
+          <w:color w:val="FF0000"/>
+        </w:rPr>
+        <w:t>(“_”)]</w:t>
       </w:r>
     </w:p>
     <w:p>
@@ -5764,8 +6473,13 @@
           <w:numId w:val="2"/>
         </w:numPr>
       </w:pPr>
-      <w:r>
-        <w:t xml:space="preserve">!= not equal to each other </w:t>
+      <w:proofErr w:type="gramStart"/>
+      <w:r>
+        <w:t>!=</w:t>
+      </w:r>
+      <w:proofErr w:type="gramEnd"/>
+      <w:r>
+        <w:t xml:space="preserve"> not equal to each other </w:t>
       </w:r>
     </w:p>
     <w:p>
@@ -6015,11 +6729,19 @@
           <w:color w:val="000000" w:themeColor="text1"/>
         </w:rPr>
       </w:pPr>
-      <w:r>
-        <w:rPr>
-          <w:color w:val="000000" w:themeColor="text1"/>
-        </w:rPr>
-        <w:t xml:space="preserve">5 != 3 is </w:t>
+      <w:proofErr w:type="gramStart"/>
+      <w:r>
+        <w:rPr>
+          <w:color w:val="000000" w:themeColor="text1"/>
+        </w:rPr>
+        <w:t>5 !</w:t>
+      </w:r>
+      <w:proofErr w:type="gramEnd"/>
+      <w:r>
+        <w:rPr>
+          <w:color w:val="000000" w:themeColor="text1"/>
+        </w:rPr>
+        <w:t xml:space="preserve">= 3 is </w:t>
       </w:r>
     </w:p>
     <w:p>
@@ -6155,6 +6877,7 @@
           <w:color w:val="FF0000"/>
         </w:rPr>
       </w:pPr>
+      <w:proofErr w:type="spellStart"/>
       <w:r>
         <w:rPr>
           <w:color w:val="FF0000"/>
@@ -6165,7 +6888,14 @@
         <w:rPr>
           <w:color w:val="FF0000"/>
         </w:rPr>
-        <w:t xml:space="preserve">if </w:t>
+        <w:t>if</w:t>
+      </w:r>
+      <w:proofErr w:type="spellEnd"/>
+      <w:r>
+        <w:rPr>
+          <w:color w:val="FF0000"/>
+        </w:rPr>
+        <w:t xml:space="preserve"> </w:t>
       </w:r>
       <w:r>
         <w:rPr>
@@ -6286,7 +7016,21 @@
         <w:rPr>
           <w:color w:val="FF0000"/>
         </w:rPr>
-        <w:t>If 3 == 3 and 4 &lt; 5 print”it worked”</w:t>
+        <w:t xml:space="preserve">If 3 == 3 and 4 &lt; 5 </w:t>
+      </w:r>
+      <w:proofErr w:type="spellStart"/>
+      <w:r>
+        <w:rPr>
+          <w:color w:val="FF0000"/>
+        </w:rPr>
+        <w:t>print”it</w:t>
+      </w:r>
+      <w:proofErr w:type="spellEnd"/>
+      <w:r>
+        <w:rPr>
+          <w:color w:val="FF0000"/>
+        </w:rPr>
+        <w:t xml:space="preserve"> worked”</w:t>
       </w:r>
     </w:p>
     <w:p>
@@ -6330,11 +7074,19 @@
         </w:rPr>
         <w:t xml:space="preserve">t </w:t>
       </w:r>
-      <w:r>
-        <w:rPr>
-          <w:color w:val="FF0000"/>
-        </w:rPr>
-        <w:t>( 10 &gt; 10 and 5 &gt; 1 ): print ”it worked”</w:t>
+      <w:proofErr w:type="gramStart"/>
+      <w:r>
+        <w:rPr>
+          <w:color w:val="FF0000"/>
+        </w:rPr>
+        <w:t>( 10</w:t>
+      </w:r>
+      <w:proofErr w:type="gramEnd"/>
+      <w:r>
+        <w:rPr>
+          <w:color w:val="FF0000"/>
+        </w:rPr>
+        <w:t xml:space="preserve"> &gt; 10 and 5 &gt; 1 ): print ”it worked”</w:t>
       </w:r>
     </w:p>
     <w:p>
@@ -6589,11 +7341,19 @@
           <w:color w:val="FF0000"/>
         </w:rPr>
       </w:pPr>
-      <w:r>
-        <w:rPr>
-          <w:color w:val="FF0000"/>
-        </w:rPr>
-        <w:t>Our_list = [27, 46, -5, 17, 99]</w:t>
+      <w:proofErr w:type="spellStart"/>
+      <w:r>
+        <w:rPr>
+          <w:color w:val="FF0000"/>
+        </w:rPr>
+        <w:t>Our_list</w:t>
+      </w:r>
+      <w:proofErr w:type="spellEnd"/>
+      <w:r>
+        <w:rPr>
+          <w:color w:val="FF0000"/>
+        </w:rPr>
+        <w:t xml:space="preserve"> = [27, 46, -5, 17, 99]</w:t>
       </w:r>
     </w:p>
     <w:p>
@@ -6616,26 +7376,39 @@
           <w:numId w:val="2"/>
         </w:numPr>
       </w:pPr>
-      <w:r>
-        <w:t xml:space="preserve">Itterable data type so can be broken up into elements which start at 0 </w:t>
-      </w:r>
-    </w:p>
-    <w:p>
-      <w:pPr>
-        <w:pStyle w:val="ListParagraph"/>
-        <w:numPr>
-          <w:ilvl w:val="0"/>
-          <w:numId w:val="2"/>
-        </w:numPr>
-        <w:rPr>
-          <w:color w:val="FF0000"/>
-        </w:rPr>
-      </w:pPr>
-      <w:r>
-        <w:rPr>
-          <w:color w:val="FF0000"/>
-        </w:rPr>
-        <w:t>Jackson[4]</w:t>
+      <w:proofErr w:type="spellStart"/>
+      <w:r>
+        <w:t>Itterable</w:t>
+      </w:r>
+      <w:proofErr w:type="spellEnd"/>
+      <w:r>
+        <w:t xml:space="preserve"> data type so can be broken up into elements which start at 0 </w:t>
+      </w:r>
+    </w:p>
+    <w:p>
+      <w:pPr>
+        <w:pStyle w:val="ListParagraph"/>
+        <w:numPr>
+          <w:ilvl w:val="0"/>
+          <w:numId w:val="2"/>
+        </w:numPr>
+        <w:rPr>
+          <w:color w:val="FF0000"/>
+        </w:rPr>
+      </w:pPr>
+      <w:proofErr w:type="gramStart"/>
+      <w:r>
+        <w:rPr>
+          <w:color w:val="FF0000"/>
+        </w:rPr>
+        <w:t>Jackson[</w:t>
+      </w:r>
+      <w:proofErr w:type="gramEnd"/>
+      <w:r>
+        <w:rPr>
+          <w:color w:val="FF0000"/>
+        </w:rPr>
+        <w:t>4]</w:t>
       </w:r>
     </w:p>
     <w:p>
@@ -6671,7 +7444,21 @@
         <w:rPr>
           <w:color w:val="FF0000"/>
         </w:rPr>
-        <w:t>X = Jackson[6]</w:t>
+        <w:t xml:space="preserve">X = </w:t>
+      </w:r>
+      <w:proofErr w:type="gramStart"/>
+      <w:r>
+        <w:rPr>
+          <w:color w:val="FF0000"/>
+        </w:rPr>
+        <w:t>Jackson[</w:t>
+      </w:r>
+      <w:proofErr w:type="gramEnd"/>
+      <w:r>
+        <w:rPr>
+          <w:color w:val="FF0000"/>
+        </w:rPr>
+        <w:t>6]</w:t>
       </w:r>
     </w:p>
     <w:p>
@@ -6707,25 +7494,55 @@
         <w:rPr>
           <w:color w:val="000000" w:themeColor="text1"/>
         </w:rPr>
-        <w:t>Jackson[start:end:step]</w:t>
-      </w:r>
-    </w:p>
-    <w:p>
-      <w:pPr>
-        <w:pStyle w:val="ListParagraph"/>
-        <w:numPr>
-          <w:ilvl w:val="0"/>
-          <w:numId w:val="2"/>
-        </w:numPr>
-        <w:rPr>
-          <w:color w:val="FF0000"/>
-        </w:rPr>
-      </w:pPr>
-      <w:r>
-        <w:rPr>
-          <w:color w:val="FF0000"/>
-        </w:rPr>
-        <w:t>Jackson[0:3]</w:t>
+        <w:t>Jackson[</w:t>
+      </w:r>
+      <w:proofErr w:type="spellStart"/>
+      <w:proofErr w:type="gramStart"/>
+      <w:r>
+        <w:rPr>
+          <w:color w:val="000000" w:themeColor="text1"/>
+        </w:rPr>
+        <w:t>start:end</w:t>
+      </w:r>
+      <w:proofErr w:type="gramEnd"/>
+      <w:r>
+        <w:rPr>
+          <w:color w:val="000000" w:themeColor="text1"/>
+        </w:rPr>
+        <w:t>:step</w:t>
+      </w:r>
+      <w:proofErr w:type="spellEnd"/>
+      <w:r>
+        <w:rPr>
+          <w:color w:val="000000" w:themeColor="text1"/>
+        </w:rPr>
+        <w:t>]</w:t>
+      </w:r>
+    </w:p>
+    <w:p>
+      <w:pPr>
+        <w:pStyle w:val="ListParagraph"/>
+        <w:numPr>
+          <w:ilvl w:val="0"/>
+          <w:numId w:val="2"/>
+        </w:numPr>
+        <w:rPr>
+          <w:color w:val="FF0000"/>
+        </w:rPr>
+      </w:pPr>
+      <w:proofErr w:type="gramStart"/>
+      <w:r>
+        <w:rPr>
+          <w:color w:val="FF0000"/>
+        </w:rPr>
+        <w:t>Jackson[</w:t>
+      </w:r>
+      <w:proofErr w:type="gramEnd"/>
+      <w:r>
+        <w:rPr>
+          <w:color w:val="FF0000"/>
+        </w:rPr>
+        <w:t>0:3]</w:t>
       </w:r>
     </w:p>
     <w:p>
@@ -6780,29 +7597,65 @@
           <w:color w:val="000000" w:themeColor="text1"/>
         </w:rPr>
       </w:pPr>
-      <w:r>
-        <w:rPr>
-          <w:color w:val="000000" w:themeColor="text1"/>
-        </w:rPr>
-        <w:t>Our_list = [1, 2, [3, 4, 5], 6, 7, 8]</w:t>
-      </w:r>
-    </w:p>
-    <w:p>
-      <w:pPr>
-        <w:pStyle w:val="ListParagraph"/>
-        <w:numPr>
-          <w:ilvl w:val="0"/>
-          <w:numId w:val="2"/>
-        </w:numPr>
-        <w:rPr>
-          <w:color w:val="000000" w:themeColor="text1"/>
-        </w:rPr>
-      </w:pPr>
-      <w:r>
-        <w:rPr>
-          <w:color w:val="000000" w:themeColor="text1"/>
-        </w:rPr>
-        <w:t xml:space="preserve">Can get a whole list from our_list[2] that will get the 3, 4, 5 </w:t>
+      <w:proofErr w:type="spellStart"/>
+      <w:r>
+        <w:rPr>
+          <w:color w:val="000000" w:themeColor="text1"/>
+        </w:rPr>
+        <w:t>Our_list</w:t>
+      </w:r>
+      <w:proofErr w:type="spellEnd"/>
+      <w:r>
+        <w:rPr>
+          <w:color w:val="000000" w:themeColor="text1"/>
+        </w:rPr>
+        <w:t xml:space="preserve"> = [1, 2, [3, 4, 5], 6, 7, 8]</w:t>
+      </w:r>
+    </w:p>
+    <w:p>
+      <w:pPr>
+        <w:pStyle w:val="ListParagraph"/>
+        <w:numPr>
+          <w:ilvl w:val="0"/>
+          <w:numId w:val="2"/>
+        </w:numPr>
+        <w:rPr>
+          <w:color w:val="000000" w:themeColor="text1"/>
+        </w:rPr>
+      </w:pPr>
+      <w:r>
+        <w:rPr>
+          <w:color w:val="000000" w:themeColor="text1"/>
+        </w:rPr>
+        <w:t xml:space="preserve">Can get a whole list from </w:t>
+      </w:r>
+      <w:proofErr w:type="spellStart"/>
+      <w:r>
+        <w:rPr>
+          <w:color w:val="000000" w:themeColor="text1"/>
+        </w:rPr>
+        <w:t>our_</w:t>
+      </w:r>
+      <w:proofErr w:type="gramStart"/>
+      <w:r>
+        <w:rPr>
+          <w:color w:val="000000" w:themeColor="text1"/>
+        </w:rPr>
+        <w:t>list</w:t>
+      </w:r>
+      <w:proofErr w:type="spellEnd"/>
+      <w:r>
+        <w:rPr>
+          <w:color w:val="000000" w:themeColor="text1"/>
+        </w:rPr>
+        <w:t>[</w:t>
+      </w:r>
+      <w:proofErr w:type="gramEnd"/>
+      <w:r>
+        <w:rPr>
+          <w:color w:val="000000" w:themeColor="text1"/>
+        </w:rPr>
+        <w:t xml:space="preserve">2] that will get the 3, 4, 5 </w:t>
       </w:r>
     </w:p>
     <w:p>
@@ -6834,11 +7687,33 @@
           <w:color w:val="FF0000"/>
         </w:rPr>
       </w:pPr>
-      <w:r>
-        <w:rPr>
-          <w:color w:val="FF0000"/>
-        </w:rPr>
-        <w:t>Our_list[2][0]</w:t>
+      <w:proofErr w:type="spellStart"/>
+      <w:r>
+        <w:rPr>
+          <w:color w:val="FF0000"/>
+        </w:rPr>
+        <w:t>Our_</w:t>
+      </w:r>
+      <w:proofErr w:type="gramStart"/>
+      <w:r>
+        <w:rPr>
+          <w:color w:val="FF0000"/>
+        </w:rPr>
+        <w:t>list</w:t>
+      </w:r>
+      <w:proofErr w:type="spellEnd"/>
+      <w:r>
+        <w:rPr>
+          <w:color w:val="FF0000"/>
+        </w:rPr>
+        <w:t>[</w:t>
+      </w:r>
+      <w:proofErr w:type="gramEnd"/>
+      <w:r>
+        <w:rPr>
+          <w:color w:val="FF0000"/>
+        </w:rPr>
+        <w:t>2][0]</w:t>
       </w:r>
     </w:p>
     <w:p>
@@ -6870,11 +7745,33 @@
           <w:color w:val="FF0000"/>
         </w:rPr>
       </w:pPr>
-      <w:r>
-        <w:rPr>
-          <w:color w:val="FF0000"/>
-        </w:rPr>
-        <w:t>Our_list[2][1:] – will print out 4, 5</w:t>
+      <w:proofErr w:type="spellStart"/>
+      <w:r>
+        <w:rPr>
+          <w:color w:val="FF0000"/>
+        </w:rPr>
+        <w:t>Our_</w:t>
+      </w:r>
+      <w:proofErr w:type="gramStart"/>
+      <w:r>
+        <w:rPr>
+          <w:color w:val="FF0000"/>
+        </w:rPr>
+        <w:t>list</w:t>
+      </w:r>
+      <w:proofErr w:type="spellEnd"/>
+      <w:r>
+        <w:rPr>
+          <w:color w:val="FF0000"/>
+        </w:rPr>
+        <w:t>[</w:t>
+      </w:r>
+      <w:proofErr w:type="gramEnd"/>
+      <w:r>
+        <w:rPr>
+          <w:color w:val="FF0000"/>
+        </w:rPr>
+        <w:t>2][1:] – will print out 4, 5</w:t>
       </w:r>
     </w:p>
     <w:p>
@@ -6963,11 +7860,19 @@
           <w:color w:val="FF0000"/>
         </w:rPr>
       </w:pPr>
-      <w:r>
-        <w:rPr>
-          <w:color w:val="FF0000"/>
-        </w:rPr>
-        <w:t>Del.Example[2]</w:t>
+      <w:proofErr w:type="spellStart"/>
+      <w:r>
+        <w:rPr>
+          <w:color w:val="FF0000"/>
+        </w:rPr>
+        <w:t>Del.Example</w:t>
+      </w:r>
+      <w:proofErr w:type="spellEnd"/>
+      <w:r>
+        <w:rPr>
+          <w:color w:val="FF0000"/>
+        </w:rPr>
+        <w:t>[2]</w:t>
       </w:r>
     </w:p>
     <w:p>
@@ -6999,11 +7904,19 @@
           <w:color w:val="FF0000"/>
         </w:rPr>
       </w:pPr>
-      <w:r>
-        <w:rPr>
-          <w:color w:val="FF0000"/>
-        </w:rPr>
-        <w:t>Del.example[0:2]</w:t>
+      <w:proofErr w:type="spellStart"/>
+      <w:r>
+        <w:rPr>
+          <w:color w:val="FF0000"/>
+        </w:rPr>
+        <w:t>Del.example</w:t>
+      </w:r>
+      <w:proofErr w:type="spellEnd"/>
+      <w:r>
+        <w:rPr>
+          <w:color w:val="FF0000"/>
+        </w:rPr>
+        <w:t>[0:2]</w:t>
       </w:r>
     </w:p>
     <w:p/>
@@ -7032,43 +7945,386 @@
         </w:numPr>
       </w:pPr>
       <w:r>
-        <w:t xml:space="preserve">Append will add a item to a list </w:t>
-      </w:r>
-    </w:p>
-    <w:p>
-      <w:pPr>
-        <w:pStyle w:val="ListParagraph"/>
-        <w:numPr>
-          <w:ilvl w:val="0"/>
-          <w:numId w:val="2"/>
-        </w:numPr>
-      </w:pPr>
-      <w:r>
-        <w:rPr>
-          <w:color w:val="FF0000"/>
-        </w:rPr>
-        <w:t>Know_users.append(name)</w:t>
+        <w:t xml:space="preserve">Append will add </w:t>
+      </w:r>
+      <w:proofErr w:type="spellStart"/>
+      <w:proofErr w:type="gramStart"/>
+      <w:r>
+        <w:t>a</w:t>
+      </w:r>
+      <w:proofErr w:type="spellEnd"/>
+      <w:proofErr w:type="gramEnd"/>
+      <w:r>
+        <w:t xml:space="preserve"> item to a list </w:t>
+      </w:r>
+    </w:p>
+    <w:p>
+      <w:pPr>
+        <w:pStyle w:val="ListParagraph"/>
+        <w:numPr>
+          <w:ilvl w:val="0"/>
+          <w:numId w:val="2"/>
+        </w:numPr>
+      </w:pPr>
+      <w:proofErr w:type="spellStart"/>
+      <w:r>
+        <w:rPr>
+          <w:color w:val="FF0000"/>
+        </w:rPr>
+        <w:t>Know_</w:t>
+      </w:r>
+      <w:proofErr w:type="gramStart"/>
+      <w:r>
+        <w:rPr>
+          <w:color w:val="FF0000"/>
+        </w:rPr>
+        <w:t>users.append</w:t>
+      </w:r>
+      <w:proofErr w:type="spellEnd"/>
+      <w:proofErr w:type="gramEnd"/>
+      <w:r>
+        <w:rPr>
+          <w:color w:val="FF0000"/>
+        </w:rPr>
+        <w:t>(name)</w:t>
       </w:r>
     </w:p>
     <w:p/>
     <w:p/>
+    <w:p>
+      <w:pPr>
+        <w:pStyle w:val="Heading1"/>
+        <w:rPr>
+          <w:b/>
+          <w:color w:val="000000" w:themeColor="text1"/>
+        </w:rPr>
+      </w:pPr>
+      <w:r>
+        <w:rPr>
+          <w:b/>
+          <w:color w:val="000000" w:themeColor="text1"/>
+        </w:rPr>
+        <w:t xml:space="preserve">Different ways to add to lists </w:t>
+      </w:r>
+    </w:p>
+    <w:p>
+      <w:pPr>
+        <w:pStyle w:val="ListParagraph"/>
+        <w:numPr>
+          <w:ilvl w:val="0"/>
+          <w:numId w:val="2"/>
+        </w:numPr>
+      </w:pPr>
+      <w:r>
+        <w:t xml:space="preserve">Can have a normal list and do A = A + [1] to add 1 to the list </w:t>
+      </w:r>
+    </w:p>
+    <w:p>
+      <w:pPr>
+        <w:pStyle w:val="ListParagraph"/>
+        <w:numPr>
+          <w:ilvl w:val="0"/>
+          <w:numId w:val="2"/>
+        </w:numPr>
+        <w:rPr>
+          <w:color w:val="FF0000"/>
+        </w:rPr>
+      </w:pPr>
+      <w:r>
+        <w:rPr>
+          <w:color w:val="FF0000"/>
+        </w:rPr>
+        <w:t>A = A + [“BCD”] will add that as a while [ 1, 2, 3, 4, “BCD”]</w:t>
+      </w:r>
+    </w:p>
+    <w:p>
+      <w:pPr>
+        <w:pStyle w:val="ListParagraph"/>
+        <w:numPr>
+          <w:ilvl w:val="0"/>
+          <w:numId w:val="2"/>
+        </w:numPr>
+        <w:rPr>
+          <w:color w:val="FF0000"/>
+        </w:rPr>
+      </w:pPr>
+      <w:r>
+        <w:rPr>
+          <w:color w:val="FF0000"/>
+        </w:rPr>
+        <w:t>A = A +list(“BCD”) will do [1, 2, 3, 4, B, C, D]</w:t>
+      </w:r>
+    </w:p>
+    <w:p>
+      <w:pPr>
+        <w:pStyle w:val="ListParagraph"/>
+        <w:numPr>
+          <w:ilvl w:val="0"/>
+          <w:numId w:val="2"/>
+        </w:numPr>
+      </w:pPr>
+      <w:r>
+        <w:t xml:space="preserve">Can convert numbers into a list string </w:t>
+      </w:r>
+    </w:p>
+    <w:p>
+      <w:pPr>
+        <w:pStyle w:val="ListParagraph"/>
+        <w:numPr>
+          <w:ilvl w:val="0"/>
+          <w:numId w:val="2"/>
+        </w:numPr>
+        <w:rPr>
+          <w:color w:val="FF0000"/>
+        </w:rPr>
+      </w:pPr>
+      <w:r>
+        <w:rPr>
+          <w:color w:val="FF0000"/>
+        </w:rPr>
+        <w:t xml:space="preserve">A = A + </w:t>
+      </w:r>
+      <w:proofErr w:type="gramStart"/>
+      <w:r>
+        <w:rPr>
+          <w:color w:val="FF0000"/>
+        </w:rPr>
+        <w:t>list(</w:t>
+      </w:r>
+      <w:proofErr w:type="spellStart"/>
+      <w:proofErr w:type="gramEnd"/>
+      <w:r>
+        <w:rPr>
+          <w:color w:val="FF0000"/>
+        </w:rPr>
+        <w:t>str</w:t>
+      </w:r>
+      <w:proofErr w:type="spellEnd"/>
+      <w:r>
+        <w:rPr>
+          <w:color w:val="FF0000"/>
+        </w:rPr>
+        <w:t>(1, 2, 3))</w:t>
+      </w:r>
+    </w:p>
+    <w:p>
+      <w:pPr>
+        <w:pStyle w:val="ListParagraph"/>
+        <w:numPr>
+          <w:ilvl w:val="0"/>
+          <w:numId w:val="2"/>
+        </w:numPr>
+      </w:pPr>
+      <w:r>
+        <w:t>Add a whole element</w:t>
+      </w:r>
+    </w:p>
+    <w:p>
+      <w:pPr>
+        <w:pStyle w:val="ListParagraph"/>
+        <w:numPr>
+          <w:ilvl w:val="0"/>
+          <w:numId w:val="2"/>
+        </w:numPr>
+        <w:rPr>
+          <w:color w:val="FF0000"/>
+        </w:rPr>
+      </w:pPr>
+      <w:r>
+        <w:rPr>
+          <w:color w:val="FF0000"/>
+        </w:rPr>
+        <w:t>B = B + [[1, 2, 3, 4]]</w:t>
+      </w:r>
+    </w:p>
+    <w:p>
+      <w:pPr>
+        <w:pStyle w:val="ListParagraph"/>
+        <w:numPr>
+          <w:ilvl w:val="0"/>
+          <w:numId w:val="2"/>
+        </w:numPr>
+        <w:rPr>
+          <w:color w:val="FF0000"/>
+        </w:rPr>
+      </w:pPr>
+      <w:proofErr w:type="spellStart"/>
+      <w:proofErr w:type="gramStart"/>
+      <w:r>
+        <w:rPr>
+          <w:color w:val="FF0000"/>
+        </w:rPr>
+        <w:t>B.append</w:t>
+      </w:r>
+      <w:proofErr w:type="spellEnd"/>
+      <w:proofErr w:type="gramEnd"/>
+      <w:r>
+        <w:rPr>
+          <w:color w:val="FF0000"/>
+        </w:rPr>
+        <w:t xml:space="preserve">([5, 6, 7, 8]) </w:t>
+      </w:r>
+    </w:p>
+    <w:p>
+      <w:pPr>
+        <w:pStyle w:val="ListParagraph"/>
+        <w:numPr>
+          <w:ilvl w:val="0"/>
+          <w:numId w:val="2"/>
+        </w:numPr>
+        <w:rPr>
+          <w:color w:val="FF0000"/>
+        </w:rPr>
+      </w:pPr>
+      <w:r>
+        <w:rPr>
+          <w:color w:val="000000" w:themeColor="text1"/>
+        </w:rPr>
+        <w:t xml:space="preserve">To insert a number between others </w:t>
+      </w:r>
+    </w:p>
+    <w:p>
+      <w:pPr>
+        <w:pStyle w:val="ListParagraph"/>
+        <w:numPr>
+          <w:ilvl w:val="0"/>
+          <w:numId w:val="2"/>
+        </w:numPr>
+        <w:rPr>
+          <w:color w:val="FF0000"/>
+        </w:rPr>
+      </w:pPr>
+      <w:proofErr w:type="spellStart"/>
+      <w:proofErr w:type="gramStart"/>
+      <w:r>
+        <w:rPr>
+          <w:color w:val="FF0000"/>
+        </w:rPr>
+        <w:t>B.insert</w:t>
+      </w:r>
+      <w:proofErr w:type="spellEnd"/>
+      <w:proofErr w:type="gramEnd"/>
+      <w:r>
+        <w:rPr>
+          <w:color w:val="FF0000"/>
+        </w:rPr>
+        <w:t>(2, 100)</w:t>
+      </w:r>
+    </w:p>
+    <w:p>
+      <w:pPr>
+        <w:pStyle w:val="ListParagraph"/>
+        <w:numPr>
+          <w:ilvl w:val="0"/>
+          <w:numId w:val="2"/>
+        </w:numPr>
+        <w:rPr>
+          <w:color w:val="000000" w:themeColor="text1"/>
+        </w:rPr>
+      </w:pPr>
+      <w:r>
+        <w:rPr>
+          <w:color w:val="000000" w:themeColor="text1"/>
+        </w:rPr>
+        <w:t xml:space="preserve">Can insert lists using insert </w:t>
+      </w:r>
+    </w:p>
+    <w:p>
+      <w:pPr>
+        <w:pStyle w:val="ListParagraph"/>
+        <w:numPr>
+          <w:ilvl w:val="0"/>
+          <w:numId w:val="2"/>
+        </w:numPr>
+        <w:rPr>
+          <w:color w:val="FF0000"/>
+        </w:rPr>
+      </w:pPr>
+      <w:proofErr w:type="spellStart"/>
+      <w:proofErr w:type="gramStart"/>
+      <w:r>
+        <w:rPr>
+          <w:color w:val="FF0000"/>
+        </w:rPr>
+        <w:t>B.insert</w:t>
+      </w:r>
+      <w:proofErr w:type="spellEnd"/>
+      <w:proofErr w:type="gramEnd"/>
+      <w:r>
+        <w:rPr>
+          <w:color w:val="FF0000"/>
+        </w:rPr>
+        <w:t>(2,[1, 2, 3])</w:t>
+      </w:r>
+    </w:p>
+    <w:p>
+      <w:pPr>
+        <w:pStyle w:val="ListParagraph"/>
+        <w:numPr>
+          <w:ilvl w:val="0"/>
+          <w:numId w:val="2"/>
+        </w:numPr>
+        <w:rPr>
+          <w:color w:val="000000" w:themeColor="text1"/>
+        </w:rPr>
+      </w:pPr>
+      <w:r>
+        <w:rPr>
+          <w:color w:val="000000" w:themeColor="text1"/>
+        </w:rPr>
+        <w:t xml:space="preserve">How to change </w:t>
+      </w:r>
+      <w:proofErr w:type="gramStart"/>
+      <w:r>
+        <w:rPr>
+          <w:color w:val="000000" w:themeColor="text1"/>
+        </w:rPr>
+        <w:t>a</w:t>
+      </w:r>
+      <w:proofErr w:type="gramEnd"/>
+      <w:r>
+        <w:rPr>
+          <w:color w:val="000000" w:themeColor="text1"/>
+        </w:rPr>
+        <w:t xml:space="preserve"> element in a list </w:t>
+      </w:r>
+    </w:p>
+    <w:p>
+      <w:pPr>
+        <w:pStyle w:val="ListParagraph"/>
+        <w:numPr>
+          <w:ilvl w:val="0"/>
+          <w:numId w:val="2"/>
+        </w:numPr>
+        <w:rPr>
+          <w:color w:val="FF0000"/>
+        </w:rPr>
+      </w:pPr>
+      <w:proofErr w:type="gramStart"/>
+      <w:r>
+        <w:rPr>
+          <w:color w:val="FF0000"/>
+        </w:rPr>
+        <w:t>B[</w:t>
+      </w:r>
+      <w:proofErr w:type="gramEnd"/>
+      <w:r>
+        <w:rPr>
+          <w:color w:val="FF0000"/>
+        </w:rPr>
+        <w:t>0] = 5</w:t>
+      </w:r>
+    </w:p>
     <w:p/>
     <w:p>
-      <w:r>
-        <w:t>test</w:t>
-      </w:r>
+      <w:pPr>
+        <w:pStyle w:val="ListParagraph"/>
+        <w:rPr>
+          <w:color w:val="000000" w:themeColor="text1"/>
+        </w:rPr>
+      </w:pPr>
       <w:bookmarkStart w:id="37" w:name="_GoBack"/>
       <w:bookmarkEnd w:id="37"/>
-    </w:p>
-    <w:p/>
-    <w:p/>
-    <w:p>
-      <w:pPr>
-        <w:pStyle w:val="ListParagraph"/>
-        <w:rPr>
-          <w:color w:val="000000" w:themeColor="text1"/>
-        </w:rPr>
-      </w:pPr>
     </w:p>
     <w:p>
       <w:pPr>
@@ -8366,7 +9622,7 @@
 </file>
 
 <file path=customXml/itemProps1.xml><?xml version="1.0" encoding="utf-8"?>
-<ds:datastoreItem xmlns:ds="http://schemas.openxmlformats.org/officeDocument/2006/customXml" ds:itemID="{52D6CE52-E6AD-8644-8322-D5129EE8D125}">
+<ds:datastoreItem xmlns:ds="http://schemas.openxmlformats.org/officeDocument/2006/customXml" ds:itemID="{5737236E-C2BD-1D4E-BEFA-4244CB75570B}">
   <ds:schemaRefs>
     <ds:schemaRef ds:uri="http://schemas.openxmlformats.org/officeDocument/2006/bibliography"/>
   </ds:schemaRefs>

</xml_diff>